<commit_message>
*updated Primer and added Payload System Summary.docx and BCR Summary.docx
git-svn-id: svn+ssh://localhost/home/pcb/svn@45 265e18a8-33ca-405d-8757-c40a9e3cabe4
</commit_message>
<xml_diff>
--- a/Overview Documentaiton/BLUE2011.1.0 BLUEsat Primer.docx
+++ b/Overview Documentaiton/BLUE2011.1.0 BLUEsat Primer.docx
@@ -2,8 +2,8 @@
 <file path=word/document.xml><?xml version="1.0" encoding="utf-8"?>
 <w:document xmlns:wpc="http://schemas.microsoft.com/office/word/2010/wordprocessingCanvas" xmlns:mc="http://schemas.openxmlformats.org/markup-compatibility/2006" xmlns:o="urn:schemas-microsoft-com:office:office" xmlns:r="http://schemas.openxmlformats.org/officeDocument/2006/relationships" xmlns:m="http://schemas.openxmlformats.org/officeDocument/2006/math" xmlns:v="urn:schemas-microsoft-com:vml" xmlns:wp14="http://schemas.microsoft.com/office/word/2010/wordprocessingDrawing" xmlns:wp="http://schemas.openxmlformats.org/drawingml/2006/wordprocessingDrawing" xmlns:w10="urn:schemas-microsoft-com:office:word" xmlns:w="http://schemas.openxmlformats.org/wordprocessingml/2006/main" xmlns:w14="http://schemas.microsoft.com/office/word/2010/wordml" xmlns:wpg="http://schemas.microsoft.com/office/word/2010/wordprocessingGroup" xmlns:wpi="http://schemas.microsoft.com/office/word/2010/wordprocessingInk" xmlns:wne="http://schemas.microsoft.com/office/word/2006/wordml" xmlns:wps="http://schemas.microsoft.com/office/word/2010/wordprocessingShape" mc:Ignorable="w14 wp14">
   <w:body>
-    <w:bookmarkStart w:id="0" w:name="_Toc304642596" w:displacedByCustomXml="next"/>
-    <w:bookmarkStart w:id="1" w:name="_Toc304639883" w:displacedByCustomXml="next"/>
+    <w:bookmarkStart w:id="0" w:name="_Toc304639883" w:displacedByCustomXml="next"/>
+    <w:bookmarkStart w:id="1" w:name="_Toc304642596" w:displacedByCustomXml="next"/>
     <w:sdt>
       <w:sdtPr>
         <w:rPr>
@@ -71,14 +71,7 @@
                         <w:rFonts w:eastAsiaTheme="majorEastAsia" w:cstheme="minorHAnsi"/>
                         <w:caps/>
                       </w:rPr>
-                      <w:t>BLUEsat – UNSW Student Satellite Project</w:t>
-                    </w:r>
-                    <w:r>
-                      <w:rPr>
-                        <w:rFonts w:eastAsiaTheme="majorEastAsia" w:cstheme="minorHAnsi"/>
-                        <w:caps/>
-                      </w:rPr>
-                      <w:t xml:space="preserve"> </w:t>
+                      <w:t xml:space="preserve">BLUEsat – UNSW Student Satellite Project - </w:t>
                     </w:r>
                   </w:sdtContent>
                 </w:sdt>
@@ -451,7 +444,7 @@
                         <w:szCs w:val="32"/>
                         <w:lang w:val="en-US"/>
                       </w:rPr>
-                      <w:t>September 24, 2011</w:t>
+                      <w:t>9/24/2011</w:t>
                     </w:r>
                   </w:p>
                 </w:tc>
@@ -505,7 +498,7 @@
           <w:lang w:eastAsia="en-AU"/>
         </w:rPr>
       </w:pPr>
-      <w:bookmarkStart w:id="2" w:name="_Toc304655867"/>
+      <w:bookmarkStart w:id="2" w:name="_Toc305237702"/>
       <w:r>
         <w:rPr>
           <w:rFonts w:eastAsia="Times New Roman"/>
@@ -647,7 +640,7 @@
           <w:lang w:eastAsia="en-AU"/>
         </w:rPr>
       </w:pPr>
-      <w:bookmarkStart w:id="4" w:name="_Toc304655868"/>
+      <w:bookmarkStart w:id="4" w:name="_Toc305237703"/>
       <w:r>
         <w:rPr>
           <w:lang w:eastAsia="en-AU"/>
@@ -680,7 +673,7 @@
       <w:r>
         <w:fldChar w:fldCharType="separate"/>
       </w:r>
-      <w:hyperlink w:anchor="_Toc304655867" w:history="1">
+      <w:hyperlink w:anchor="_Toc305237702" w:history="1">
         <w:r>
           <w:rPr>
             <w:rStyle w:val="Hyperlink"/>
@@ -726,7 +719,7 @@
             <w:noProof/>
             <w:webHidden/>
           </w:rPr>
-          <w:instrText xml:space="preserve"> PAGEREF _Toc304655867 \h </w:instrText>
+          <w:instrText xml:space="preserve"> PAGEREF _Toc305237702 \h </w:instrText>
         </w:r>
         <w:r>
           <w:rPr>
@@ -770,7 +763,7 @@
           <w:lang w:eastAsia="en-AU"/>
         </w:rPr>
       </w:pPr>
-      <w:hyperlink w:anchor="_Toc304655868" w:history="1">
+      <w:hyperlink w:anchor="_Toc305237703" w:history="1">
         <w:r>
           <w:rPr>
             <w:rStyle w:val="Hyperlink"/>
@@ -815,7 +808,7 @@
             <w:noProof/>
             <w:webHidden/>
           </w:rPr>
-          <w:instrText xml:space="preserve"> PAGEREF _Toc304655868 \h </w:instrText>
+          <w:instrText xml:space="preserve"> PAGEREF _Toc305237703 \h </w:instrText>
         </w:r>
         <w:r>
           <w:rPr>
@@ -859,7 +852,7 @@
           <w:lang w:eastAsia="en-AU"/>
         </w:rPr>
       </w:pPr>
-      <w:hyperlink w:anchor="_Toc304655869" w:history="1">
+      <w:hyperlink w:anchor="_Toc305237704" w:history="1">
         <w:r>
           <w:rPr>
             <w:rStyle w:val="Hyperlink"/>
@@ -903,7 +896,7 @@
             <w:noProof/>
             <w:webHidden/>
           </w:rPr>
-          <w:instrText xml:space="preserve"> PAGEREF _Toc304655869 \h </w:instrText>
+          <w:instrText xml:space="preserve"> PAGEREF _Toc305237704 \h </w:instrText>
         </w:r>
         <w:r>
           <w:rPr>
@@ -947,7 +940,7 @@
           <w:lang w:eastAsia="en-AU"/>
         </w:rPr>
       </w:pPr>
-      <w:hyperlink w:anchor="_Toc304655870" w:history="1">
+      <w:hyperlink w:anchor="_Toc305237705" w:history="1">
         <w:r>
           <w:rPr>
             <w:rStyle w:val="Hyperlink"/>
@@ -993,7 +986,7 @@
             <w:noProof/>
             <w:webHidden/>
           </w:rPr>
-          <w:instrText xml:space="preserve"> PAGEREF _Toc304655870 \h </w:instrText>
+          <w:instrText xml:space="preserve"> PAGEREF _Toc305237705 \h </w:instrText>
         </w:r>
         <w:r>
           <w:rPr>
@@ -1037,7 +1030,7 @@
           <w:lang w:eastAsia="en-AU"/>
         </w:rPr>
       </w:pPr>
-      <w:hyperlink w:anchor="_Toc304655871" w:history="1">
+      <w:hyperlink w:anchor="_Toc305237706" w:history="1">
         <w:r>
           <w:rPr>
             <w:rStyle w:val="Hyperlink"/>
@@ -1082,7 +1075,7 @@
             <w:noProof/>
             <w:webHidden/>
           </w:rPr>
-          <w:instrText xml:space="preserve"> PAGEREF _Toc304655871 \h </w:instrText>
+          <w:instrText xml:space="preserve"> PAGEREF _Toc305237706 \h </w:instrText>
         </w:r>
         <w:r>
           <w:rPr>
@@ -1126,7 +1119,7 @@
           <w:lang w:eastAsia="en-AU"/>
         </w:rPr>
       </w:pPr>
-      <w:hyperlink w:anchor="_Toc304655872" w:history="1">
+      <w:hyperlink w:anchor="_Toc305237707" w:history="1">
         <w:r>
           <w:rPr>
             <w:rStyle w:val="Hyperlink"/>
@@ -1172,7 +1165,7 @@
             <w:noProof/>
             <w:webHidden/>
           </w:rPr>
-          <w:instrText xml:space="preserve"> PAGEREF _Toc304655872 \h </w:instrText>
+          <w:instrText xml:space="preserve"> PAGEREF _Toc305237707 \h </w:instrText>
         </w:r>
         <w:r>
           <w:rPr>
@@ -1216,7 +1209,7 @@
           <w:lang w:eastAsia="en-AU"/>
         </w:rPr>
       </w:pPr>
-      <w:hyperlink w:anchor="_Toc304655873" w:history="1">
+      <w:hyperlink w:anchor="_Toc305237708" w:history="1">
         <w:r>
           <w:rPr>
             <w:rStyle w:val="Hyperlink"/>
@@ -1262,7 +1255,7 @@
             <w:noProof/>
             <w:webHidden/>
           </w:rPr>
-          <w:instrText xml:space="preserve"> PAGEREF _Toc304655873 \h </w:instrText>
+          <w:instrText xml:space="preserve"> PAGEREF _Toc305237708 \h </w:instrText>
         </w:r>
         <w:r>
           <w:rPr>
@@ -1306,7 +1299,7 @@
           <w:lang w:eastAsia="en-AU"/>
         </w:rPr>
       </w:pPr>
-      <w:hyperlink w:anchor="_Toc304655874" w:history="1">
+      <w:hyperlink w:anchor="_Toc305237709" w:history="1">
         <w:r>
           <w:rPr>
             <w:rStyle w:val="Hyperlink"/>
@@ -1352,7 +1345,7 @@
             <w:noProof/>
             <w:webHidden/>
           </w:rPr>
-          <w:instrText xml:space="preserve"> PAGEREF _Toc304655874 \h </w:instrText>
+          <w:instrText xml:space="preserve"> PAGEREF _Toc305237709 \h </w:instrText>
         </w:r>
         <w:r>
           <w:rPr>
@@ -1396,7 +1389,7 @@
           <w:lang w:eastAsia="en-AU"/>
         </w:rPr>
       </w:pPr>
-      <w:hyperlink w:anchor="_Toc304655875" w:history="1">
+      <w:hyperlink w:anchor="_Toc305237710" w:history="1">
         <w:r>
           <w:rPr>
             <w:rStyle w:val="Hyperlink"/>
@@ -1442,7 +1435,7 @@
             <w:noProof/>
             <w:webHidden/>
           </w:rPr>
-          <w:instrText xml:space="preserve"> PAGEREF _Toc304655875 \h </w:instrText>
+          <w:instrText xml:space="preserve"> PAGEREF _Toc305237710 \h </w:instrText>
         </w:r>
         <w:r>
           <w:rPr>
@@ -1486,7 +1479,7 @@
           <w:lang w:eastAsia="en-AU"/>
         </w:rPr>
       </w:pPr>
-      <w:hyperlink w:anchor="_Toc304655876" w:history="1">
+      <w:hyperlink w:anchor="_Toc305237711" w:history="1">
         <w:r>
           <w:rPr>
             <w:rStyle w:val="Hyperlink"/>
@@ -1532,7 +1525,7 @@
             <w:noProof/>
             <w:webHidden/>
           </w:rPr>
-          <w:instrText xml:space="preserve"> PAGEREF _Toc304655876 \h </w:instrText>
+          <w:instrText xml:space="preserve"> PAGEREF _Toc305237711 \h </w:instrText>
         </w:r>
         <w:r>
           <w:rPr>
@@ -1576,7 +1569,7 @@
           <w:lang w:eastAsia="en-AU"/>
         </w:rPr>
       </w:pPr>
-      <w:hyperlink w:anchor="_Toc304655877" w:history="1">
+      <w:hyperlink w:anchor="_Toc305237712" w:history="1">
         <w:r>
           <w:rPr>
             <w:rStyle w:val="Hyperlink"/>
@@ -1622,7 +1615,7 @@
             <w:noProof/>
             <w:webHidden/>
           </w:rPr>
-          <w:instrText xml:space="preserve"> PAGEREF _Toc304655877 \h </w:instrText>
+          <w:instrText xml:space="preserve"> PAGEREF _Toc305237712 \h </w:instrText>
         </w:r>
         <w:r>
           <w:rPr>
@@ -1642,7 +1635,7 @@
             <w:noProof/>
             <w:webHidden/>
           </w:rPr>
-          <w:t>10</w:t>
+          <w:t>12</w:t>
         </w:r>
         <w:r>
           <w:rPr>
@@ -1666,7 +1659,7 @@
           <w:lang w:eastAsia="en-AU"/>
         </w:rPr>
       </w:pPr>
-      <w:hyperlink w:anchor="_Toc304655878" w:history="1">
+      <w:hyperlink w:anchor="_Toc305237713" w:history="1">
         <w:r>
           <w:rPr>
             <w:rStyle w:val="Hyperlink"/>
@@ -1709,7 +1702,7 @@
             <w:noProof/>
             <w:webHidden/>
           </w:rPr>
-          <w:instrText xml:space="preserve"> PAGEREF _Toc304655878 \h </w:instrText>
+          <w:instrText xml:space="preserve"> PAGEREF _Toc305237713 \h </w:instrText>
         </w:r>
         <w:r>
           <w:rPr>
@@ -1729,7 +1722,7 @@
             <w:noProof/>
             <w:webHidden/>
           </w:rPr>
-          <w:t>12</w:t>
+          <w:t>14</w:t>
         </w:r>
         <w:r>
           <w:rPr>
@@ -1753,7 +1746,7 @@
           <w:lang w:eastAsia="en-AU"/>
         </w:rPr>
       </w:pPr>
-      <w:hyperlink w:anchor="_Toc304655879" w:history="1">
+      <w:hyperlink w:anchor="_Toc305237714" w:history="1">
         <w:r>
           <w:rPr>
             <w:rStyle w:val="Hyperlink"/>
@@ -1799,7 +1792,7 @@
             <w:noProof/>
             <w:webHidden/>
           </w:rPr>
-          <w:instrText xml:space="preserve"> PAGEREF _Toc304655879 \h </w:instrText>
+          <w:instrText xml:space="preserve"> PAGEREF _Toc305237714 \h </w:instrText>
         </w:r>
         <w:r>
           <w:rPr>
@@ -1819,7 +1812,7 @@
             <w:noProof/>
             <w:webHidden/>
           </w:rPr>
-          <w:t>13</w:t>
+          <w:t>15</w:t>
         </w:r>
         <w:r>
           <w:rPr>
@@ -1843,7 +1836,7 @@
           <w:lang w:eastAsia="en-AU"/>
         </w:rPr>
       </w:pPr>
-      <w:hyperlink w:anchor="_Toc304655880" w:history="1">
+      <w:hyperlink w:anchor="_Toc305237715" w:history="1">
         <w:r>
           <w:rPr>
             <w:rStyle w:val="Hyperlink"/>
@@ -1889,7 +1882,7 @@
             <w:noProof/>
             <w:webHidden/>
           </w:rPr>
-          <w:instrText xml:space="preserve"> PAGEREF _Toc304655880 \h </w:instrText>
+          <w:instrText xml:space="preserve"> PAGEREF _Toc305237715 \h </w:instrText>
         </w:r>
         <w:r>
           <w:rPr>
@@ -1909,7 +1902,7 @@
             <w:noProof/>
             <w:webHidden/>
           </w:rPr>
-          <w:t>14</w:t>
+          <w:t>16</w:t>
         </w:r>
         <w:r>
           <w:rPr>
@@ -1946,7 +1939,7 @@
           <w:lang w:eastAsia="ja-JP"/>
         </w:rPr>
       </w:pPr>
-      <w:bookmarkStart w:id="5" w:name="_Toc304655869"/>
+      <w:bookmarkStart w:id="5" w:name="_Toc305237704"/>
       <w:r>
         <w:t>Table of Figures</w:t>
       </w:r>
@@ -1987,7 +1980,7 @@
         </w:rPr>
         <w:fldChar w:fldCharType="separate"/>
       </w:r>
-      <w:hyperlink w:anchor="_Toc304655881" w:history="1">
+      <w:hyperlink w:anchor="_Toc305237716" w:history="1">
         <w:r>
           <w:rPr>
             <w:rStyle w:val="Hyperlink"/>
@@ -2014,7 +2007,7 @@
             <w:noProof/>
             <w:webHidden/>
           </w:rPr>
-          <w:instrText xml:space="preserve"> PAGEREF _Toc304655881 \h </w:instrText>
+          <w:instrText xml:space="preserve"> PAGEREF _Toc305237716 \h </w:instrText>
         </w:r>
         <w:r>
           <w:rPr>
@@ -2057,7 +2050,7 @@
           <w:lang w:eastAsia="en-AU"/>
         </w:rPr>
       </w:pPr>
-      <w:hyperlink w:anchor="_Toc304655882" w:history="1">
+      <w:hyperlink w:anchor="_Toc305237717" w:history="1">
         <w:r>
           <w:rPr>
             <w:rStyle w:val="Hyperlink"/>
@@ -2084,7 +2077,7 @@
             <w:noProof/>
             <w:webHidden/>
           </w:rPr>
-          <w:instrText xml:space="preserve"> PAGEREF _Toc304655882 \h </w:instrText>
+          <w:instrText xml:space="preserve"> PAGEREF _Toc305237717 \h </w:instrText>
         </w:r>
         <w:r>
           <w:rPr>
@@ -2127,13 +2120,13 @@
           <w:lang w:eastAsia="en-AU"/>
         </w:rPr>
       </w:pPr>
-      <w:hyperlink w:anchor="_Toc304655883" w:history="1">
+      <w:hyperlink w:anchor="_Toc305237718" w:history="1">
         <w:r>
           <w:rPr>
             <w:rStyle w:val="Hyperlink"/>
             <w:noProof/>
           </w:rPr>
-          <w:t>Figure 6.3 - Exploded view of Satellite structure including solar Array</w:t>
+          <w:t>Figure 6.4: CSC OS Structure</w:t>
         </w:r>
         <w:r>
           <w:rPr>
@@ -2154,7 +2147,7 @@
             <w:noProof/>
             <w:webHidden/>
           </w:rPr>
-          <w:instrText xml:space="preserve"> PAGEREF _Toc304655883 \h </w:instrText>
+          <w:instrText xml:space="preserve"> PAGEREF _Toc305237718 \h </w:instrText>
         </w:r>
         <w:r>
           <w:rPr>
@@ -2197,13 +2190,13 @@
           <w:lang w:eastAsia="en-AU"/>
         </w:rPr>
       </w:pPr>
-      <w:hyperlink w:anchor="_Toc304655884" w:history="1">
+      <w:hyperlink w:anchor="_Toc305237719" w:history="1">
         <w:r>
           <w:rPr>
             <w:rStyle w:val="Hyperlink"/>
             <w:noProof/>
           </w:rPr>
-          <w:t>Figure 6.4 - Simplified overview of the Satellite Power System</w:t>
+          <w:t>Figure 6.5 - Exploded view of Satellite structure including solar Array</w:t>
         </w:r>
         <w:r>
           <w:rPr>
@@ -2224,7 +2217,7 @@
             <w:noProof/>
             <w:webHidden/>
           </w:rPr>
-          <w:instrText xml:space="preserve"> PAGEREF _Toc304655884 \h </w:instrText>
+          <w:instrText xml:space="preserve"> PAGEREF _Toc305237719 \h </w:instrText>
         </w:r>
         <w:r>
           <w:rPr>
@@ -2244,7 +2237,7 @@
             <w:noProof/>
             <w:webHidden/>
           </w:rPr>
-          <w:t>11</w:t>
+          <w:t>12</w:t>
         </w:r>
         <w:r>
           <w:rPr>
@@ -2267,13 +2260,13 @@
           <w:lang w:eastAsia="en-AU"/>
         </w:rPr>
       </w:pPr>
-      <w:hyperlink w:anchor="_Toc304655885" w:history="1">
+      <w:hyperlink w:anchor="_Toc305237720" w:history="1">
         <w:r>
           <w:rPr>
             <w:rStyle w:val="Hyperlink"/>
             <w:noProof/>
           </w:rPr>
-          <w:t>Figure 6.5 - Communications Layout</w:t>
+          <w:t>Figure 6.6 - Simplified overview of the Satellite Power System</w:t>
         </w:r>
         <w:r>
           <w:rPr>
@@ -2294,7 +2287,7 @@
             <w:noProof/>
             <w:webHidden/>
           </w:rPr>
-          <w:instrText xml:space="preserve"> PAGEREF _Toc304655885 \h </w:instrText>
+          <w:instrText xml:space="preserve"> PAGEREF _Toc305237720 \h </w:instrText>
         </w:r>
         <w:r>
           <w:rPr>
@@ -2314,7 +2307,7 @@
             <w:noProof/>
             <w:webHidden/>
           </w:rPr>
-          <w:t>12</w:t>
+          <w:t>13</w:t>
         </w:r>
         <w:r>
           <w:rPr>
@@ -2337,13 +2330,13 @@
           <w:lang w:eastAsia="en-AU"/>
         </w:rPr>
       </w:pPr>
-      <w:hyperlink w:anchor="_Toc304655886" w:history="1">
+      <w:hyperlink w:anchor="_Toc305237721" w:history="1">
         <w:r>
           <w:rPr>
             <w:rStyle w:val="Hyperlink"/>
             <w:noProof/>
           </w:rPr>
-          <w:t>Figure 6.6 - Telemetry System Overview</w:t>
+          <w:t>Figure 6.7 - Communications Layout</w:t>
         </w:r>
         <w:r>
           <w:rPr>
@@ -2364,7 +2357,7 @@
             <w:noProof/>
             <w:webHidden/>
           </w:rPr>
-          <w:instrText xml:space="preserve"> PAGEREF _Toc304655886 \h </w:instrText>
+          <w:instrText xml:space="preserve"> PAGEREF _Toc305237721 \h </w:instrText>
         </w:r>
         <w:r>
           <w:rPr>
@@ -2384,7 +2377,77 @@
             <w:noProof/>
             <w:webHidden/>
           </w:rPr>
-          <w:t>13</w:t>
+          <w:t>14</w:t>
+        </w:r>
+        <w:r>
+          <w:rPr>
+            <w:noProof/>
+            <w:webHidden/>
+          </w:rPr>
+          <w:fldChar w:fldCharType="end"/>
+        </w:r>
+      </w:hyperlink>
+    </w:p>
+    <w:p>
+      <w:pPr>
+        <w:pStyle w:val="TableofFigures"/>
+        <w:tabs>
+          <w:tab w:val="right" w:leader="dot" w:pos="9016"/>
+        </w:tabs>
+        <w:rPr>
+          <w:rFonts w:eastAsiaTheme="minorEastAsia"/>
+          <w:noProof/>
+          <w:lang w:eastAsia="en-AU"/>
+        </w:rPr>
+      </w:pPr>
+      <w:hyperlink w:anchor="_Toc305237722" w:history="1">
+        <w:r>
+          <w:rPr>
+            <w:rStyle w:val="Hyperlink"/>
+            <w:noProof/>
+          </w:rPr>
+          <w:t>Figure 6.8 - Telemetry System Overview</w:t>
+        </w:r>
+        <w:r>
+          <w:rPr>
+            <w:noProof/>
+            <w:webHidden/>
+          </w:rPr>
+          <w:tab/>
+        </w:r>
+        <w:r>
+          <w:rPr>
+            <w:noProof/>
+            <w:webHidden/>
+          </w:rPr>
+          <w:fldChar w:fldCharType="begin"/>
+        </w:r>
+        <w:r>
+          <w:rPr>
+            <w:noProof/>
+            <w:webHidden/>
+          </w:rPr>
+          <w:instrText xml:space="preserve"> PAGEREF _Toc305237722 \h </w:instrText>
+        </w:r>
+        <w:r>
+          <w:rPr>
+            <w:noProof/>
+            <w:webHidden/>
+          </w:rPr>
+        </w:r>
+        <w:r>
+          <w:rPr>
+            <w:noProof/>
+            <w:webHidden/>
+          </w:rPr>
+          <w:fldChar w:fldCharType="separate"/>
+        </w:r>
+        <w:r>
+          <w:rPr>
+            <w:noProof/>
+            <w:webHidden/>
+          </w:rPr>
+          <w:t>15</w:t>
         </w:r>
         <w:r>
           <w:rPr>
@@ -2460,7 +2523,7 @@
           <w:lang w:eastAsia="en-AU"/>
         </w:rPr>
       </w:pPr>
-      <w:bookmarkStart w:id="8" w:name="_Toc304655870"/>
+      <w:bookmarkStart w:id="8" w:name="_Toc305237705"/>
       <w:r>
         <w:rPr>
           <w:rFonts w:eastAsia="Times New Roman"/>
@@ -2492,7 +2555,7 @@
           <w:lang w:eastAsia="en-AU"/>
         </w:rPr>
       </w:pPr>
-      <w:bookmarkStart w:id="9" w:name="_Toc304655871"/>
+      <w:bookmarkStart w:id="9" w:name="_Toc305237706"/>
       <w:r>
         <w:rPr>
           <w:lang w:eastAsia="en-AU"/>
@@ -2530,7 +2593,7 @@
           <w:lang w:eastAsia="en-AU"/>
         </w:rPr>
       </w:pPr>
-      <w:bookmarkStart w:id="10" w:name="_Toc304655872"/>
+      <w:bookmarkStart w:id="10" w:name="_Toc305237707"/>
       <w:r>
         <w:rPr>
           <w:rFonts w:eastAsia="Times New Roman"/>
@@ -2613,7 +2676,7 @@
         </w:rPr>
       </w:pPr>
       <w:bookmarkStart w:id="11" w:name="_Toc304639885"/>
-      <w:bookmarkStart w:id="12" w:name="_Toc304655873"/>
+      <w:bookmarkStart w:id="12" w:name="_Toc305237708"/>
       <w:r>
         <w:rPr>
           <w:rFonts w:eastAsia="Times New Roman"/>
@@ -2710,6 +2773,24 @@
     </w:p>
     <w:p>
       <w:pPr>
+        <w:pStyle w:val="ListParagraph"/>
+        <w:numPr>
+          <w:ilvl w:val="0"/>
+          <w:numId w:val="5"/>
+        </w:numPr>
+        <w:rPr>
+          <w:lang w:eastAsia="en-AU"/>
+        </w:rPr>
+      </w:pPr>
+      <w:r>
+        <w:rPr>
+          <w:lang w:eastAsia="en-AU"/>
+        </w:rPr>
+        <w:t xml:space="preserve">Be able to control and process feedback from third party payload units via a generic serial interface </w:t>
+      </w:r>
+    </w:p>
+    <w:p>
+      <w:pPr>
         <w:rPr>
           <w:rFonts w:ascii="Times New Roman" w:hAnsi="Times New Roman" w:cs="Times New Roman"/>
           <w:sz w:val="24"/>
@@ -2805,7 +2886,7 @@
         </w:rPr>
       </w:pPr>
       <w:bookmarkStart w:id="13" w:name="_Toc304639886"/>
-      <w:bookmarkStart w:id="14" w:name="_Toc304655874"/>
+      <w:bookmarkStart w:id="14" w:name="_Toc305237709"/>
       <w:r>
         <w:rPr>
           <w:rFonts w:eastAsia="Times New Roman"/>
@@ -2917,7 +2998,7 @@
         </w:rPr>
         <w:lastRenderedPageBreak/>
         <w:drawing>
-          <wp:inline distT="0" distB="0" distL="0" distR="0" wp14:anchorId="7E9A8556" wp14:editId="08FA1D38">
+          <wp:inline distT="0" distB="0" distL="0" distR="0" wp14:anchorId="5D199CA6" wp14:editId="3A9B70A2">
             <wp:extent cx="6181725" cy="3027168"/>
             <wp:effectExtent l="0" t="0" r="0" b="1905"/>
             <wp:docPr id="1" name="Picture 1"/>
@@ -2966,9 +3047,9 @@
           <w:szCs w:val="22"/>
         </w:rPr>
       </w:pPr>
-      <w:bookmarkStart w:id="15" w:name="_Ref304642835"/>
-      <w:bookmarkStart w:id="16" w:name="_Ref304642842"/>
-      <w:bookmarkStart w:id="17" w:name="_Toc304655881"/>
+      <w:bookmarkStart w:id="15" w:name="_Ref304642842"/>
+      <w:bookmarkStart w:id="16" w:name="_Ref304642835"/>
+      <w:bookmarkStart w:id="17" w:name="_Toc305237716"/>
       <w:proofErr w:type="gramStart"/>
       <w:r>
         <w:t xml:space="preserve">Figure </w:t>
@@ -3015,11 +3096,11 @@
       <w:r>
         <w:fldChar w:fldCharType="end"/>
       </w:r>
+      <w:bookmarkEnd w:id="15"/>
+      <w:r>
+        <w:t xml:space="preserve"> – Satellite Systems Overview</w:t>
+      </w:r>
       <w:bookmarkEnd w:id="16"/>
-      <w:r>
-        <w:t xml:space="preserve"> – Satellite Systems Overview</w:t>
-      </w:r>
-      <w:bookmarkEnd w:id="15"/>
       <w:bookmarkEnd w:id="17"/>
     </w:p>
     <w:p>
@@ -3261,7 +3342,7 @@
       </w:pPr>
       <w:bookmarkStart w:id="18" w:name="_Toc304639887"/>
       <w:bookmarkStart w:id="19" w:name="_Toc304642599"/>
-      <w:bookmarkStart w:id="20" w:name="_Toc304655875"/>
+      <w:bookmarkStart w:id="20" w:name="_Toc305237710"/>
       <w:r>
         <w:rPr>
           <w:rFonts w:eastAsia="Times New Roman"/>
@@ -3498,7 +3579,7 @@
           <w:lang w:eastAsia="en-AU"/>
         </w:rPr>
         <w:drawing>
-          <wp:inline distT="0" distB="0" distL="0" distR="0" wp14:anchorId="7E3FB340" wp14:editId="6CCC8A25">
+          <wp:inline distT="0" distB="0" distL="0" distR="0" wp14:anchorId="783CD901" wp14:editId="515DF99E">
             <wp:extent cx="5731510" cy="4734560"/>
             <wp:effectExtent l="0" t="0" r="2540" b="8890"/>
             <wp:docPr id="3" name="Picture 3"/>
@@ -3548,7 +3629,7 @@
         </w:rPr>
       </w:pPr>
       <w:bookmarkStart w:id="21" w:name="_Ref304643543"/>
-      <w:bookmarkStart w:id="22" w:name="_Toc304655882"/>
+      <w:bookmarkStart w:id="22" w:name="_Toc305237717"/>
       <w:proofErr w:type="gramStart"/>
       <w:r>
         <w:t xml:space="preserve">Figure </w:t>
@@ -3706,7 +3787,7 @@
       </w:pPr>
       <w:bookmarkStart w:id="23" w:name="_Toc304639888"/>
       <w:bookmarkStart w:id="24" w:name="_Toc304642600"/>
-      <w:bookmarkStart w:id="25" w:name="_Toc304655876"/>
+      <w:bookmarkStart w:id="25" w:name="_Toc305237711"/>
       <w:r>
         <w:rPr>
           <w:rFonts w:eastAsia="Times New Roman"/>
@@ -3729,9 +3810,6 @@
     <w:p>
       <w:pPr>
         <w:rPr>
-          <w:rFonts w:ascii="Times New Roman" w:hAnsi="Times New Roman" w:cs="Times New Roman"/>
-          <w:sz w:val="24"/>
-          <w:szCs w:val="24"/>
           <w:lang w:eastAsia="en-AU"/>
         </w:rPr>
       </w:pPr>
@@ -3783,127 +3861,14 @@
     <w:p>
       <w:pPr>
         <w:rPr>
-          <w:rFonts w:ascii="Times New Roman" w:hAnsi="Times New Roman" w:cs="Times New Roman"/>
-          <w:sz w:val="24"/>
-          <w:szCs w:val="24"/>
-          <w:lang w:eastAsia="en-AU"/>
-        </w:rPr>
-      </w:pPr>
-      <w:r>
-        <w:rPr>
-          <w:lang w:eastAsia="en-AU"/>
-        </w:rPr>
-        <w:t xml:space="preserve">The microcontroller central to the design of the Critical Systems Computer is the ARM7 LPC2468 manufactured by NXP Semiconductors. On this microcontroller, </w:t>
-      </w:r>
-      <w:proofErr w:type="spellStart"/>
-      <w:r>
-        <w:rPr>
-          <w:lang w:eastAsia="en-AU"/>
-        </w:rPr>
-        <w:t>BLUEsat</w:t>
-      </w:r>
-      <w:proofErr w:type="spellEnd"/>
-      <w:r>
-        <w:rPr>
-          <w:lang w:eastAsia="en-AU"/>
-        </w:rPr>
-        <w:t xml:space="preserve"> will run a distribution of </w:t>
-      </w:r>
-      <w:proofErr w:type="spellStart"/>
-      <w:r>
-        <w:rPr>
-          <w:lang w:eastAsia="en-AU"/>
-        </w:rPr>
-        <w:t>FreeRTOS</w:t>
-      </w:r>
-      <w:proofErr w:type="spellEnd"/>
-      <w:r>
-        <w:rPr>
-          <w:lang w:eastAsia="en-AU"/>
-        </w:rPr>
-        <w:t xml:space="preserve"> (Free Real-Time Operating System), modified for the specific operational needs of the satellite.</w:t>
-      </w:r>
-    </w:p>
-    <w:p>
-      <w:pPr>
-        <w:rPr>
-          <w:rFonts w:ascii="Times New Roman" w:hAnsi="Times New Roman" w:cs="Times New Roman"/>
-          <w:sz w:val="24"/>
-          <w:szCs w:val="24"/>
-          <w:lang w:eastAsia="en-AU"/>
-        </w:rPr>
-      </w:pPr>
-      <w:r>
-        <w:rPr>
-          <w:lang w:eastAsia="en-AU"/>
-        </w:rPr>
-        <w:t xml:space="preserve">Within the operating system, drivers and applications are intended to be run in order to control the critical systems of the satellite according to pre-defined constraints. These applications and drivers will be incorporated into the central computer ‘system’ according to the architecture outlined in </w:t>
-      </w:r>
-      <w:r>
-        <w:rPr>
-          <w:lang w:eastAsia="en-AU"/>
-        </w:rPr>
-        <w:t xml:space="preserve">document BLUE.2011.2.0 </w:t>
-      </w:r>
-      <w:proofErr w:type="gramStart"/>
-      <w:r>
-        <w:rPr>
-          <w:lang w:eastAsia="en-AU"/>
-        </w:rPr>
-        <w:t xml:space="preserve">-  </w:t>
-      </w:r>
-      <w:proofErr w:type="spellStart"/>
-      <w:r>
-        <w:rPr>
-          <w:lang w:eastAsia="en-AU"/>
-        </w:rPr>
-        <w:t>BLUEsat</w:t>
-      </w:r>
-      <w:proofErr w:type="spellEnd"/>
-      <w:proofErr w:type="gramEnd"/>
-      <w:r>
-        <w:rPr>
-          <w:lang w:eastAsia="en-AU"/>
-        </w:rPr>
-        <w:t xml:space="preserve"> Technical Design Report.</w:t>
-      </w:r>
-    </w:p>
-    <w:p>
-      <w:pPr>
-        <w:rPr>
-          <w:lang w:eastAsia="en-AU"/>
-        </w:rPr>
-      </w:pPr>
-      <w:r>
-        <w:rPr>
-          <w:lang w:eastAsia="en-AU"/>
-        </w:rPr>
-        <w:t>The critical systems computer will run according to commands received from earth via transmission of nine digit codes transmitted in Dual Ton</w:t>
-      </w:r>
-      <w:r>
-        <w:rPr>
-          <w:lang w:eastAsia="en-AU"/>
-        </w:rPr>
-        <w:t>e Multi Frequency (DTMF) format.</w:t>
-      </w:r>
-    </w:p>
-    <w:p>
-      <w:pPr>
-        <w:rPr>
-          <w:lang w:eastAsia="en-AU"/>
-        </w:rPr>
-      </w:pPr>
-      <w:r>
-        <w:rPr>
-          <w:lang w:eastAsia="en-AU"/>
-        </w:rPr>
-        <w:t xml:space="preserve">The Critical Systems Computer will directly </w:t>
-      </w:r>
-      <w:r>
-        <w:rPr>
-          <w:lang w:eastAsia="en-AU"/>
-        </w:rPr>
-        <w:t>perform the following tasks</w:t>
+          <w:lang w:eastAsia="en-AU"/>
+        </w:rPr>
+      </w:pPr>
+      <w:r>
+        <w:rPr>
+          <w:lang w:eastAsia="en-AU"/>
+        </w:rPr>
+        <w:t>The Critical Systems Computer will directly perform the following tasks</w:t>
       </w:r>
     </w:p>
     <w:p>
@@ -3957,13 +3922,7 @@
         <w:rPr>
           <w:lang w:eastAsia="en-AU"/>
         </w:rPr>
-        <w:t>Battery Charge Regulator</w:t>
-      </w:r>
-      <w:r>
-        <w:rPr>
-          <w:lang w:eastAsia="en-AU"/>
-        </w:rPr>
-        <w:t xml:space="preserve"> Control</w:t>
+        <w:t>Battery Charge Regulator Control</w:t>
       </w:r>
     </w:p>
     <w:p>
@@ -4071,7 +4030,59 @@
         <w:rPr>
           <w:lang w:eastAsia="en-AU"/>
         </w:rPr>
-        <w:t>AFSK (low speed) data transmission</w:t>
+        <w:t xml:space="preserve">AFSK (low speed) data transmission </w:t>
+      </w:r>
+    </w:p>
+    <w:p>
+      <w:pPr>
+        <w:rPr>
+          <w:lang w:eastAsia="en-AU"/>
+        </w:rPr>
+      </w:pPr>
+      <w:r>
+        <w:rPr>
+          <w:lang w:eastAsia="en-AU"/>
+        </w:rPr>
+        <w:t>The critical systems computer will run according to commands received from earth via transmission of nine digit codes transmitted in Dual Ton</w:t>
+      </w:r>
+      <w:r>
+        <w:rPr>
+          <w:lang w:eastAsia="en-AU"/>
+        </w:rPr>
+        <w:t>e Multi Frequency (DTMF) format.</w:t>
+      </w:r>
+    </w:p>
+    <w:p>
+      <w:pPr>
+        <w:pStyle w:val="Heading3"/>
+        <w:rPr>
+          <w:lang w:eastAsia="en-AU"/>
+        </w:rPr>
+      </w:pPr>
+      <w:r>
+        <w:rPr>
+          <w:lang w:eastAsia="en-AU"/>
+        </w:rPr>
+        <w:t>LPC2468 Microcontroller</w:t>
+      </w:r>
+    </w:p>
+    <w:p>
+      <w:pPr>
+        <w:rPr>
+          <w:lang w:eastAsia="en-AU"/>
+        </w:rPr>
+      </w:pPr>
+      <w:r>
+        <w:rPr>
+          <w:lang w:eastAsia="en-AU"/>
+        </w:rPr>
+        <w:t>The microcontroller central to the design of the Critical Systems Computer is the ARM7 LPC2468 manufactured by NXP Semiconductors.</w:t>
+      </w:r>
+      <w:r>
+        <w:rPr>
+          <w:lang w:eastAsia="en-AU"/>
+        </w:rPr>
+        <w:t xml:space="preserve"> Relevant circuit designs can be found in the CRSC family of drawings.</w:t>
       </w:r>
       <w:r>
         <w:rPr>
@@ -4079,176 +4090,323 @@
         </w:rPr>
         <w:t xml:space="preserve"> </w:t>
       </w:r>
-    </w:p>
-    <w:p>
-      <w:pPr>
-        <w:rPr>
-          <w:lang w:eastAsia="en-AU"/>
-        </w:rPr>
-      </w:pPr>
-    </w:p>
-    <w:p>
-      <w:pPr>
-        <w:rPr>
-          <w:lang w:eastAsia="en-AU"/>
-        </w:rPr>
-      </w:pPr>
-    </w:p>
-    <w:p>
-      <w:pPr>
-        <w:rPr>
-          <w:lang w:eastAsia="en-AU"/>
-        </w:rPr>
-      </w:pPr>
-    </w:p>
-    <w:p>
-      <w:pPr>
-        <w:jc w:val="left"/>
-        <w:rPr>
-          <w:rFonts w:eastAsia="Times New Roman" w:cstheme="majorBidi"/>
-          <w:b/>
-          <w:bCs/>
-          <w:sz w:val="44"/>
-          <w:szCs w:val="28"/>
-          <w:lang w:eastAsia="en-AU"/>
-        </w:rPr>
-      </w:pPr>
-      <w:r>
-        <w:rPr>
-          <w:rFonts w:eastAsia="Times New Roman"/>
-          <w:lang w:eastAsia="en-AU"/>
-        </w:rPr>
-        <w:br w:type="page"/>
-      </w:r>
-    </w:p>
-    <w:p>
-      <w:pPr>
-        <w:pStyle w:val="Heading2"/>
-        <w:rPr>
-          <w:rFonts w:ascii="Times New Roman" w:eastAsia="Times New Roman" w:hAnsi="Times New Roman" w:cs="Times New Roman"/>
-          <w:lang w:eastAsia="en-AU"/>
-        </w:rPr>
-      </w:pPr>
-      <w:bookmarkStart w:id="26" w:name="_Toc304639894"/>
-      <w:bookmarkStart w:id="27" w:name="_Toc304642601"/>
-      <w:bookmarkStart w:id="28" w:name="_Toc304655877"/>
-      <w:r>
-        <w:rPr>
-          <w:rFonts w:eastAsia="Times New Roman"/>
-          <w:lang w:eastAsia="en-AU"/>
-        </w:rPr>
+      <w:r>
+        <w:rPr>
+          <w:lang w:eastAsia="en-AU"/>
+        </w:rPr>
+        <w:t xml:space="preserve">The microcontroller was chosen </w:t>
+      </w:r>
+      <w:r>
+        <w:rPr>
+          <w:lang w:eastAsia="en-AU"/>
+        </w:rPr>
+        <w:t>for</w:t>
+      </w:r>
+    </w:p>
+    <w:p>
+      <w:pPr>
+        <w:pStyle w:val="ListParagraph"/>
+        <w:numPr>
+          <w:ilvl w:val="0"/>
+          <w:numId w:val="19"/>
+        </w:numPr>
+        <w:rPr>
+          <w:lang w:eastAsia="en-AU"/>
+        </w:rPr>
+      </w:pPr>
+      <w:r>
+        <w:rPr>
+          <w:lang w:eastAsia="en-AU"/>
+        </w:rPr>
+        <w:t>UNSW Undergraduate familiarity with  the ARM7 family of microprocessors</w:t>
+      </w:r>
+      <w:r>
+        <w:rPr>
+          <w:lang w:eastAsia="en-AU"/>
+        </w:rPr>
+        <w:t xml:space="preserve"> </w:t>
+      </w:r>
+    </w:p>
+    <w:p>
+      <w:pPr>
+        <w:pStyle w:val="ListParagraph"/>
+        <w:numPr>
+          <w:ilvl w:val="1"/>
+          <w:numId w:val="19"/>
+        </w:numPr>
+        <w:rPr>
+          <w:lang w:eastAsia="en-AU"/>
+        </w:rPr>
+      </w:pPr>
+      <w:r>
+        <w:rPr>
+          <w:lang w:eastAsia="en-AU"/>
+        </w:rPr>
+        <w:t xml:space="preserve">Providing undergraduate engineers with an accessible and easy environment in which to develop </w:t>
+      </w:r>
+    </w:p>
+    <w:p>
+      <w:pPr>
+        <w:pStyle w:val="ListParagraph"/>
+        <w:numPr>
+          <w:ilvl w:val="0"/>
+          <w:numId w:val="19"/>
+        </w:numPr>
+        <w:rPr>
+          <w:lang w:eastAsia="en-AU"/>
+        </w:rPr>
+      </w:pPr>
+      <w:r>
+        <w:rPr>
+          <w:lang w:eastAsia="en-AU"/>
+        </w:rPr>
+        <w:t>The</w:t>
+      </w:r>
+      <w:r>
+        <w:rPr>
+          <w:lang w:eastAsia="en-AU"/>
+        </w:rPr>
+        <w:t xml:space="preserve"> </w:t>
+      </w:r>
+      <w:r>
+        <w:rPr>
+          <w:lang w:eastAsia="en-AU"/>
+        </w:rPr>
+        <w:t>External Memory Controller</w:t>
+      </w:r>
+    </w:p>
+    <w:p>
+      <w:pPr>
+        <w:pStyle w:val="ListParagraph"/>
+        <w:numPr>
+          <w:ilvl w:val="1"/>
+          <w:numId w:val="19"/>
+        </w:numPr>
+        <w:rPr>
+          <w:lang w:eastAsia="en-AU"/>
+        </w:rPr>
+      </w:pPr>
+      <w:r>
+        <w:rPr>
+          <w:lang w:eastAsia="en-AU"/>
+        </w:rPr>
+        <w:t>Simplifying interfacing with the CSC and the external memory needed to store telemetry and state data.</w:t>
+      </w:r>
+    </w:p>
+    <w:p>
+      <w:pPr>
+        <w:pStyle w:val="ListParagraph"/>
+        <w:numPr>
+          <w:ilvl w:val="0"/>
+          <w:numId w:val="19"/>
+        </w:numPr>
+        <w:rPr>
+          <w:lang w:eastAsia="en-AU"/>
+        </w:rPr>
+      </w:pPr>
+      <w:r>
+        <w:rPr>
+          <w:lang w:eastAsia="en-AU"/>
+        </w:rPr>
+        <w:t>The number of commu</w:t>
+      </w:r>
+      <w:r>
+        <w:rPr>
+          <w:lang w:eastAsia="en-AU"/>
+        </w:rPr>
+        <w:t>nication lines available</w:t>
+      </w:r>
+      <w:r>
+        <w:rPr>
+          <w:lang w:eastAsia="en-AU"/>
+        </w:rPr>
+        <w:t xml:space="preserve"> </w:t>
+      </w:r>
+    </w:p>
+    <w:p>
+      <w:pPr>
+        <w:pStyle w:val="ListParagraph"/>
+        <w:numPr>
+          <w:ilvl w:val="1"/>
+          <w:numId w:val="19"/>
+        </w:numPr>
+        <w:rPr>
+          <w:lang w:eastAsia="en-AU"/>
+        </w:rPr>
+      </w:pPr>
+      <w:r>
+        <w:rPr>
+          <w:lang w:eastAsia="en-AU"/>
+        </w:rPr>
+        <w:t>T</w:t>
+      </w:r>
+      <w:r>
+        <w:rPr>
+          <w:lang w:eastAsia="en-AU"/>
+        </w:rPr>
+        <w:t>hree I</w:t>
+      </w:r>
+      <w:r>
+        <w:rPr>
+          <w:vertAlign w:val="superscript"/>
+          <w:lang w:eastAsia="en-AU"/>
+        </w:rPr>
+        <w:t>2</w:t>
+      </w:r>
+      <w:r>
+        <w:rPr>
+          <w:lang w:eastAsia="en-AU"/>
+        </w:rPr>
+        <w:t xml:space="preserve">C enabled ports and </w:t>
+      </w:r>
+      <w:r>
+        <w:rPr>
+          <w:lang w:eastAsia="en-AU"/>
+        </w:rPr>
+        <w:t>Three UART ports</w:t>
+      </w:r>
+    </w:p>
+    <w:p>
+      <w:pPr>
+        <w:pStyle w:val="ListParagraph"/>
+        <w:numPr>
+          <w:ilvl w:val="1"/>
+          <w:numId w:val="19"/>
+        </w:numPr>
+        <w:rPr>
+          <w:lang w:eastAsia="en-AU"/>
+        </w:rPr>
+      </w:pPr>
+      <w:r>
+        <w:rPr>
+          <w:lang w:eastAsia="en-AU"/>
+        </w:rPr>
+        <w:t>I</w:t>
+      </w:r>
+      <w:r>
+        <w:rPr>
+          <w:vertAlign w:val="superscript"/>
+          <w:lang w:eastAsia="en-AU"/>
+        </w:rPr>
+        <w:t>2</w:t>
+      </w:r>
+      <w:r>
+        <w:rPr>
+          <w:lang w:eastAsia="en-AU"/>
+        </w:rPr>
+        <w:t>C is used on the satellite for communication with all of the Telemetry, Payload and power systems, whilst UART is used for both the 1200baud modems and for terminal debugging.</w:t>
+      </w:r>
+    </w:p>
+    <w:p>
+      <w:pPr>
+        <w:pStyle w:val="ListParagraph"/>
+        <w:numPr>
+          <w:ilvl w:val="0"/>
+          <w:numId w:val="19"/>
+        </w:numPr>
+        <w:rPr>
+          <w:lang w:eastAsia="en-AU"/>
+        </w:rPr>
+      </w:pPr>
+      <w:r>
+        <w:rPr>
+          <w:lang w:eastAsia="en-AU"/>
+        </w:rPr>
+        <w:t>The number of input/output ports available.</w:t>
+      </w:r>
+    </w:p>
+    <w:p>
+      <w:pPr>
+        <w:pStyle w:val="ListParagraph"/>
+        <w:numPr>
+          <w:ilvl w:val="1"/>
+          <w:numId w:val="19"/>
+        </w:numPr>
+        <w:rPr>
+          <w:lang w:eastAsia="en-AU"/>
+        </w:rPr>
+      </w:pPr>
+      <w:r>
+        <w:rPr>
+          <w:lang w:eastAsia="en-AU"/>
+        </w:rPr>
+        <w:t>Required for switching of power regulation for each electrical subsystem in the satellite.</w:t>
+      </w:r>
+    </w:p>
+    <w:p>
+      <w:pPr>
+        <w:pStyle w:val="Heading3"/>
+        <w:rPr>
+          <w:lang w:eastAsia="en-AU"/>
+        </w:rPr>
+      </w:pPr>
+      <w:proofErr w:type="spellStart"/>
+      <w:r>
+        <w:rPr>
+          <w:lang w:eastAsia="en-AU"/>
+        </w:rPr>
+        <w:t>FreeRTOS</w:t>
+      </w:r>
+      <w:proofErr w:type="spellEnd"/>
+    </w:p>
+    <w:p>
+      <w:pPr>
+        <w:rPr>
+          <w:lang w:eastAsia="en-AU"/>
+        </w:rPr>
+      </w:pPr>
+      <w:r>
+        <w:rPr>
+          <w:lang w:eastAsia="en-AU"/>
+        </w:rPr>
+        <w:t xml:space="preserve">On this microcontroller, </w:t>
+      </w:r>
+      <w:proofErr w:type="spellStart"/>
+      <w:r>
+        <w:rPr>
+          <w:lang w:eastAsia="en-AU"/>
+        </w:rPr>
+        <w:t>BLUEsat</w:t>
+      </w:r>
+      <w:proofErr w:type="spellEnd"/>
+      <w:r>
+        <w:rPr>
+          <w:lang w:eastAsia="en-AU"/>
+        </w:rPr>
+        <w:t xml:space="preserve"> will run a distribution of </w:t>
+      </w:r>
+      <w:proofErr w:type="spellStart"/>
+      <w:r>
+        <w:rPr>
+          <w:lang w:eastAsia="en-AU"/>
+        </w:rPr>
+        <w:t>FreeRTOS</w:t>
+      </w:r>
+      <w:proofErr w:type="spellEnd"/>
+      <w:r>
+        <w:rPr>
+          <w:lang w:eastAsia="en-AU"/>
+        </w:rPr>
+        <w:t xml:space="preserve"> (Free Real-Time Operating System), modified for the specific operational needs of the satellite.</w:t>
+      </w:r>
+    </w:p>
+    <w:p>
+      <w:r>
         <w:lastRenderedPageBreak/>
-        <w:t>Power</w:t>
-      </w:r>
-      <w:bookmarkEnd w:id="26"/>
-      <w:bookmarkEnd w:id="27"/>
-      <w:bookmarkEnd w:id="28"/>
-    </w:p>
-    <w:p>
-      <w:pPr>
-        <w:rPr>
-          <w:rFonts w:ascii="Times New Roman" w:hAnsi="Times New Roman" w:cs="Times New Roman"/>
-          <w:sz w:val="24"/>
-          <w:szCs w:val="24"/>
-          <w:lang w:eastAsia="en-AU"/>
-        </w:rPr>
-      </w:pPr>
-      <w:r>
-        <w:rPr>
-          <w:lang w:eastAsia="en-AU"/>
-        </w:rPr>
-        <w:t xml:space="preserve">The </w:t>
-      </w:r>
-      <w:proofErr w:type="spellStart"/>
-      <w:r>
-        <w:rPr>
-          <w:lang w:eastAsia="en-AU"/>
-        </w:rPr>
-        <w:t>BLUEsat</w:t>
-      </w:r>
-      <w:proofErr w:type="spellEnd"/>
-      <w:r>
-        <w:rPr>
-          <w:lang w:eastAsia="en-AU"/>
-        </w:rPr>
-        <w:t xml:space="preserve"> Power system is divided into three sub-systems, the Solar Array, the Battery Charge Regulator and Voltage Regulators.  </w:t>
-      </w:r>
-    </w:p>
-    <w:p>
-      <w:pPr>
-        <w:rPr>
-          <w:lang w:eastAsia="en-AU"/>
-        </w:rPr>
-      </w:pPr>
-      <w:r>
-        <w:rPr>
-          <w:lang w:eastAsia="en-AU"/>
-        </w:rPr>
-        <w:t xml:space="preserve">The </w:t>
-      </w:r>
-      <w:r>
-        <w:rPr>
-          <w:lang w:eastAsia="en-AU"/>
-        </w:rPr>
-        <w:t xml:space="preserve">current design for </w:t>
-      </w:r>
-      <w:r>
-        <w:rPr>
-          <w:lang w:eastAsia="en-AU"/>
-        </w:rPr>
-        <w:t>Solar Array consists of six solar panels.</w:t>
-      </w:r>
-      <w:r>
-        <w:rPr>
-          <w:lang w:eastAsia="en-AU"/>
-        </w:rPr>
-        <w:t xml:space="preserve"> Each panel will sit 14 </w:t>
-      </w:r>
-      <w:r>
-        <w:rPr>
-          <w:lang w:eastAsia="en-AU"/>
-        </w:rPr>
-        <w:t>Gallium</w:t>
-      </w:r>
-      <w:r>
-        <w:rPr>
-          <w:lang w:eastAsia="en-AU"/>
-        </w:rPr>
-        <w:t xml:space="preserve"> Arsenide solar cells connected in series.</w:t>
-      </w:r>
-      <w:r>
-        <w:rPr>
-          <w:lang w:eastAsia="en-AU"/>
-        </w:rPr>
-        <w:t xml:space="preserve"> These six panels will sit on each of the six sides of the satellite</w:t>
-      </w:r>
-      <w:r>
-        <w:rPr>
-          <w:lang w:eastAsia="en-AU"/>
-        </w:rPr>
-        <w:t xml:space="preserve">, as illustrated in </w:t>
-      </w:r>
-      <w:r>
-        <w:rPr>
-          <w:lang w:eastAsia="en-AU"/>
-        </w:rPr>
+        <w:t>This Operating System was chosen as it was open source project, provided a stable scheduler in a small footprint and has an active NXP ARM support.</w:t>
+      </w:r>
+    </w:p>
+    <w:p>
+      <w:r>
+        <w:t>The CSC OS is organized in the following fashion (</w:t>
+      </w:r>
+      <w:r>
         <w:fldChar w:fldCharType="begin"/>
       </w:r>
       <w:r>
-        <w:rPr>
-          <w:lang w:eastAsia="en-AU"/>
-        </w:rPr>
-        <w:instrText xml:space="preserve"> REF _Ref304649908 \h </w:instrText>
-      </w:r>
-      <w:r>
-        <w:rPr>
-          <w:lang w:eastAsia="en-AU"/>
-        </w:rPr>
-      </w:r>
-      <w:r>
-        <w:rPr>
-          <w:lang w:eastAsia="en-AU"/>
-        </w:rPr>
+        <w:instrText xml:space="preserve"> REF _Ref305237177 \h </w:instrText>
+      </w:r>
+      <w:r>
         <w:fldChar w:fldCharType="separate"/>
       </w:r>
       <w:r>
@@ -4270,49 +4428,30 @@
         <w:t>3</w:t>
       </w:r>
       <w:r>
-        <w:rPr>
-          <w:lang w:eastAsia="en-AU"/>
-        </w:rPr>
+        <w:t>: CSC OS Structure</w:t>
+      </w:r>
+      <w:r>
         <w:fldChar w:fldCharType="end"/>
       </w:r>
       <w:r>
-        <w:rPr>
-          <w:lang w:eastAsia="en-AU"/>
-        </w:rPr>
-        <w:t>.  </w:t>
-      </w:r>
-    </w:p>
-    <w:p>
-      <w:pPr>
-        <w:rPr>
-          <w:lang w:eastAsia="en-AU"/>
-        </w:rPr>
-      </w:pPr>
-    </w:p>
-    <w:p>
-      <w:pPr>
-        <w:rPr>
-          <w:lang w:eastAsia="en-AU"/>
-        </w:rPr>
-      </w:pPr>
+        <w:t>)</w:t>
+      </w:r>
     </w:p>
     <w:p>
       <w:pPr>
         <w:keepNext/>
-      </w:pPr>
-      <w:r>
-        <w:rPr>
-          <w:rFonts w:ascii="Times New Roman" w:hAnsi="Times New Roman" w:cs="Times New Roman"/>
+        <w:jc w:val="center"/>
+      </w:pPr>
+      <w:r>
+        <w:rPr>
           <w:noProof/>
-          <w:sz w:val="24"/>
-          <w:szCs w:val="24"/>
           <w:lang w:eastAsia="en-AU"/>
         </w:rPr>
         <w:drawing>
-          <wp:inline distT="0" distB="0" distL="0" distR="0" wp14:anchorId="43C3710E" wp14:editId="3BD4F3A3">
-            <wp:extent cx="5457825" cy="5651322"/>
-            <wp:effectExtent l="0" t="0" r="0" b="6985"/>
-            <wp:docPr id="4" name="Picture 4"/>
+          <wp:inline distT="0" distB="0" distL="0" distR="0" wp14:anchorId="12ECB970" wp14:editId="1E92B9C8">
+            <wp:extent cx="5082540" cy="2265045"/>
+            <wp:effectExtent l="0" t="0" r="3810" b="1905"/>
+            <wp:docPr id="2" name="Picture 2"/>
             <wp:cNvGraphicFramePr>
               <a:graphicFrameLocks xmlns:a="http://schemas.openxmlformats.org/drawingml/2006/main" noChangeAspect="1"/>
             </wp:cNvGraphicFramePr>
@@ -4320,8 +4459,10 @@
               <a:graphicData uri="http://schemas.openxmlformats.org/drawingml/2006/picture">
                 <pic:pic xmlns:pic="http://schemas.openxmlformats.org/drawingml/2006/picture">
                   <pic:nvPicPr>
-                    <pic:cNvPr id="0" name="Exploded with Solar Cells.jpg"/>
-                    <pic:cNvPicPr/>
+                    <pic:cNvPr id="0" name="Picture 1"/>
+                    <pic:cNvPicPr>
+                      <a:picLocks noChangeAspect="1" noChangeArrowheads="1"/>
+                    </pic:cNvPicPr>
                   </pic:nvPicPr>
                   <pic:blipFill>
                     <a:blip r:embed="rId12">
@@ -4331,18 +4472,23 @@
                         </a:ext>
                       </a:extLst>
                     </a:blip>
+                    <a:srcRect/>
                     <a:stretch>
                       <a:fillRect/>
                     </a:stretch>
                   </pic:blipFill>
-                  <pic:spPr>
+                  <pic:spPr bwMode="auto">
                     <a:xfrm>
                       <a:off x="0" y="0"/>
-                      <a:ext cx="5458409" cy="5651927"/>
+                      <a:ext cx="5082540" cy="2265045"/>
                     </a:xfrm>
                     <a:prstGeom prst="rect">
                       <a:avLst/>
                     </a:prstGeom>
+                    <a:noFill/>
+                    <a:ln>
+                      <a:noFill/>
+                    </a:ln>
                   </pic:spPr>
                 </pic:pic>
               </a:graphicData>
@@ -4354,6 +4500,70 @@
     <w:p>
       <w:pPr>
         <w:pStyle w:val="Caption"/>
+      </w:pPr>
+      <w:bookmarkStart w:id="26" w:name="_Ref305237177"/>
+      <w:bookmarkStart w:id="27" w:name="_Toc305237718"/>
+      <w:proofErr w:type="gramStart"/>
+      <w:r>
+        <w:t xml:space="preserve">Figure </w:t>
+      </w:r>
+      <w:proofErr w:type="gramEnd"/>
+      <w:r>
+        <w:fldChar w:fldCharType="begin"/>
+      </w:r>
+      <w:r>
+        <w:instrText xml:space="preserve"> STYLEREF 1 \s </w:instrText>
+      </w:r>
+      <w:r>
+        <w:fldChar w:fldCharType="separate"/>
+      </w:r>
+      <w:r>
+        <w:rPr>
+          <w:noProof/>
+        </w:rPr>
+        <w:t>6</w:t>
+      </w:r>
+      <w:r>
+        <w:fldChar w:fldCharType="end"/>
+      </w:r>
+      <w:proofErr w:type="gramStart"/>
+      <w:r>
+        <w:t>.</w:t>
+      </w:r>
+      <w:proofErr w:type="gramEnd"/>
+      <w:r>
+        <w:fldChar w:fldCharType="begin"/>
+      </w:r>
+      <w:r>
+        <w:instrText xml:space="preserve"> SEQ Figure \* ARABIC \s 1 </w:instrText>
+      </w:r>
+      <w:r>
+        <w:fldChar w:fldCharType="separate"/>
+      </w:r>
+      <w:r>
+        <w:rPr>
+          <w:noProof/>
+        </w:rPr>
+        <w:t>3</w:t>
+      </w:r>
+      <w:r>
+        <w:fldChar w:fldCharType="end"/>
+      </w:r>
+      <w:r>
+        <w:t>: CSC OS Structure</w:t>
+      </w:r>
+      <w:bookmarkEnd w:id="26"/>
+      <w:bookmarkEnd w:id="27"/>
+    </w:p>
+    <w:p>
+      <w:pPr>
+        <w:rPr>
+          <w:lang w:eastAsia="en-AU"/>
+        </w:rPr>
+      </w:pPr>
+    </w:p>
+    <w:p>
+      <w:pPr>
         <w:rPr>
           <w:rFonts w:ascii="Times New Roman" w:hAnsi="Times New Roman" w:cs="Times New Roman"/>
           <w:sz w:val="24"/>
@@ -4361,22 +4571,864 @@
           <w:lang w:eastAsia="en-AU"/>
         </w:rPr>
       </w:pPr>
-      <w:bookmarkStart w:id="29" w:name="_Ref304649908"/>
-      <w:bookmarkStart w:id="30" w:name="_Toc304655883"/>
+      <w:r>
+        <w:rPr>
+          <w:lang w:eastAsia="en-AU"/>
+        </w:rPr>
+        <w:t xml:space="preserve">Within the operating system, drivers and applications are intended to be run in order to control the critical systems of the satellite according to pre-defined constraints. </w:t>
+      </w:r>
+      <w:r>
+        <w:rPr>
+          <w:lang w:eastAsia="en-AU"/>
+        </w:rPr>
+        <w:t xml:space="preserve"> Each task illustrated in </w:t>
+      </w:r>
+      <w:r>
+        <w:rPr>
+          <w:lang w:eastAsia="en-AU"/>
+        </w:rPr>
+        <w:fldChar w:fldCharType="begin"/>
+      </w:r>
+      <w:r>
+        <w:rPr>
+          <w:lang w:eastAsia="en-AU"/>
+        </w:rPr>
+        <w:instrText xml:space="preserve"> REF _Ref305237177 \h </w:instrText>
+      </w:r>
+      <w:r>
+        <w:rPr>
+          <w:lang w:eastAsia="en-AU"/>
+        </w:rPr>
+      </w:r>
+      <w:r>
+        <w:rPr>
+          <w:lang w:eastAsia="en-AU"/>
+        </w:rPr>
+        <w:fldChar w:fldCharType="separate"/>
+      </w:r>
+      <w:r>
+        <w:t xml:space="preserve">Figure </w:t>
+      </w:r>
+      <w:r>
+        <w:rPr>
+          <w:noProof/>
+        </w:rPr>
+        <w:t>6</w:t>
+      </w:r>
+      <w:r>
+        <w:t>.</w:t>
+      </w:r>
+      <w:r>
+        <w:rPr>
+          <w:noProof/>
+        </w:rPr>
+        <w:t>3</w:t>
+      </w:r>
+      <w:r>
+        <w:t>: CSC OS Structure</w:t>
+      </w:r>
+      <w:r>
+        <w:rPr>
+          <w:lang w:eastAsia="en-AU"/>
+        </w:rPr>
+        <w:fldChar w:fldCharType="end"/>
+      </w:r>
+      <w:r>
+        <w:rPr>
+          <w:lang w:eastAsia="en-AU"/>
+        </w:rPr>
+        <w:t xml:space="preserve"> calls applications relevant to the responsibilities defined below in </w:t>
+      </w:r>
+      <w:r>
+        <w:rPr>
+          <w:lang w:eastAsia="en-AU"/>
+        </w:rPr>
+        <w:fldChar w:fldCharType="begin"/>
+      </w:r>
+      <w:r>
+        <w:rPr>
+          <w:lang w:eastAsia="en-AU"/>
+        </w:rPr>
+        <w:instrText xml:space="preserve"> REF _Ref305237610 \h </w:instrText>
+      </w:r>
+      <w:r>
+        <w:rPr>
+          <w:lang w:eastAsia="en-AU"/>
+        </w:rPr>
+      </w:r>
+      <w:r>
+        <w:rPr>
+          <w:lang w:eastAsia="en-AU"/>
+        </w:rPr>
+        <w:fldChar w:fldCharType="separate"/>
+      </w:r>
+      <w:r>
+        <w:t xml:space="preserve">Table </w:t>
+      </w:r>
+      <w:r>
+        <w:rPr>
+          <w:noProof/>
+        </w:rPr>
+        <w:t>6</w:t>
+      </w:r>
+      <w:r>
+        <w:t>.</w:t>
+      </w:r>
+      <w:r>
+        <w:rPr>
+          <w:noProof/>
+        </w:rPr>
+        <w:t>1</w:t>
+      </w:r>
+      <w:r>
+        <w:t>: CSC Task responsibilities</w:t>
+      </w:r>
+      <w:r>
+        <w:rPr>
+          <w:lang w:eastAsia="en-AU"/>
+        </w:rPr>
+        <w:fldChar w:fldCharType="end"/>
+      </w:r>
+    </w:p>
+    <w:p>
+      <w:pPr>
+        <w:pStyle w:val="Caption"/>
+        <w:keepNext/>
+      </w:pPr>
+      <w:bookmarkStart w:id="28" w:name="_Ref305237610"/>
       <w:proofErr w:type="gramStart"/>
       <w:r>
+        <w:t xml:space="preserve">Table </w:t>
+      </w:r>
+      <w:proofErr w:type="gramEnd"/>
+      <w:r>
+        <w:fldChar w:fldCharType="begin"/>
+      </w:r>
+      <w:r>
+        <w:instrText xml:space="preserve"> STYLEREF 1 \s </w:instrText>
+      </w:r>
+      <w:r>
+        <w:fldChar w:fldCharType="separate"/>
+      </w:r>
+      <w:r>
+        <w:rPr>
+          <w:noProof/>
+        </w:rPr>
+        <w:t>6</w:t>
+      </w:r>
+      <w:r>
+        <w:fldChar w:fldCharType="end"/>
+      </w:r>
+      <w:proofErr w:type="gramStart"/>
+      <w:r>
+        <w:t>.</w:t>
+      </w:r>
+      <w:proofErr w:type="gramEnd"/>
+      <w:r>
+        <w:fldChar w:fldCharType="begin"/>
+      </w:r>
+      <w:r>
+        <w:instrText xml:space="preserve"> SEQ Table \* ARABIC \s 1 </w:instrText>
+      </w:r>
+      <w:r>
+        <w:fldChar w:fldCharType="separate"/>
+      </w:r>
+      <w:r>
+        <w:rPr>
+          <w:noProof/>
+        </w:rPr>
+        <w:t>1</w:t>
+      </w:r>
+      <w:r>
+        <w:fldChar w:fldCharType="end"/>
+      </w:r>
+      <w:r>
+        <w:t>: CSC Task responsibilities</w:t>
+      </w:r>
+      <w:bookmarkEnd w:id="28"/>
+    </w:p>
+    <w:tbl>
+      <w:tblPr>
+        <w:tblStyle w:val="TableGrid"/>
+        <w:tblW w:w="0" w:type="auto"/>
+        <w:tblLook w:val="04A0" w:firstRow="1" w:lastRow="0" w:firstColumn="1" w:lastColumn="0" w:noHBand="0" w:noVBand="1"/>
+      </w:tblPr>
+      <w:tblGrid>
+        <w:gridCol w:w="2943"/>
+        <w:gridCol w:w="6299"/>
+      </w:tblGrid>
+      <w:tr>
+        <w:tc>
+          <w:tcPr>
+            <w:tcW w:w="2943" w:type="dxa"/>
+          </w:tcPr>
+          <w:p>
+            <w:r>
+              <w:t>Task Name</w:t>
+            </w:r>
+          </w:p>
+        </w:tc>
+        <w:tc>
+          <w:tcPr>
+            <w:tcW w:w="6299" w:type="dxa"/>
+          </w:tcPr>
+          <w:p>
+            <w:r>
+              <w:t>Description</w:t>
+            </w:r>
+          </w:p>
+        </w:tc>
+      </w:tr>
+      <w:tr>
+        <w:tc>
+          <w:tcPr>
+            <w:tcW w:w="2943" w:type="dxa"/>
+          </w:tcPr>
+          <w:p>
+            <w:pPr>
+              <w:jc w:val="left"/>
+              <w:rPr>
+                <w:b/>
+              </w:rPr>
+            </w:pPr>
+            <w:r>
+              <w:rPr>
+                <w:b/>
+              </w:rPr>
+              <w:t>Command Task</w:t>
+            </w:r>
+          </w:p>
+        </w:tc>
+        <w:tc>
+          <w:tcPr>
+            <w:tcW w:w="6299" w:type="dxa"/>
+          </w:tcPr>
+          <w:p>
+            <w:r>
+              <w:t>High Priority message switching task to allow inter process communication.</w:t>
+            </w:r>
+          </w:p>
+        </w:tc>
+      </w:tr>
+      <w:tr>
+        <w:tc>
+          <w:tcPr>
+            <w:tcW w:w="2943" w:type="dxa"/>
+          </w:tcPr>
+          <w:p>
+            <w:pPr>
+              <w:jc w:val="left"/>
+              <w:rPr>
+                <w:b/>
+              </w:rPr>
+            </w:pPr>
+            <w:r>
+              <w:rPr>
+                <w:b/>
+              </w:rPr>
+              <w:t>System Control Task</w:t>
+            </w:r>
+          </w:p>
+        </w:tc>
+        <w:tc>
+          <w:tcPr>
+            <w:tcW w:w="6299" w:type="dxa"/>
+          </w:tcPr>
+          <w:p>
+            <w:r>
+              <w:t>Manage operation modes and effect commands from the Ground Station.</w:t>
+            </w:r>
+          </w:p>
+        </w:tc>
+      </w:tr>
+      <w:tr>
+        <w:tc>
+          <w:tcPr>
+            <w:tcW w:w="2943" w:type="dxa"/>
+          </w:tcPr>
+          <w:p>
+            <w:pPr>
+              <w:jc w:val="left"/>
+              <w:rPr>
+                <w:b/>
+              </w:rPr>
+            </w:pPr>
+            <w:r>
+              <w:rPr>
+                <w:b/>
+              </w:rPr>
+              <w:t>Telemetry Task</w:t>
+            </w:r>
+          </w:p>
+        </w:tc>
+        <w:tc>
+          <w:tcPr>
+            <w:tcW w:w="6299" w:type="dxa"/>
+          </w:tcPr>
+          <w:p>
+            <w:r>
+              <w:t>Gathers telemetry data, archives old data and packages up responses to be sent to the Ground Station.</w:t>
+            </w:r>
+          </w:p>
+        </w:tc>
+      </w:tr>
+      <w:tr>
+        <w:tc>
+          <w:tcPr>
+            <w:tcW w:w="2943" w:type="dxa"/>
+          </w:tcPr>
+          <w:p>
+            <w:pPr>
+              <w:jc w:val="left"/>
+              <w:rPr>
+                <w:b/>
+              </w:rPr>
+            </w:pPr>
+            <w:r>
+              <w:rPr>
+                <w:b/>
+              </w:rPr>
+              <w:t>Power Management Task</w:t>
+            </w:r>
+          </w:p>
+        </w:tc>
+        <w:tc>
+          <w:tcPr>
+            <w:tcW w:w="6299" w:type="dxa"/>
+          </w:tcPr>
+          <w:p>
+            <w:r>
+              <w:t>Manage system power usage based on operation modes and available power by turning on and off subsystems via the regulators.</w:t>
+            </w:r>
+          </w:p>
+        </w:tc>
+      </w:tr>
+      <w:tr>
+        <w:tc>
+          <w:tcPr>
+            <w:tcW w:w="2943" w:type="dxa"/>
+          </w:tcPr>
+          <w:p>
+            <w:pPr>
+              <w:jc w:val="left"/>
+              <w:rPr>
+                <w:b/>
+              </w:rPr>
+            </w:pPr>
+            <w:r>
+              <w:rPr>
+                <w:b/>
+              </w:rPr>
+              <w:t>Radio Management Task</w:t>
+            </w:r>
+          </w:p>
+        </w:tc>
+        <w:tc>
+          <w:tcPr>
+            <w:tcW w:w="6299" w:type="dxa"/>
+          </w:tcPr>
+          <w:p>
+            <w:r>
+              <w:t>Controls which devices have access to the radios.</w:t>
+            </w:r>
+          </w:p>
+        </w:tc>
+      </w:tr>
+      <w:tr>
+        <w:tc>
+          <w:tcPr>
+            <w:tcW w:w="2943" w:type="dxa"/>
+          </w:tcPr>
+          <w:p>
+            <w:pPr>
+              <w:jc w:val="left"/>
+              <w:rPr>
+                <w:b/>
+              </w:rPr>
+            </w:pPr>
+            <w:r>
+              <w:rPr>
+                <w:b/>
+              </w:rPr>
+              <w:t>Memory Management Task</w:t>
+            </w:r>
+          </w:p>
+        </w:tc>
+        <w:tc>
+          <w:tcPr>
+            <w:tcW w:w="6299" w:type="dxa"/>
+          </w:tcPr>
+          <w:p>
+            <w:r>
+              <w:t>Provide persistent storage of data for all processes.</w:t>
+            </w:r>
+          </w:p>
+        </w:tc>
+      </w:tr>
+      <w:tr>
+        <w:tc>
+          <w:tcPr>
+            <w:tcW w:w="2943" w:type="dxa"/>
+          </w:tcPr>
+          <w:p>
+            <w:pPr>
+              <w:jc w:val="left"/>
+              <w:rPr>
+                <w:b/>
+              </w:rPr>
+            </w:pPr>
+            <w:r>
+              <w:rPr>
+                <w:b/>
+              </w:rPr>
+              <w:t>CSC Communications Task</w:t>
+            </w:r>
+          </w:p>
+        </w:tc>
+        <w:tc>
+          <w:tcPr>
+            <w:tcW w:w="6299" w:type="dxa"/>
+          </w:tcPr>
+          <w:p>
+            <w:r>
+              <w:t xml:space="preserve">Performs encoding and decoding of data used during communications with the Ground Station. </w:t>
+            </w:r>
+          </w:p>
+          <w:p/>
+        </w:tc>
+      </w:tr>
+      <w:tr>
+        <w:tc>
+          <w:tcPr>
+            <w:tcW w:w="2943" w:type="dxa"/>
+          </w:tcPr>
+          <w:p>
+            <w:pPr>
+              <w:jc w:val="left"/>
+              <w:rPr>
+                <w:b/>
+              </w:rPr>
+            </w:pPr>
+            <w:r>
+              <w:rPr>
+                <w:b/>
+              </w:rPr>
+              <w:t>Inter System Communications Task</w:t>
+            </w:r>
+          </w:p>
+        </w:tc>
+        <w:tc>
+          <w:tcPr>
+            <w:tcW w:w="6299" w:type="dxa"/>
+          </w:tcPr>
+          <w:p>
+            <w:r>
+              <w:t xml:space="preserve">Allows communications and data transfer with the payload computer. </w:t>
+            </w:r>
+          </w:p>
+          <w:p/>
+        </w:tc>
+      </w:tr>
+      <w:tr>
+        <w:tc>
+          <w:tcPr>
+            <w:tcW w:w="2943" w:type="dxa"/>
+          </w:tcPr>
+          <w:p>
+            <w:pPr>
+              <w:jc w:val="left"/>
+              <w:rPr>
+                <w:b/>
+              </w:rPr>
+            </w:pPr>
+            <w:r>
+              <w:rPr>
+                <w:b/>
+              </w:rPr>
+              <w:t>DTMF Task</w:t>
+            </w:r>
+          </w:p>
+        </w:tc>
+        <w:tc>
+          <w:tcPr>
+            <w:tcW w:w="6299" w:type="dxa"/>
+          </w:tcPr>
+          <w:p>
+            <w:r>
+              <w:t>Receives and decodes command codes from the Ground Station.</w:t>
+            </w:r>
+          </w:p>
+        </w:tc>
+      </w:tr>
+      <w:tr>
+        <w:trPr>
+          <w:trHeight w:val="376"/>
+        </w:trPr>
+        <w:tc>
+          <w:tcPr>
+            <w:tcW w:w="2943" w:type="dxa"/>
+          </w:tcPr>
+          <w:p>
+            <w:pPr>
+              <w:jc w:val="left"/>
+              <w:rPr>
+                <w:b/>
+              </w:rPr>
+            </w:pPr>
+            <w:r>
+              <w:rPr>
+                <w:b/>
+              </w:rPr>
+              <w:t>Development Terminal Task</w:t>
+            </w:r>
+          </w:p>
+        </w:tc>
+        <w:tc>
+          <w:tcPr>
+            <w:tcW w:w="6299" w:type="dxa"/>
+          </w:tcPr>
+          <w:p>
+            <w:r>
+              <w:t>Developer interface used during development to debug processes.</w:t>
+            </w:r>
+          </w:p>
+          <w:p/>
+        </w:tc>
+      </w:tr>
+    </w:tbl>
+    <w:p>
+      <w:pPr>
+        <w:rPr>
+          <w:lang w:eastAsia="en-AU"/>
+        </w:rPr>
+      </w:pPr>
+      <w:r>
+        <w:rPr>
+          <w:lang w:eastAsia="en-AU"/>
+        </w:rPr>
+        <w:lastRenderedPageBreak/>
+        <w:t>The central command task operates based on feedback from the System Control Task on what operating mode the satellite is required to be in. These operating modes are specified via two sources:</w:t>
+      </w:r>
+    </w:p>
+    <w:p>
+      <w:pPr>
+        <w:pStyle w:val="ListParagraph"/>
+        <w:numPr>
+          <w:ilvl w:val="0"/>
+          <w:numId w:val="20"/>
+        </w:numPr>
+        <w:rPr>
+          <w:lang w:eastAsia="en-AU"/>
+        </w:rPr>
+      </w:pPr>
+      <w:r>
+        <w:rPr>
+          <w:lang w:eastAsia="en-AU"/>
+        </w:rPr>
+        <w:t>Event triggers (such as hardware failure or low battery charge with no sunlight)</w:t>
+      </w:r>
+    </w:p>
+    <w:p>
+      <w:pPr>
+        <w:pStyle w:val="ListParagraph"/>
+        <w:numPr>
+          <w:ilvl w:val="0"/>
+          <w:numId w:val="20"/>
+        </w:numPr>
+        <w:rPr>
+          <w:lang w:eastAsia="en-AU"/>
+        </w:rPr>
+      </w:pPr>
+      <w:r>
+        <w:rPr>
+          <w:lang w:eastAsia="en-AU"/>
+        </w:rPr>
+        <w:t xml:space="preserve">DTMF Commands (nine digit codes to be transmitted from a </w:t>
+      </w:r>
+      <w:proofErr w:type="spellStart"/>
+      <w:r>
+        <w:rPr>
+          <w:lang w:eastAsia="en-AU"/>
+        </w:rPr>
+        <w:t>Groundstation</w:t>
+      </w:r>
+      <w:proofErr w:type="spellEnd"/>
+      <w:r>
+        <w:rPr>
+          <w:lang w:eastAsia="en-AU"/>
+        </w:rPr>
+        <w:t>)</w:t>
+      </w:r>
+    </w:p>
+    <w:p>
+      <w:pPr>
+        <w:rPr>
+          <w:lang w:eastAsia="en-AU"/>
+        </w:rPr>
+      </w:pPr>
+      <w:r>
+        <w:rPr>
+          <w:lang w:eastAsia="en-AU"/>
+        </w:rPr>
+        <w:t xml:space="preserve">For more on the way in which DTMF is interpreted, see </w:t>
+      </w:r>
+      <w:r>
+        <w:rPr>
+          <w:lang w:eastAsia="en-AU"/>
+        </w:rPr>
+        <w:fldChar w:fldCharType="begin"/>
+      </w:r>
+      <w:r>
+        <w:rPr>
+          <w:lang w:eastAsia="en-AU"/>
+        </w:rPr>
+        <w:instrText xml:space="preserve"> REF _Ref305238056 \r \h </w:instrText>
+      </w:r>
+      <w:r>
+        <w:rPr>
+          <w:lang w:eastAsia="en-AU"/>
+        </w:rPr>
+      </w:r>
+      <w:r>
+        <w:rPr>
+          <w:lang w:eastAsia="en-AU"/>
+        </w:rPr>
+        <w:fldChar w:fldCharType="separate"/>
+      </w:r>
+      <w:r>
+        <w:rPr>
+          <w:lang w:eastAsia="en-AU"/>
+        </w:rPr>
+        <w:t>6.6.1</w:t>
+      </w:r>
+      <w:r>
+        <w:rPr>
+          <w:lang w:eastAsia="en-AU"/>
+        </w:rPr>
+        <w:fldChar w:fldCharType="end"/>
+      </w:r>
+      <w:r>
+        <w:rPr>
+          <w:lang w:eastAsia="en-AU"/>
+        </w:rPr>
+        <w:t xml:space="preserve"> DTMF.</w:t>
+      </w:r>
+      <w:r>
+        <w:rPr>
+          <w:lang w:eastAsia="en-AU"/>
+        </w:rPr>
+        <w:fldChar w:fldCharType="begin"/>
+      </w:r>
+      <w:r>
+        <w:rPr>
+          <w:lang w:eastAsia="en-AU"/>
+        </w:rPr>
+        <w:instrText xml:space="preserve"> PAGEREF _Ref305238056 \h </w:instrText>
+      </w:r>
+      <w:r>
+        <w:rPr>
+          <w:lang w:eastAsia="en-AU"/>
+        </w:rPr>
+      </w:r>
+      <w:r>
+        <w:rPr>
+          <w:lang w:eastAsia="en-AU"/>
+        </w:rPr>
+        <w:fldChar w:fldCharType="separate"/>
+      </w:r>
+      <w:r>
+        <w:rPr>
+          <w:lang w:eastAsia="en-AU"/>
+        </w:rPr>
+        <w:fldChar w:fldCharType="end"/>
+      </w:r>
+    </w:p>
+    <w:p>
+      <w:pPr>
+        <w:pStyle w:val="Heading3"/>
+        <w:rPr>
+          <w:lang w:eastAsia="en-AU"/>
+        </w:rPr>
+      </w:pPr>
+      <w:r>
+        <w:rPr>
+          <w:lang w:eastAsia="en-AU"/>
+        </w:rPr>
+        <w:t xml:space="preserve">Current </w:t>
+      </w:r>
+      <w:r>
+        <w:rPr>
+          <w:lang w:eastAsia="en-AU"/>
+        </w:rPr>
+        <w:t>Progress</w:t>
+      </w:r>
+    </w:p>
+    <w:p>
+      <w:pPr>
+        <w:rPr>
+          <w:lang w:eastAsia="en-AU"/>
+        </w:rPr>
+      </w:pPr>
+    </w:p>
+    <w:p>
+      <w:pPr>
+        <w:rPr>
+          <w:lang w:eastAsia="en-AU"/>
+        </w:rPr>
+      </w:pPr>
+    </w:p>
+    <w:p>
+      <w:pPr>
+        <w:rPr>
+          <w:lang w:eastAsia="en-AU"/>
+        </w:rPr>
+      </w:pPr>
+    </w:p>
+    <w:p>
+      <w:pPr>
+        <w:jc w:val="left"/>
+        <w:rPr>
+          <w:rFonts w:eastAsia="Times New Roman" w:cstheme="majorBidi"/>
+          <w:b/>
+          <w:bCs/>
+          <w:sz w:val="44"/>
+          <w:szCs w:val="28"/>
+          <w:lang w:eastAsia="en-AU"/>
+        </w:rPr>
+      </w:pPr>
+      <w:r>
+        <w:rPr>
+          <w:rFonts w:eastAsia="Times New Roman"/>
+          <w:lang w:eastAsia="en-AU"/>
+        </w:rPr>
+        <w:br w:type="page"/>
+      </w:r>
+    </w:p>
+    <w:p>
+      <w:pPr>
+        <w:pStyle w:val="Heading2"/>
+        <w:rPr>
+          <w:rFonts w:ascii="Times New Roman" w:eastAsia="Times New Roman" w:hAnsi="Times New Roman" w:cs="Times New Roman"/>
+          <w:lang w:eastAsia="en-AU"/>
+        </w:rPr>
+      </w:pPr>
+      <w:bookmarkStart w:id="29" w:name="_Toc304639894"/>
+      <w:bookmarkStart w:id="30" w:name="_Toc304642601"/>
+      <w:bookmarkStart w:id="31" w:name="_Toc305237712"/>
+      <w:r>
+        <w:rPr>
+          <w:rFonts w:eastAsia="Times New Roman"/>
+          <w:lang w:eastAsia="en-AU"/>
+        </w:rPr>
+        <w:lastRenderedPageBreak/>
+        <w:t>Power</w:t>
+      </w:r>
+      <w:bookmarkEnd w:id="29"/>
+      <w:bookmarkEnd w:id="30"/>
+      <w:bookmarkEnd w:id="31"/>
+      <w:r>
+        <w:rPr>
+          <w:rFonts w:eastAsia="Times New Roman"/>
+          <w:lang w:eastAsia="en-AU"/>
+        </w:rPr>
+        <w:t xml:space="preserve"> Overview</w:t>
+      </w:r>
+    </w:p>
+    <w:p>
+      <w:pPr>
+        <w:rPr>
+          <w:lang w:eastAsia="en-AU"/>
+        </w:rPr>
+      </w:pPr>
+      <w:r>
+        <w:rPr>
+          <w:lang w:eastAsia="en-AU"/>
+        </w:rPr>
+        <w:t xml:space="preserve">The </w:t>
+      </w:r>
+      <w:proofErr w:type="spellStart"/>
+      <w:r>
+        <w:rPr>
+          <w:lang w:eastAsia="en-AU"/>
+        </w:rPr>
+        <w:t>BLUEsat</w:t>
+      </w:r>
+      <w:proofErr w:type="spellEnd"/>
+      <w:r>
+        <w:rPr>
+          <w:lang w:eastAsia="en-AU"/>
+        </w:rPr>
+        <w:t xml:space="preserve"> Power system is divided into three sub-systems, the Solar Array, the Battery Charge Regulator and Voltage Regulators.  </w:t>
+      </w:r>
+    </w:p>
+    <w:p>
+      <w:pPr>
+        <w:rPr>
+          <w:lang w:eastAsia="en-AU"/>
+        </w:rPr>
+      </w:pPr>
+      <w:r>
+        <w:rPr>
+          <w:lang w:eastAsia="en-AU"/>
+        </w:rPr>
+        <w:t>Th</w:t>
+      </w:r>
+      <w:r>
+        <w:rPr>
+          <w:lang w:eastAsia="en-AU"/>
+        </w:rPr>
+        <w:t xml:space="preserve">e </w:t>
+      </w:r>
+      <w:r>
+        <w:rPr>
+          <w:lang w:eastAsia="en-AU"/>
+        </w:rPr>
+        <w:t>array will feed power into the Battery Charge Regulator which regulates power into the battery array</w:t>
+      </w:r>
+      <w:r>
+        <w:rPr>
+          <w:lang w:eastAsia="en-AU"/>
+        </w:rPr>
+        <w:t xml:space="preserve">. </w:t>
+      </w:r>
+      <w:r>
+        <w:rPr>
+          <w:lang w:eastAsia="en-AU"/>
+        </w:rPr>
+        <w:t>Power from this battery array then gets passed to the Voltage regulators, which distribute power to the different subsystems of the satellite.</w:t>
+      </w:r>
+      <w:r>
+        <w:rPr>
+          <w:lang w:eastAsia="en-AU"/>
+        </w:rPr>
+        <w:t xml:space="preserve"> </w:t>
+      </w:r>
+      <w:r>
+        <w:rPr>
+          <w:lang w:eastAsia="en-AU"/>
+        </w:rPr>
+        <w:fldChar w:fldCharType="begin"/>
+      </w:r>
+      <w:r>
+        <w:rPr>
+          <w:lang w:eastAsia="en-AU"/>
+        </w:rPr>
+        <w:instrText xml:space="preserve"> REF _Ref304651787 \h </w:instrText>
+      </w:r>
+      <w:r>
+        <w:rPr>
+          <w:lang w:eastAsia="en-AU"/>
+        </w:rPr>
+      </w:r>
+      <w:r>
+        <w:rPr>
+          <w:lang w:eastAsia="en-AU"/>
+        </w:rPr>
+        <w:fldChar w:fldCharType="separate"/>
+      </w:r>
+      <w:r>
         <w:t xml:space="preserve">Figure </w:t>
       </w:r>
-      <w:proofErr w:type="gramEnd"/>
-      <w:r>
-        <w:fldChar w:fldCharType="begin"/>
-      </w:r>
-      <w:r>
-        <w:instrText xml:space="preserve"> STYLEREF 1 \s </w:instrText>
-      </w:r>
-      <w:r>
-        <w:fldChar w:fldCharType="separate"/>
-      </w:r>
       <w:r>
         <w:rPr>
           <w:noProof/>
@@ -4384,154 +5436,38 @@
         <w:t>6</w:t>
       </w:r>
       <w:r>
+        <w:t>.</w:t>
+      </w:r>
+      <w:r>
+        <w:rPr>
+          <w:noProof/>
+        </w:rPr>
+        <w:t>5</w:t>
+      </w:r>
+      <w:r>
+        <w:rPr>
+          <w:lang w:eastAsia="en-AU"/>
+        </w:rPr>
         <w:fldChar w:fldCharType="end"/>
       </w:r>
-      <w:proofErr w:type="gramStart"/>
-      <w:r>
-        <w:t>.</w:t>
-      </w:r>
-      <w:proofErr w:type="gramEnd"/>
-      <w:r>
-        <w:fldChar w:fldCharType="begin"/>
-      </w:r>
-      <w:r>
-        <w:instrText xml:space="preserve"> SEQ Figure \* ARABIC \s 1 </w:instrText>
-      </w:r>
-      <w:r>
-        <w:fldChar w:fldCharType="separate"/>
-      </w:r>
+      <w:r>
+        <w:rPr>
+          <w:lang w:eastAsia="en-AU"/>
+        </w:rPr>
+        <w:t xml:space="preserve"> illustrates the flow of power from solar panels to each electrical subsystem in the satellite</w:t>
+      </w:r>
+    </w:p>
+    <w:p>
+      <w:pPr>
+        <w:keepNext/>
+      </w:pPr>
       <w:r>
         <w:rPr>
           <w:noProof/>
-        </w:rPr>
-        <w:t>3</w:t>
-      </w:r>
-      <w:r>
-        <w:fldChar w:fldCharType="end"/>
-      </w:r>
-      <w:bookmarkEnd w:id="29"/>
-      <w:r>
-        <w:t xml:space="preserve"> -</w:t>
-      </w:r>
-      <w:r>
-        <w:t xml:space="preserve"> Exploded view of Satellite structure including solar Array</w:t>
-      </w:r>
-      <w:bookmarkEnd w:id="30"/>
-    </w:p>
-    <w:p>
-      <w:pPr>
-        <w:rPr>
-          <w:lang w:eastAsia="en-AU"/>
-        </w:rPr>
-      </w:pPr>
-      <w:r>
-        <w:rPr>
-          <w:lang w:eastAsia="en-AU"/>
-        </w:rPr>
-        <w:t xml:space="preserve">This array will feed power into the Battery Charge Regulator which regulates power into the battery array. The battery array currently consists of four strings of </w:t>
-      </w:r>
-      <w:r>
-        <w:rPr>
-          <w:lang w:eastAsia="en-AU"/>
-        </w:rPr>
-        <w:t>eleven</w:t>
-      </w:r>
-      <w:r>
-        <w:rPr>
-          <w:lang w:eastAsia="en-AU"/>
-        </w:rPr>
-        <w:t xml:space="preserve"> Nickel Metal Hydride (NiMH) batteries</w:t>
-      </w:r>
-      <w:r>
-        <w:rPr>
-          <w:lang w:eastAsia="en-AU"/>
-        </w:rPr>
-        <w:t>, outputting a total of 13.2V</w:t>
-      </w:r>
-      <w:r>
-        <w:rPr>
-          <w:lang w:eastAsia="en-AU"/>
-        </w:rPr>
-        <w:t xml:space="preserve">. Power from this battery array then gets passed to the Voltage </w:t>
-      </w:r>
-      <w:r>
-        <w:rPr>
-          <w:lang w:eastAsia="en-AU"/>
-        </w:rPr>
-        <w:lastRenderedPageBreak/>
-        <w:t>regulators, which distribute power to the different subsystems of the satellite.</w:t>
-      </w:r>
-      <w:r>
-        <w:rPr>
-          <w:lang w:eastAsia="en-AU"/>
-        </w:rPr>
-        <w:t xml:space="preserve"> </w:t>
-      </w:r>
-      <w:r>
-        <w:rPr>
-          <w:lang w:eastAsia="en-AU"/>
-        </w:rPr>
-        <w:fldChar w:fldCharType="begin"/>
-      </w:r>
-      <w:r>
-        <w:rPr>
-          <w:lang w:eastAsia="en-AU"/>
-        </w:rPr>
-        <w:instrText xml:space="preserve"> REF _Ref304651787 \h </w:instrText>
-      </w:r>
-      <w:r>
-        <w:rPr>
-          <w:lang w:eastAsia="en-AU"/>
-        </w:rPr>
-      </w:r>
-      <w:r>
-        <w:rPr>
-          <w:lang w:eastAsia="en-AU"/>
-        </w:rPr>
-        <w:fldChar w:fldCharType="separate"/>
-      </w:r>
-      <w:r>
-        <w:t xml:space="preserve">Figure </w:t>
-      </w:r>
-      <w:r>
-        <w:rPr>
-          <w:noProof/>
-        </w:rPr>
-        <w:t>6</w:t>
-      </w:r>
-      <w:r>
-        <w:t>.</w:t>
-      </w:r>
-      <w:r>
-        <w:rPr>
-          <w:noProof/>
-        </w:rPr>
-        <w:t>4</w:t>
-      </w:r>
-      <w:r>
-        <w:rPr>
-          <w:lang w:eastAsia="en-AU"/>
-        </w:rPr>
-        <w:fldChar w:fldCharType="end"/>
-      </w:r>
-      <w:r>
-        <w:rPr>
-          <w:lang w:eastAsia="en-AU"/>
-        </w:rPr>
-        <w:t xml:space="preserve"> illustrates the flow of power from solar panels to each electrical subsystem in the satellite</w:t>
-      </w:r>
-    </w:p>
-    <w:p>
-      <w:pPr>
-        <w:keepNext/>
-      </w:pPr>
-      <w:r>
-        <w:rPr>
-          <w:noProof/>
           <w:lang w:eastAsia="en-AU"/>
         </w:rPr>
         <w:drawing>
-          <wp:inline distT="0" distB="0" distL="0" distR="0" wp14:anchorId="76E8DFEE" wp14:editId="5EE3B6F4">
+          <wp:inline distT="0" distB="0" distL="0" distR="0" wp14:anchorId="0D1CCECC" wp14:editId="25362028">
             <wp:extent cx="4324350" cy="2781300"/>
             <wp:effectExtent l="0" t="0" r="0" b="0"/>
             <wp:docPr id="5" name="Picture 5"/>
@@ -4580,18 +5516,39 @@
           <w:lang w:eastAsia="en-AU"/>
         </w:rPr>
       </w:pPr>
-      <w:bookmarkStart w:id="31" w:name="_Ref304651787"/>
-      <w:bookmarkStart w:id="32" w:name="_Toc304655884"/>
+      <w:bookmarkStart w:id="32" w:name="_Ref304651787"/>
+      <w:bookmarkStart w:id="33" w:name="_Toc305237720"/>
       <w:proofErr w:type="gramStart"/>
       <w:r>
         <w:t xml:space="preserve">Figure </w:t>
       </w:r>
+      <w:r>
+        <w:fldChar w:fldCharType="begin"/>
+      </w:r>
+      <w:r>
+        <w:instrText xml:space="preserve"> STYLEREF 1 \s </w:instrText>
+      </w:r>
+      <w:r>
+        <w:fldChar w:fldCharType="separate"/>
+      </w:r>
+      <w:r>
+        <w:rPr>
+          <w:noProof/>
+        </w:rPr>
+        <w:t>6</w:t>
+      </w:r>
+      <w:r>
+        <w:fldChar w:fldCharType="end"/>
+      </w:r>
+      <w:r>
+        <w:t>.</w:t>
+      </w:r>
       <w:proofErr w:type="gramEnd"/>
       <w:r>
         <w:fldChar w:fldCharType="begin"/>
       </w:r>
       <w:r>
-        <w:instrText xml:space="preserve"> STYLEREF 1 \s </w:instrText>
+        <w:instrText xml:space="preserve"> SEQ Figure \* ARABIC \s 1 </w:instrText>
       </w:r>
       <w:r>
         <w:fldChar w:fldCharType="separate"/>
@@ -4600,67 +5557,238 @@
         <w:rPr>
           <w:noProof/>
         </w:rPr>
+        <w:t>5</w:t>
+      </w:r>
+      <w:r>
+        <w:fldChar w:fldCharType="end"/>
+      </w:r>
+      <w:bookmarkEnd w:id="32"/>
+      <w:r>
+        <w:t xml:space="preserve"> - Simplified overview of the Satellite Power System</w:t>
+      </w:r>
+      <w:bookmarkEnd w:id="33"/>
+    </w:p>
+    <w:p>
+      <w:pPr>
+        <w:rPr>
+          <w:lang w:eastAsia="en-AU"/>
+        </w:rPr>
+      </w:pPr>
+      <w:r>
+        <w:rPr>
+          <w:lang w:eastAsia="en-AU"/>
+        </w:rPr>
+        <w:t>The power system has been designed such that the Critical Systems computer is able to monitor and modify the state of the charging circuit, as well as being able to shut off power to d</w:t>
+      </w:r>
+      <w:r>
+        <w:rPr>
+          <w:lang w:eastAsia="en-AU"/>
+        </w:rPr>
+        <w:t>ifferent parts of the satellite.</w:t>
+      </w:r>
+    </w:p>
+    <w:p>
+      <w:pPr>
+        <w:jc w:val="left"/>
+        <w:rPr>
+          <w:lang w:eastAsia="en-AU"/>
+        </w:rPr>
+      </w:pPr>
+      <w:r>
+        <w:rPr>
+          <w:lang w:eastAsia="en-AU"/>
+        </w:rPr>
+        <w:br w:type="page"/>
+      </w:r>
+    </w:p>
+    <w:p>
+      <w:pPr>
+        <w:pStyle w:val="Heading2"/>
+        <w:rPr>
+          <w:lang w:eastAsia="en-AU"/>
+        </w:rPr>
+      </w:pPr>
+      <w:r>
+        <w:rPr>
+          <w:lang w:eastAsia="en-AU"/>
+        </w:rPr>
+        <w:lastRenderedPageBreak/>
+        <w:t>Solar Array</w:t>
+      </w:r>
+    </w:p>
+    <w:p>
+      <w:pPr>
+        <w:rPr>
+          <w:lang w:eastAsia="en-AU"/>
+        </w:rPr>
+      </w:pPr>
+      <w:r>
+        <w:rPr>
+          <w:lang w:eastAsia="en-AU"/>
+        </w:rPr>
+        <w:t xml:space="preserve">The </w:t>
+      </w:r>
+      <w:r>
+        <w:rPr>
+          <w:lang w:eastAsia="en-AU"/>
+        </w:rPr>
+        <w:t xml:space="preserve">current design for </w:t>
+      </w:r>
+      <w:r>
+        <w:rPr>
+          <w:lang w:eastAsia="en-AU"/>
+        </w:rPr>
+        <w:t>Solar Array consists of six solar panels.</w:t>
+      </w:r>
+      <w:r>
+        <w:rPr>
+          <w:lang w:eastAsia="en-AU"/>
+        </w:rPr>
+        <w:t xml:space="preserve"> Each panel will sit 14 </w:t>
+      </w:r>
+      <w:r>
+        <w:rPr>
+          <w:lang w:eastAsia="en-AU"/>
+        </w:rPr>
+        <w:t>Gallium</w:t>
+      </w:r>
+      <w:r>
+        <w:rPr>
+          <w:lang w:eastAsia="en-AU"/>
+        </w:rPr>
+        <w:t xml:space="preserve"> Arsenide solar cells connected in series.</w:t>
+      </w:r>
+      <w:r>
+        <w:rPr>
+          <w:lang w:eastAsia="en-AU"/>
+        </w:rPr>
+        <w:t xml:space="preserve"> These six panels will sit on each of the six sides of the satellite</w:t>
+      </w:r>
+      <w:r>
+        <w:rPr>
+          <w:lang w:eastAsia="en-AU"/>
+        </w:rPr>
+        <w:t xml:space="preserve">, as illustrated in </w:t>
+      </w:r>
+      <w:r>
+        <w:rPr>
+          <w:lang w:eastAsia="en-AU"/>
+        </w:rPr>
+        <w:fldChar w:fldCharType="begin"/>
+      </w:r>
+      <w:r>
+        <w:rPr>
+          <w:lang w:eastAsia="en-AU"/>
+        </w:rPr>
+        <w:instrText xml:space="preserve"> REF _Ref304649908 \h </w:instrText>
+      </w:r>
+      <w:r>
+        <w:rPr>
+          <w:lang w:eastAsia="en-AU"/>
+        </w:rPr>
+      </w:r>
+      <w:r>
+        <w:rPr>
+          <w:lang w:eastAsia="en-AU"/>
+        </w:rPr>
+        <w:fldChar w:fldCharType="separate"/>
+      </w:r>
+      <w:r>
+        <w:t xml:space="preserve">Figure </w:t>
+      </w:r>
+      <w:r>
+        <w:rPr>
+          <w:noProof/>
+        </w:rPr>
         <w:t>6</w:t>
       </w:r>
       <w:r>
+        <w:t>.</w:t>
+      </w:r>
+      <w:r>
+        <w:rPr>
+          <w:noProof/>
+        </w:rPr>
+        <w:t>4</w:t>
+      </w:r>
+      <w:r>
+        <w:rPr>
+          <w:lang w:eastAsia="en-AU"/>
+        </w:rPr>
         <w:fldChar w:fldCharType="end"/>
       </w:r>
-      <w:proofErr w:type="gramStart"/>
-      <w:r>
-        <w:t>.</w:t>
-      </w:r>
-      <w:proofErr w:type="gramEnd"/>
-      <w:r>
-        <w:fldChar w:fldCharType="begin"/>
-      </w:r>
-      <w:r>
-        <w:instrText xml:space="preserve"> SEQ Figure \* ARABIC \s 1 </w:instrText>
-      </w:r>
-      <w:r>
-        <w:fldChar w:fldCharType="separate"/>
-      </w:r>
-      <w:r>
-        <w:rPr>
+      <w:r>
+        <w:rPr>
+          <w:lang w:eastAsia="en-AU"/>
+        </w:rPr>
+        <w:t>.  </w:t>
+      </w:r>
+    </w:p>
+    <w:p>
+      <w:pPr>
+        <w:rPr>
+          <w:lang w:eastAsia="en-AU"/>
+        </w:rPr>
+      </w:pPr>
+    </w:p>
+    <w:p>
+      <w:pPr>
+        <w:keepNext/>
+      </w:pPr>
+      <w:r>
+        <w:rPr>
+          <w:rFonts w:ascii="Times New Roman" w:hAnsi="Times New Roman" w:cs="Times New Roman"/>
           <w:noProof/>
-        </w:rPr>
-        <w:t>4</w:t>
-      </w:r>
-      <w:r>
-        <w:fldChar w:fldCharType="end"/>
-      </w:r>
-      <w:bookmarkEnd w:id="31"/>
-      <w:r>
-        <w:t xml:space="preserve"> - Simplified overview of the Satellite Power System</w:t>
-      </w:r>
-      <w:bookmarkEnd w:id="32"/>
-    </w:p>
-    <w:p>
-      <w:pPr>
-        <w:rPr>
-          <w:lang w:eastAsia="en-AU"/>
-        </w:rPr>
-      </w:pPr>
-      <w:r>
-        <w:rPr>
-          <w:lang w:eastAsia="en-AU"/>
-        </w:rPr>
-        <w:t>The power system has been designed such that the Critical Systems computer is able to monitor and modify the state of the charging circuit, as well as being able to shut off power to d</w:t>
-      </w:r>
-      <w:r>
-        <w:rPr>
-          <w:lang w:eastAsia="en-AU"/>
-        </w:rPr>
-        <w:t>ifferent parts of the satellite</w:t>
-      </w:r>
-      <w:r>
-        <w:rPr>
-          <w:lang w:eastAsia="en-AU"/>
-        </w:rPr>
-        <w:t>.</w:t>
-      </w:r>
-    </w:p>
-    <w:p>
-      <w:pPr>
+          <w:sz w:val="24"/>
+          <w:szCs w:val="24"/>
+          <w:lang w:eastAsia="en-AU"/>
+        </w:rPr>
+        <w:drawing>
+          <wp:inline distT="0" distB="0" distL="0" distR="0" wp14:anchorId="60C22119" wp14:editId="127CB7A4">
+            <wp:extent cx="5457825" cy="5651322"/>
+            <wp:effectExtent l="0" t="0" r="0" b="6985"/>
+            <wp:docPr id="4" name="Picture 4"/>
+            <wp:cNvGraphicFramePr>
+              <a:graphicFrameLocks xmlns:a="http://schemas.openxmlformats.org/drawingml/2006/main" noChangeAspect="1"/>
+            </wp:cNvGraphicFramePr>
+            <a:graphic xmlns:a="http://schemas.openxmlformats.org/drawingml/2006/main">
+              <a:graphicData uri="http://schemas.openxmlformats.org/drawingml/2006/picture">
+                <pic:pic xmlns:pic="http://schemas.openxmlformats.org/drawingml/2006/picture">
+                  <pic:nvPicPr>
+                    <pic:cNvPr id="0" name="Exploded with Solar Cells.jpg"/>
+                    <pic:cNvPicPr/>
+                  </pic:nvPicPr>
+                  <pic:blipFill>
+                    <a:blip r:embed="rId14">
+                      <a:extLst>
+                        <a:ext uri="{28A0092B-C50C-407E-A947-70E740481C1C}">
+                          <a14:useLocalDpi xmlns:a14="http://schemas.microsoft.com/office/drawing/2010/main" val="0"/>
+                        </a:ext>
+                      </a:extLst>
+                    </a:blip>
+                    <a:stretch>
+                      <a:fillRect/>
+                    </a:stretch>
+                  </pic:blipFill>
+                  <pic:spPr>
+                    <a:xfrm>
+                      <a:off x="0" y="0"/>
+                      <a:ext cx="5458409" cy="5651927"/>
+                    </a:xfrm>
+                    <a:prstGeom prst="rect">
+                      <a:avLst/>
+                    </a:prstGeom>
+                  </pic:spPr>
+                </pic:pic>
+              </a:graphicData>
+            </a:graphic>
+          </wp:inline>
+        </w:drawing>
+      </w:r>
+    </w:p>
+    <w:p>
+      <w:pPr>
+        <w:pStyle w:val="Caption"/>
         <w:rPr>
           <w:rFonts w:ascii="Times New Roman" w:hAnsi="Times New Roman" w:cs="Times New Roman"/>
           <w:sz w:val="24"/>
@@ -4668,43 +5796,484 @@
           <w:lang w:eastAsia="en-AU"/>
         </w:rPr>
       </w:pPr>
-      <w:r>
-        <w:rPr>
-          <w:lang w:eastAsia="en-AU"/>
-        </w:rPr>
-        <w:t xml:space="preserve">For further technical documentation regarding the design of the power systems, consult document BLUE2011.2.0 – </w:t>
-      </w:r>
+      <w:bookmarkStart w:id="34" w:name="_Ref304649908"/>
+      <w:bookmarkStart w:id="35" w:name="_Toc305237719"/>
+      <w:proofErr w:type="gramStart"/>
+      <w:r>
+        <w:t xml:space="preserve">Figure </w:t>
+      </w:r>
+      <w:proofErr w:type="gramEnd"/>
+      <w:r>
+        <w:fldChar w:fldCharType="begin"/>
+      </w:r>
+      <w:r>
+        <w:instrText xml:space="preserve"> STYLEREF 1 \s </w:instrText>
+      </w:r>
+      <w:r>
+        <w:fldChar w:fldCharType="separate"/>
+      </w:r>
+      <w:r>
+        <w:rPr>
+          <w:noProof/>
+        </w:rPr>
+        <w:t>6</w:t>
+      </w:r>
+      <w:r>
+        <w:fldChar w:fldCharType="end"/>
+      </w:r>
+      <w:proofErr w:type="gramStart"/>
+      <w:r>
+        <w:t>.</w:t>
+      </w:r>
+      <w:proofErr w:type="gramEnd"/>
+      <w:r>
+        <w:fldChar w:fldCharType="begin"/>
+      </w:r>
+      <w:r>
+        <w:instrText xml:space="preserve"> SEQ Figure \* ARABIC \s 1 </w:instrText>
+      </w:r>
+      <w:r>
+        <w:fldChar w:fldCharType="separate"/>
+      </w:r>
+      <w:r>
+        <w:rPr>
+          <w:noProof/>
+        </w:rPr>
+        <w:t>4</w:t>
+      </w:r>
+      <w:r>
+        <w:fldChar w:fldCharType="end"/>
+      </w:r>
+      <w:bookmarkEnd w:id="34"/>
+      <w:r>
+        <w:t xml:space="preserve"> -</w:t>
+      </w:r>
+      <w:r>
+        <w:t xml:space="preserve"> Exploded view of Satellite structure including solar Array</w:t>
+      </w:r>
+      <w:bookmarkEnd w:id="35"/>
+    </w:p>
+    <w:p>
+      <w:pPr>
+        <w:pStyle w:val="Heading3"/>
+        <w:numPr>
+          <w:ilvl w:val="0"/>
+          <w:numId w:val="0"/>
+        </w:numPr>
+        <w:rPr>
+          <w:rFonts w:eastAsia="Times New Roman"/>
+          <w:lang w:eastAsia="en-AU"/>
+        </w:rPr>
+      </w:pPr>
+      <w:bookmarkStart w:id="36" w:name="_Toc304639898"/>
+    </w:p>
+    <w:p>
+      <w:pPr>
+        <w:pStyle w:val="Heading3"/>
+      </w:pPr>
+      <w:r>
+        <w:t>Current Progress</w:t>
+      </w:r>
+    </w:p>
+    <w:p>
+      <w:pPr>
+        <w:rPr>
+          <w:rFonts w:cstheme="minorHAnsi"/>
+        </w:rPr>
+      </w:pPr>
       <w:proofErr w:type="spellStart"/>
       <w:r>
         <w:rPr>
-          <w:lang w:eastAsia="en-AU"/>
+          <w:rFonts w:cstheme="minorHAnsi"/>
         </w:rPr>
         <w:t>BLUEsat</w:t>
       </w:r>
       <w:proofErr w:type="spellEnd"/>
       <w:r>
         <w:rPr>
-          <w:lang w:eastAsia="en-AU"/>
-        </w:rPr>
-        <w:t xml:space="preserve"> Technical Design Report and the POWR family of drawings.</w:t>
-      </w:r>
+          <w:rFonts w:cstheme="minorHAnsi"/>
+        </w:rPr>
+        <w:t xml:space="preserve"> currently has about 200 electrically functioning gallium arsenide solar cells and about 48 electrically non-functioning cells which are intended for use in mechanical testing. These cells are from </w:t>
+      </w:r>
+      <w:proofErr w:type="spellStart"/>
+      <w:r>
+        <w:rPr>
+          <w:rFonts w:cstheme="minorHAnsi"/>
+        </w:rPr>
+        <w:t>Spectrolabs</w:t>
+      </w:r>
+      <w:proofErr w:type="spellEnd"/>
+      <w:r>
+        <w:rPr>
+          <w:rFonts w:cstheme="minorHAnsi"/>
+        </w:rPr>
+        <w:t xml:space="preserve"> and are specifically designed for space, many being already used in space </w:t>
+      </w:r>
+      <w:r>
+        <w:rPr>
+          <w:rFonts w:cstheme="minorHAnsi"/>
+        </w:rPr>
+        <w:lastRenderedPageBreak/>
+        <w:t>applications. These cells already have an inbuilt bypass diode and an anti-reflection coating for diffuse light.</w:t>
+      </w:r>
+    </w:p>
+    <w:p>
+      <w:pPr>
+        <w:rPr>
+          <w:rFonts w:cstheme="minorHAnsi"/>
+        </w:rPr>
+      </w:pPr>
+      <w:r>
+        <w:rPr>
+          <w:rFonts w:cstheme="minorHAnsi"/>
+        </w:rPr>
+        <w:t xml:space="preserve">These cells were purchased in 2004 and thus have undergone some degradation due to exposure to moisture and other factors. These cells have been kept in a clean room with desiccant in order to reduce the degradation due to moisture, some cells from the batch were tested recently and their efficiencies are relatively close to their data sheet efficiency of 21%. Theoretically we can still use these cells on the satellite if necessary providing that there enough cells in good operating condition </w:t>
+      </w:r>
+    </w:p>
+    <w:p>
+      <w:pPr>
+        <w:pStyle w:val="Heading3"/>
+      </w:pPr>
+      <w:r>
+        <w:t>Future Work</w:t>
+      </w:r>
+    </w:p>
+    <w:p>
+      <w:proofErr w:type="spellStart"/>
+      <w:r>
+        <w:rPr>
+          <w:rFonts w:cstheme="minorHAnsi"/>
+        </w:rPr>
+        <w:t>BLUEsat</w:t>
+      </w:r>
+      <w:proofErr w:type="spellEnd"/>
+      <w:r>
+        <w:rPr>
+          <w:rFonts w:cstheme="minorHAnsi"/>
+        </w:rPr>
+        <w:t xml:space="preserve"> will need to</w:t>
+      </w:r>
+      <w:r>
+        <w:t xml:space="preserve"> </w:t>
+      </w:r>
+      <w:r>
+        <w:t>obtain</w:t>
+      </w:r>
+      <w:r>
+        <w:t xml:space="preserve"> new cells from either via purchasing them outright or getting surplus from another project. The first method will require a large amount of capital so getting surplus cells would be preferable. Despite the fact it will help improve the performance of our satellite if surplus cell can’t be obtained and purchasing regular cells is too expensive the project will make do with the older cells. </w:t>
+      </w:r>
+    </w:p>
+    <w:p>
+      <w:r>
+        <w:t xml:space="preserve">If possible </w:t>
+      </w:r>
+      <w:proofErr w:type="spellStart"/>
+      <w:r>
+        <w:t>BLUEsat</w:t>
+      </w:r>
+      <w:proofErr w:type="spellEnd"/>
+      <w:r>
+        <w:t xml:space="preserve"> will obtain cells which already have their own cover glass in order to boost the overall efficiency and lifetime of the system. Before putting together the cells for the satellite’s solar panels members will have to undertake a course which teaches space grade soldering which will help ensure the panels last for the lifetime of the satellite.</w:t>
+      </w:r>
+    </w:p>
+    <w:p>
+      <w:pPr>
+        <w:rPr>
+          <w:rFonts w:cstheme="minorHAnsi"/>
+        </w:rPr>
+      </w:pPr>
+    </w:p>
+    <w:p>
+      <w:pPr>
+        <w:rPr>
+          <w:lang w:eastAsia="en-AU"/>
+        </w:rPr>
+      </w:pPr>
+    </w:p>
+    <w:p>
+      <w:pPr>
+        <w:rPr>
+          <w:lang w:eastAsia="en-AU"/>
+        </w:rPr>
+      </w:pPr>
     </w:p>
     <w:p>
       <w:pPr>
         <w:jc w:val="left"/>
         <w:rPr>
-          <w:rFonts w:eastAsia="Times New Roman" w:cstheme="majorBidi"/>
+          <w:rFonts w:eastAsiaTheme="majorEastAsia" w:cstheme="majorBidi"/>
           <w:b/>
           <w:bCs/>
+          <w:sz w:val="32"/>
+          <w:szCs w:val="26"/>
+        </w:rPr>
+      </w:pPr>
+      <w:r>
+        <w:br w:type="page"/>
+      </w:r>
+    </w:p>
+    <w:p>
+      <w:pPr>
+        <w:pStyle w:val="Heading2"/>
+      </w:pPr>
+      <w:r>
+        <w:lastRenderedPageBreak/>
+        <w:t>Battery Charge Regulator</w:t>
+      </w:r>
+    </w:p>
+    <w:p>
+      <w:proofErr w:type="spellStart"/>
+      <w:r>
+        <w:t>B</w:t>
+      </w:r>
+      <w:r>
+        <w:t>LUEsat</w:t>
+      </w:r>
+      <w:proofErr w:type="spellEnd"/>
+      <w:r>
+        <w:t xml:space="preserve"> will have four strings of 11 </w:t>
+      </w:r>
+      <w:proofErr w:type="spellStart"/>
+      <w:r>
+        <w:t>NiMh</w:t>
+      </w:r>
+      <w:proofErr w:type="spellEnd"/>
+      <w:r>
+        <w:t xml:space="preserve"> battery cells, totalling a specified supply voltage of 13.2V.</w:t>
+      </w:r>
+    </w:p>
+    <w:p>
+      <w:r>
+        <w:t xml:space="preserve">Each </w:t>
+      </w:r>
+      <w:r>
+        <w:t>battery string</w:t>
+      </w:r>
+      <w:r>
+        <w:t xml:space="preserve"> has a Battery Charge Regulator (BCR) sitting between it and the Solar Array Bus.</w:t>
+      </w:r>
+      <w:r>
+        <w:t xml:space="preserve"> </w:t>
+      </w:r>
+      <w:r>
+        <w:t>The BCR serves two purposes: charging the battery, and ensuring maximum power is gained from the solar array.</w:t>
+      </w:r>
+    </w:p>
+    <w:p>
+      <w:r>
+        <w:t xml:space="preserve">The circuit itself is currently based upon the LT3652 Battery Charging Chip. </w:t>
+      </w:r>
+      <w:r>
+        <w:t xml:space="preserve">Power to each BCR enters from the solar array bus, and is sent to the LT3652. This </w:t>
+      </w:r>
+      <w:r>
+        <w:t>chip</w:t>
+      </w:r>
+      <w:r>
+        <w:t xml:space="preserve"> controls the peak power tracking, and battery charging, functionalities of the circuit.</w:t>
+      </w:r>
+      <w:r>
+        <w:t xml:space="preserve"> The circuit design can be found in drawing POWR001.</w:t>
+      </w:r>
+    </w:p>
+    <w:p>
+      <w:r>
+        <w:t xml:space="preserve">The LT3652 measures the current entering from the solar input over a 12 hour cycle, and adjusts </w:t>
+      </w:r>
+      <w:r>
+        <w:t>a</w:t>
+      </w:r>
+      <w:r>
+        <w:t xml:space="preserve"> digital potentiometer such that the voltage across the solar input leads to maximum power into the battery. </w:t>
+      </w:r>
+    </w:p>
+    <w:p>
+      <w:r>
+        <w:t>Sensors also feed input into the LT3652, giving information about the battery temperature and power consumption. If the battery statistics are not within the required ranges, battery charging is stopped.</w:t>
+      </w:r>
+    </w:p>
+    <w:p>
+      <w:pPr>
+        <w:pStyle w:val="Heading3"/>
+        <w:rPr>
+          <w:lang w:eastAsia="en-AU"/>
+        </w:rPr>
+      </w:pPr>
+      <w:r>
+        <w:rPr>
+          <w:lang w:eastAsia="en-AU"/>
+        </w:rPr>
+        <w:t>Current Progress</w:t>
+      </w:r>
+    </w:p>
+    <w:p>
+      <w:pPr>
+        <w:rPr>
+          <w:lang w:eastAsia="en-AU"/>
+        </w:rPr>
+      </w:pPr>
+      <w:r>
+        <w:rPr>
+          <w:lang w:eastAsia="en-AU"/>
+        </w:rPr>
+        <w:t xml:space="preserve">The Battery Charge Regulator was implemented onto a prototype printed circuit board as part of William </w:t>
+      </w:r>
+      <w:proofErr w:type="spellStart"/>
+      <w:r>
+        <w:rPr>
+          <w:lang w:eastAsia="en-AU"/>
+        </w:rPr>
+        <w:t>Du’s</w:t>
+      </w:r>
+      <w:proofErr w:type="spellEnd"/>
+      <w:r>
+        <w:rPr>
+          <w:lang w:eastAsia="en-AU"/>
+        </w:rPr>
+        <w:t xml:space="preserve"> thesis on Peak Power Point Tracking (2011). However, when this circuit was recreated, it was found </w:t>
+      </w:r>
+      <w:r>
+        <w:rPr>
+          <w:lang w:eastAsia="en-AU"/>
+        </w:rPr>
+        <w:t>that batteries did not charge to full charge. This testing ended up damaging the current sample cells used in the project.</w:t>
+      </w:r>
+      <w:r>
+        <w:rPr>
+          <w:lang w:eastAsia="en-AU"/>
+        </w:rPr>
+        <w:t xml:space="preserve"> </w:t>
+      </w:r>
+    </w:p>
+    <w:p>
+      <w:pPr>
+        <w:pStyle w:val="Heading3"/>
+        <w:rPr>
+          <w:lang w:eastAsia="en-AU"/>
+        </w:rPr>
+      </w:pPr>
+      <w:r>
+        <w:rPr>
+          <w:lang w:eastAsia="en-AU"/>
+        </w:rPr>
+        <w:t xml:space="preserve">Future </w:t>
+      </w:r>
+      <w:r>
+        <w:rPr>
+          <w:lang w:eastAsia="en-AU"/>
+        </w:rPr>
+        <w:t>Work</w:t>
+      </w:r>
+    </w:p>
+    <w:p>
+      <w:pPr>
+        <w:rPr>
+          <w:lang w:eastAsia="en-AU"/>
+        </w:rPr>
+      </w:pPr>
+      <w:r>
+        <w:rPr>
+          <w:lang w:eastAsia="en-AU"/>
+        </w:rPr>
+        <w:t xml:space="preserve">Currently the </w:t>
+      </w:r>
+      <w:r>
+        <w:rPr>
+          <w:lang w:eastAsia="en-AU"/>
+        </w:rPr>
+        <w:t xml:space="preserve">team </w:t>
+      </w:r>
+      <w:r>
+        <w:rPr>
+          <w:lang w:eastAsia="en-AU"/>
+        </w:rPr>
+        <w:t>is performing further testing on the performance of the PPT board and making modifications as necessary so that the BCR will perform to the standard required on the satellite.</w:t>
+      </w:r>
+      <w:r>
+        <w:rPr>
+          <w:lang w:eastAsia="en-AU"/>
+        </w:rPr>
+        <w:t xml:space="preserve"> </w:t>
+      </w:r>
+    </w:p>
+    <w:p>
+      <w:pPr>
+        <w:rPr>
+          <w:lang w:eastAsia="en-AU"/>
+        </w:rPr>
+      </w:pPr>
+      <w:r>
+        <w:rPr>
+          <w:lang w:eastAsia="en-AU"/>
+        </w:rPr>
+        <w:t>In particular, the mechanism used to determine full charge on the batteries will need</w:t>
+      </w:r>
+      <w:r>
+        <w:rPr>
+          <w:lang w:eastAsia="en-AU"/>
+        </w:rPr>
+        <w:t xml:space="preserve"> to be tested in greater detail. Once these issues are fixed, then the designs for the BCR can be finalised and integrated into the rest of the power system within the satellite.</w:t>
+      </w:r>
+    </w:p>
+    <w:p>
+      <w:pPr>
+        <w:rPr>
+          <w:lang w:eastAsia="en-AU"/>
+        </w:rPr>
+      </w:pPr>
+    </w:p>
+    <w:p>
+      <w:pPr>
+        <w:jc w:val="left"/>
+        <w:rPr>
+          <w:rFonts w:eastAsiaTheme="majorEastAsia" w:cstheme="majorBidi"/>
+          <w:b/>
+          <w:bCs/>
+          <w:sz w:val="32"/>
+          <w:szCs w:val="26"/>
+          <w:lang w:eastAsia="en-AU"/>
+        </w:rPr>
+      </w:pPr>
+      <w:r>
+        <w:rPr>
+          <w:lang w:eastAsia="en-AU"/>
+        </w:rPr>
+        <w:br w:type="page"/>
+      </w:r>
+    </w:p>
+    <w:p>
+      <w:pPr>
+        <w:pStyle w:val="Heading2"/>
+        <w:rPr>
+          <w:lang w:eastAsia="en-AU"/>
+        </w:rPr>
+      </w:pPr>
+      <w:r>
+        <w:rPr>
+          <w:lang w:eastAsia="en-AU"/>
+        </w:rPr>
+        <w:lastRenderedPageBreak/>
+        <w:t>Voltage Regulation</w:t>
+      </w:r>
+    </w:p>
+    <w:p>
+      <w:pPr>
+        <w:rPr>
+          <w:b/>
+          <w:sz w:val="24"/>
+        </w:rPr>
+      </w:pPr>
+    </w:p>
+    <w:p>
+      <w:pPr>
+        <w:rPr>
           <w:sz w:val="44"/>
           <w:szCs w:val="28"/>
           <w:lang w:eastAsia="en-AU"/>
         </w:rPr>
       </w:pPr>
-      <w:bookmarkStart w:id="33" w:name="_Toc304639898"/>
-      <w:r>
-        <w:rPr>
-          <w:rFonts w:eastAsia="Times New Roman"/>
+      <w:r>
+        <w:rPr>
           <w:lang w:eastAsia="en-AU"/>
         </w:rPr>
         <w:br w:type="page"/>
@@ -4714,15 +6283,15 @@
       <w:pPr>
         <w:pStyle w:val="Heading2"/>
       </w:pPr>
-      <w:bookmarkStart w:id="34" w:name="_Toc304642602"/>
-      <w:bookmarkStart w:id="35" w:name="_Toc304655878"/>
+      <w:bookmarkStart w:id="37" w:name="_Toc304642602"/>
+      <w:bookmarkStart w:id="38" w:name="_Toc305237713"/>
       <w:r>
         <w:lastRenderedPageBreak/>
         <w:t>Communications</w:t>
       </w:r>
-      <w:bookmarkEnd w:id="33"/>
-      <w:bookmarkEnd w:id="34"/>
-      <w:bookmarkEnd w:id="35"/>
+      <w:bookmarkEnd w:id="36"/>
+      <w:bookmarkEnd w:id="37"/>
+      <w:bookmarkEnd w:id="38"/>
     </w:p>
     <w:p>
       <w:pPr>
@@ -4755,13 +6324,7 @@
         <w:rPr>
           <w:lang w:eastAsia="en-AU"/>
         </w:rPr>
-        <w:t xml:space="preserve">Each of the above communication devices are duplicated for sake of redundancy. In order to </w:t>
-      </w:r>
-      <w:r>
-        <w:rPr>
-          <w:lang w:eastAsia="en-AU"/>
-        </w:rPr>
-        <w:t xml:space="preserve">manage communication lines and communication times, the critical systems compute controls a central switching circuit which routes communication lines based upon current priority. The communications array is connected according to </w:t>
+        <w:t xml:space="preserve">Each of the above communication devices are duplicated for sake of redundancy. In order to manage communication lines and communication times, the critical systems compute controls a central switching circuit which routes communication lines based upon current priority. The communications array is connected according to </w:t>
       </w:r>
       <w:r>
         <w:rPr>
@@ -4802,7 +6365,7 @@
         <w:rPr>
           <w:noProof/>
         </w:rPr>
-        <w:t>5</w:t>
+        <w:t>6</w:t>
       </w:r>
       <w:r>
         <w:rPr>
@@ -4810,6 +6373,8 @@
         </w:rPr>
         <w:fldChar w:fldCharType="end"/>
       </w:r>
+      <w:bookmarkStart w:id="39" w:name="_GoBack"/>
+      <w:bookmarkEnd w:id="39"/>
     </w:p>
     <w:p>
       <w:pPr>
@@ -4821,7 +6386,7 @@
           <w:lang w:eastAsia="en-AU"/>
         </w:rPr>
         <w:drawing>
-          <wp:inline distT="0" distB="0" distL="0" distR="0" wp14:anchorId="1350DB1B" wp14:editId="1FF25422">
+          <wp:inline distT="0" distB="0" distL="0" distR="0" wp14:anchorId="75658474" wp14:editId="52973C6B">
             <wp:extent cx="5999197" cy="3604437"/>
             <wp:effectExtent l="0" t="0" r="1905" b="0"/>
             <wp:docPr id="8" name="Picture 8"/>
@@ -4836,7 +6401,7 @@
                     <pic:cNvPicPr/>
                   </pic:nvPicPr>
                   <pic:blipFill>
-                    <a:blip r:embed="rId14">
+                    <a:blip r:embed="rId15">
                       <a:extLst>
                         <a:ext uri="{28A0092B-C50C-407E-A947-70E740481C1C}">
                           <a14:useLocalDpi xmlns:a14="http://schemas.microsoft.com/office/drawing/2010/main" val="0"/>
@@ -4870,8 +6435,8 @@
           <w:lang w:eastAsia="en-AU"/>
         </w:rPr>
       </w:pPr>
-      <w:bookmarkStart w:id="36" w:name="_Ref304655857"/>
-      <w:bookmarkStart w:id="37" w:name="_Toc304655885"/>
+      <w:bookmarkStart w:id="40" w:name="_Ref304655857"/>
+      <w:bookmarkStart w:id="41" w:name="_Toc305237721"/>
       <w:proofErr w:type="gramStart"/>
       <w:r>
         <w:t xml:space="preserve">Figure </w:t>
@@ -4913,16 +6478,16 @@
         <w:rPr>
           <w:noProof/>
         </w:rPr>
-        <w:t>5</w:t>
+        <w:t>6</w:t>
       </w:r>
       <w:r>
         <w:fldChar w:fldCharType="end"/>
       </w:r>
-      <w:bookmarkEnd w:id="36"/>
+      <w:bookmarkEnd w:id="40"/>
       <w:r>
         <w:t xml:space="preserve"> - Communications Layout</w:t>
       </w:r>
-      <w:bookmarkEnd w:id="37"/>
+      <w:bookmarkEnd w:id="41"/>
     </w:p>
     <w:p>
       <w:pPr>
@@ -4940,71 +6505,43 @@
         <w:rPr>
           <w:lang w:eastAsia="en-AU"/>
         </w:rPr>
-        <w:t xml:space="preserve"> The DTMF decoders bypass the switching circuit and are directly connected to each of the Radio Re</w:t>
-      </w:r>
-      <w:bookmarkStart w:id="38" w:name="_GoBack"/>
-      <w:bookmarkEnd w:id="38"/>
-      <w:r>
-        <w:rPr>
-          <w:lang w:eastAsia="en-AU"/>
-        </w:rPr>
-        <w:t>ceivers (illustrated in XXXX).</w:t>
-      </w:r>
-    </w:p>
-    <w:p>
-      <w:pPr>
-        <w:rPr>
-          <w:lang w:eastAsia="en-AU"/>
-        </w:rPr>
-      </w:pPr>
-      <w:r>
-        <w:rPr>
-          <w:lang w:eastAsia="en-AU"/>
-        </w:rPr>
-        <w:t>The DTMF circuits are designed such that they will be constantly ‘listening’ for commands, and will alert the Critical Systems Computer when a valid command is received.</w:t>
-      </w:r>
-    </w:p>
-    <w:p>
-      <w:pPr>
-        <w:rPr>
-          <w:rFonts w:ascii="Times New Roman" w:hAnsi="Times New Roman" w:cs="Times New Roman"/>
-          <w:sz w:val="24"/>
-          <w:szCs w:val="24"/>
-          <w:lang w:eastAsia="en-AU"/>
-        </w:rPr>
-      </w:pPr>
-      <w:r>
-        <w:rPr>
-          <w:lang w:eastAsia="en-AU"/>
-        </w:rPr>
-        <w:t xml:space="preserve">For further technical documentation regarding the design of the power systems, consult document BLUE2011.2.0 – </w:t>
-      </w:r>
-      <w:proofErr w:type="spellStart"/>
-      <w:r>
-        <w:rPr>
-          <w:lang w:eastAsia="en-AU"/>
-        </w:rPr>
-        <w:t>BLUEsat</w:t>
-      </w:r>
-      <w:proofErr w:type="spellEnd"/>
-      <w:r>
-        <w:rPr>
-          <w:lang w:eastAsia="en-AU"/>
-        </w:rPr>
-        <w:t xml:space="preserve"> Technical Design Report and the </w:t>
-      </w:r>
-      <w:r>
-        <w:rPr>
-          <w:lang w:eastAsia="en-AU"/>
-        </w:rPr>
-        <w:t>COMS</w:t>
-      </w:r>
-      <w:r>
-        <w:rPr>
-          <w:lang w:eastAsia="en-AU"/>
-        </w:rPr>
-        <w:t xml:space="preserve"> family of drawings.</w:t>
-      </w:r>
+        <w:t xml:space="preserve"> The DTMF decoders bypass the switching circuit and are directly connected to each of the Radio Receivers (illustrated in XXXX).</w:t>
+      </w:r>
+    </w:p>
+    <w:p>
+      <w:pPr>
+        <w:rPr>
+          <w:lang w:eastAsia="en-AU"/>
+        </w:rPr>
+      </w:pPr>
+      <w:r>
+        <w:rPr>
+          <w:lang w:eastAsia="en-AU"/>
+        </w:rPr>
+        <w:t>The DTMF circuits are designed such that they will be constantly ‘listening’ for commands, and will alert the Critical Systems Computer wh</w:t>
+      </w:r>
+      <w:r>
+        <w:rPr>
+          <w:lang w:eastAsia="en-AU"/>
+        </w:rPr>
+        <w:t>en a valid command is received.</w:t>
+      </w:r>
+    </w:p>
+    <w:p>
+      <w:pPr>
+        <w:pStyle w:val="Heading3"/>
+        <w:rPr>
+          <w:lang w:eastAsia="en-AU"/>
+        </w:rPr>
+      </w:pPr>
+      <w:bookmarkStart w:id="42" w:name="_Ref305238056"/>
+      <w:r>
+        <w:rPr>
+          <w:lang w:eastAsia="en-AU"/>
+        </w:rPr>
+        <w:t>DTMF</w:t>
+      </w:r>
+      <w:bookmarkEnd w:id="42"/>
     </w:p>
     <w:p>
       <w:pPr>
@@ -5040,20 +6577,27 @@
           <w:lang w:eastAsia="en-AU"/>
         </w:rPr>
       </w:pPr>
-      <w:bookmarkStart w:id="39" w:name="_Toc304639904"/>
-      <w:bookmarkStart w:id="40" w:name="_Toc304642603"/>
-      <w:bookmarkStart w:id="41" w:name="_Toc304655879"/>
+      <w:bookmarkStart w:id="43" w:name="_Toc304639904"/>
+      <w:bookmarkStart w:id="44" w:name="_Toc304642603"/>
+      <w:bookmarkStart w:id="45" w:name="_Toc305237714"/>
       <w:r>
         <w:rPr>
           <w:rFonts w:eastAsia="Times New Roman"/>
           <w:lang w:eastAsia="en-AU"/>
         </w:rPr>
         <w:lastRenderedPageBreak/>
+        <w:t xml:space="preserve"> </w:t>
+      </w:r>
+      <w:r>
+        <w:rPr>
+          <w:rFonts w:eastAsia="Times New Roman"/>
+          <w:lang w:eastAsia="en-AU"/>
+        </w:rPr>
         <w:t>Telemetry</w:t>
       </w:r>
-      <w:bookmarkEnd w:id="39"/>
-      <w:bookmarkEnd w:id="40"/>
-      <w:bookmarkEnd w:id="41"/>
+      <w:bookmarkEnd w:id="43"/>
+      <w:bookmarkEnd w:id="44"/>
+      <w:bookmarkEnd w:id="45"/>
     </w:p>
     <w:p>
       <w:pPr>
@@ -5152,7 +6696,7 @@
         <w:rPr>
           <w:noProof/>
         </w:rPr>
-        <w:t>6</w:t>
+        <w:t>7</w:t>
       </w:r>
       <w:r>
         <w:rPr>
@@ -5178,7 +6722,7 @@
           <w:lang w:eastAsia="en-AU"/>
         </w:rPr>
         <w:drawing>
-          <wp:inline distT="0" distB="0" distL="0" distR="0" wp14:anchorId="6E99DA6E" wp14:editId="1F5D912B">
+          <wp:inline distT="0" distB="0" distL="0" distR="0" wp14:anchorId="467E885C" wp14:editId="7F4204AA">
             <wp:extent cx="3991947" cy="5035593"/>
             <wp:effectExtent l="0" t="0" r="8890" b="0"/>
             <wp:docPr id="7" name="Picture 7"/>
@@ -5193,7 +6737,7 @@
                     <pic:cNvPicPr/>
                   </pic:nvPicPr>
                   <pic:blipFill>
-                    <a:blip r:embed="rId15">
+                    <a:blip r:embed="rId16">
                       <a:extLst>
                         <a:ext uri="{28A0092B-C50C-407E-A947-70E740481C1C}">
                           <a14:useLocalDpi xmlns:a14="http://schemas.microsoft.com/office/drawing/2010/main" val="0"/>
@@ -5224,8 +6768,8 @@
       <w:pPr>
         <w:pStyle w:val="Caption"/>
       </w:pPr>
-      <w:bookmarkStart w:id="42" w:name="_Ref304655050"/>
-      <w:bookmarkStart w:id="43" w:name="_Toc304655886"/>
+      <w:bookmarkStart w:id="46" w:name="_Ref304655050"/>
+      <w:bookmarkStart w:id="47" w:name="_Toc305237722"/>
       <w:proofErr w:type="gramStart"/>
       <w:r>
         <w:t xml:space="preserve">Figure </w:t>
@@ -5259,14 +6803,14 @@
           <w:rPr>
             <w:noProof/>
           </w:rPr>
-          <w:t>6</w:t>
+          <w:t>7</w:t>
         </w:r>
       </w:fldSimple>
-      <w:bookmarkEnd w:id="42"/>
+      <w:bookmarkEnd w:id="46"/>
       <w:r>
         <w:t xml:space="preserve"> - Telemetry System Overview</w:t>
       </w:r>
-      <w:bookmarkEnd w:id="43"/>
+      <w:bookmarkEnd w:id="47"/>
       <w:r>
         <w:t xml:space="preserve"> </w:t>
       </w:r>
@@ -5306,20 +6850,27 @@
           <w:lang w:eastAsia="en-AU"/>
         </w:rPr>
       </w:pPr>
-      <w:bookmarkStart w:id="44" w:name="_Toc304639905"/>
-      <w:bookmarkStart w:id="45" w:name="_Toc304642604"/>
-      <w:bookmarkStart w:id="46" w:name="_Toc304655880"/>
+      <w:bookmarkStart w:id="48" w:name="_Toc304639905"/>
+      <w:bookmarkStart w:id="49" w:name="_Toc304642604"/>
+      <w:bookmarkStart w:id="50" w:name="_Toc305237715"/>
       <w:r>
         <w:rPr>
           <w:rFonts w:eastAsia="Times New Roman"/>
           <w:lang w:eastAsia="en-AU"/>
         </w:rPr>
         <w:lastRenderedPageBreak/>
+        <w:t xml:space="preserve"> </w:t>
+      </w:r>
+      <w:r>
+        <w:rPr>
+          <w:rFonts w:eastAsia="Times New Roman"/>
+          <w:lang w:eastAsia="en-AU"/>
+        </w:rPr>
         <w:t>Payloads</w:t>
       </w:r>
-      <w:bookmarkEnd w:id="44"/>
-      <w:bookmarkEnd w:id="45"/>
-      <w:bookmarkEnd w:id="46"/>
+      <w:bookmarkEnd w:id="48"/>
+      <w:bookmarkEnd w:id="49"/>
+      <w:bookmarkEnd w:id="50"/>
     </w:p>
     <w:p>
       <w:pPr>
@@ -5339,7 +6890,7 @@
           <w:lang w:eastAsia="en-AU"/>
         </w:rPr>
       </w:pPr>
-      <w:bookmarkStart w:id="47" w:name="_Toc304639906"/>
+      <w:bookmarkStart w:id="51" w:name="_Toc304639906"/>
       <w:r>
         <w:rPr>
           <w:rFonts w:eastAsia="Times New Roman"/>
@@ -5347,7 +6898,7 @@
         </w:rPr>
         <w:t>Payload Computer</w:t>
       </w:r>
-      <w:bookmarkEnd w:id="47"/>
+      <w:bookmarkEnd w:id="51"/>
     </w:p>
     <w:p>
       <w:pPr>
@@ -5367,7 +6918,7 @@
           <w:lang w:eastAsia="en-AU"/>
         </w:rPr>
       </w:pPr>
-      <w:bookmarkStart w:id="48" w:name="_Toc304639907"/>
+      <w:bookmarkStart w:id="52" w:name="_Toc304639907"/>
       <w:r>
         <w:rPr>
           <w:rFonts w:eastAsia="Times New Roman"/>
@@ -5375,7 +6926,7 @@
         </w:rPr>
         <w:t>EDAC</w:t>
       </w:r>
-      <w:bookmarkEnd w:id="48"/>
+      <w:bookmarkEnd w:id="52"/>
     </w:p>
     <w:p>
       <w:pPr>
@@ -5385,7 +6936,7 @@
           <w:lang w:eastAsia="en-AU"/>
         </w:rPr>
       </w:pPr>
-      <w:bookmarkStart w:id="49" w:name="_Toc304639908"/>
+      <w:bookmarkStart w:id="53" w:name="_Toc304639908"/>
       <w:proofErr w:type="spellStart"/>
       <w:r>
         <w:rPr>
@@ -5394,12 +6945,12 @@
         </w:rPr>
         <w:t>Namuru</w:t>
       </w:r>
-      <w:bookmarkEnd w:id="49"/>
+      <w:bookmarkEnd w:id="53"/>
       <w:proofErr w:type="spellEnd"/>
     </w:p>
     <w:p/>
     <w:sectPr>
-      <w:headerReference w:type="default" r:id="rId16"/>
+      <w:headerReference w:type="default" r:id="rId17"/>
       <w:pgSz w:w="11906" w:h="16838"/>
       <w:pgMar w:top="1440" w:right="1440" w:bottom="1440" w:left="1440" w:header="708" w:footer="708" w:gutter="0"/>
       <w:pgNumType w:start="0"/>
@@ -6998,6 +8549,119 @@
     </w:lvl>
   </w:abstractNum>
   <w:abstractNum w:abstractNumId="14">
+    <w:nsid w:val="5E3B4BFD"/>
+    <w:multiLevelType w:val="hybridMultilevel"/>
+    <w:tmpl w:val="FD6E0BEC"/>
+    <w:lvl w:ilvl="0" w:tplc="0C090001">
+      <w:start w:val="1"/>
+      <w:numFmt w:val="bullet"/>
+      <w:lvlText w:val=""/>
+      <w:lvlJc w:val="left"/>
+      <w:pPr>
+        <w:ind w:left="770" w:hanging="360"/>
+      </w:pPr>
+      <w:rPr>
+        <w:rFonts w:ascii="Symbol" w:hAnsi="Symbol" w:hint="default"/>
+      </w:rPr>
+    </w:lvl>
+    <w:lvl w:ilvl="1" w:tplc="0C090003">
+      <w:start w:val="1"/>
+      <w:numFmt w:val="bullet"/>
+      <w:lvlText w:val="o"/>
+      <w:lvlJc w:val="left"/>
+      <w:pPr>
+        <w:ind w:left="1490" w:hanging="360"/>
+      </w:pPr>
+      <w:rPr>
+        <w:rFonts w:ascii="Courier New" w:hAnsi="Courier New" w:cs="Courier New" w:hint="default"/>
+      </w:rPr>
+    </w:lvl>
+    <w:lvl w:ilvl="2" w:tplc="0C090005">
+      <w:start w:val="1"/>
+      <w:numFmt w:val="bullet"/>
+      <w:lvlText w:val=""/>
+      <w:lvlJc w:val="left"/>
+      <w:pPr>
+        <w:ind w:left="2210" w:hanging="360"/>
+      </w:pPr>
+      <w:rPr>
+        <w:rFonts w:ascii="Wingdings" w:hAnsi="Wingdings" w:hint="default"/>
+      </w:rPr>
+    </w:lvl>
+    <w:lvl w:ilvl="3" w:tplc="0C090001" w:tentative="1">
+      <w:start w:val="1"/>
+      <w:numFmt w:val="bullet"/>
+      <w:lvlText w:val=""/>
+      <w:lvlJc w:val="left"/>
+      <w:pPr>
+        <w:ind w:left="2930" w:hanging="360"/>
+      </w:pPr>
+      <w:rPr>
+        <w:rFonts w:ascii="Symbol" w:hAnsi="Symbol" w:hint="default"/>
+      </w:rPr>
+    </w:lvl>
+    <w:lvl w:ilvl="4" w:tplc="0C090003" w:tentative="1">
+      <w:start w:val="1"/>
+      <w:numFmt w:val="bullet"/>
+      <w:lvlText w:val="o"/>
+      <w:lvlJc w:val="left"/>
+      <w:pPr>
+        <w:ind w:left="3650" w:hanging="360"/>
+      </w:pPr>
+      <w:rPr>
+        <w:rFonts w:ascii="Courier New" w:hAnsi="Courier New" w:cs="Courier New" w:hint="default"/>
+      </w:rPr>
+    </w:lvl>
+    <w:lvl w:ilvl="5" w:tplc="0C090005" w:tentative="1">
+      <w:start w:val="1"/>
+      <w:numFmt w:val="bullet"/>
+      <w:lvlText w:val=""/>
+      <w:lvlJc w:val="left"/>
+      <w:pPr>
+        <w:ind w:left="4370" w:hanging="360"/>
+      </w:pPr>
+      <w:rPr>
+        <w:rFonts w:ascii="Wingdings" w:hAnsi="Wingdings" w:hint="default"/>
+      </w:rPr>
+    </w:lvl>
+    <w:lvl w:ilvl="6" w:tplc="0C090001" w:tentative="1">
+      <w:start w:val="1"/>
+      <w:numFmt w:val="bullet"/>
+      <w:lvlText w:val=""/>
+      <w:lvlJc w:val="left"/>
+      <w:pPr>
+        <w:ind w:left="5090" w:hanging="360"/>
+      </w:pPr>
+      <w:rPr>
+        <w:rFonts w:ascii="Symbol" w:hAnsi="Symbol" w:hint="default"/>
+      </w:rPr>
+    </w:lvl>
+    <w:lvl w:ilvl="7" w:tplc="0C090003" w:tentative="1">
+      <w:start w:val="1"/>
+      <w:numFmt w:val="bullet"/>
+      <w:lvlText w:val="o"/>
+      <w:lvlJc w:val="left"/>
+      <w:pPr>
+        <w:ind w:left="5810" w:hanging="360"/>
+      </w:pPr>
+      <w:rPr>
+        <w:rFonts w:ascii="Courier New" w:hAnsi="Courier New" w:cs="Courier New" w:hint="default"/>
+      </w:rPr>
+    </w:lvl>
+    <w:lvl w:ilvl="8" w:tplc="0C090005" w:tentative="1">
+      <w:start w:val="1"/>
+      <w:numFmt w:val="bullet"/>
+      <w:lvlText w:val=""/>
+      <w:lvlJc w:val="left"/>
+      <w:pPr>
+        <w:ind w:left="6530" w:hanging="360"/>
+      </w:pPr>
+      <w:rPr>
+        <w:rFonts w:ascii="Wingdings" w:hAnsi="Wingdings" w:hint="default"/>
+      </w:rPr>
+    </w:lvl>
+  </w:abstractNum>
+  <w:abstractNum w:abstractNumId="15">
     <w:nsid w:val="7167565D"/>
     <w:multiLevelType w:val="multilevel"/>
     <w:tmpl w:val="D5FCD388"/>
@@ -7110,7 +8774,7 @@
       </w:pPr>
     </w:lvl>
   </w:abstractNum>
-  <w:abstractNum w:abstractNumId="15">
+  <w:abstractNum w:abstractNumId="16">
     <w:nsid w:val="7324750D"/>
     <w:multiLevelType w:val="multilevel"/>
     <w:tmpl w:val="0C090025"/>
@@ -7200,7 +8864,120 @@
       </w:pPr>
     </w:lvl>
   </w:abstractNum>
-  <w:abstractNum w:abstractNumId="16">
+  <w:abstractNum w:abstractNumId="17">
+    <w:nsid w:val="78B34076"/>
+    <w:multiLevelType w:val="hybridMultilevel"/>
+    <w:tmpl w:val="79C8647E"/>
+    <w:lvl w:ilvl="0" w:tplc="0C090001">
+      <w:start w:val="1"/>
+      <w:numFmt w:val="bullet"/>
+      <w:lvlText w:val=""/>
+      <w:lvlJc w:val="left"/>
+      <w:pPr>
+        <w:ind w:left="720" w:hanging="360"/>
+      </w:pPr>
+      <w:rPr>
+        <w:rFonts w:ascii="Symbol" w:hAnsi="Symbol" w:hint="default"/>
+      </w:rPr>
+    </w:lvl>
+    <w:lvl w:ilvl="1" w:tplc="0C090003" w:tentative="1">
+      <w:start w:val="1"/>
+      <w:numFmt w:val="bullet"/>
+      <w:lvlText w:val="o"/>
+      <w:lvlJc w:val="left"/>
+      <w:pPr>
+        <w:ind w:left="1440" w:hanging="360"/>
+      </w:pPr>
+      <w:rPr>
+        <w:rFonts w:ascii="Courier New" w:hAnsi="Courier New" w:cs="Courier New" w:hint="default"/>
+      </w:rPr>
+    </w:lvl>
+    <w:lvl w:ilvl="2" w:tplc="0C090005" w:tentative="1">
+      <w:start w:val="1"/>
+      <w:numFmt w:val="bullet"/>
+      <w:lvlText w:val=""/>
+      <w:lvlJc w:val="left"/>
+      <w:pPr>
+        <w:ind w:left="2160" w:hanging="360"/>
+      </w:pPr>
+      <w:rPr>
+        <w:rFonts w:ascii="Wingdings" w:hAnsi="Wingdings" w:hint="default"/>
+      </w:rPr>
+    </w:lvl>
+    <w:lvl w:ilvl="3" w:tplc="0C090001" w:tentative="1">
+      <w:start w:val="1"/>
+      <w:numFmt w:val="bullet"/>
+      <w:lvlText w:val=""/>
+      <w:lvlJc w:val="left"/>
+      <w:pPr>
+        <w:ind w:left="2880" w:hanging="360"/>
+      </w:pPr>
+      <w:rPr>
+        <w:rFonts w:ascii="Symbol" w:hAnsi="Symbol" w:hint="default"/>
+      </w:rPr>
+    </w:lvl>
+    <w:lvl w:ilvl="4" w:tplc="0C090003" w:tentative="1">
+      <w:start w:val="1"/>
+      <w:numFmt w:val="bullet"/>
+      <w:lvlText w:val="o"/>
+      <w:lvlJc w:val="left"/>
+      <w:pPr>
+        <w:ind w:left="3600" w:hanging="360"/>
+      </w:pPr>
+      <w:rPr>
+        <w:rFonts w:ascii="Courier New" w:hAnsi="Courier New" w:cs="Courier New" w:hint="default"/>
+      </w:rPr>
+    </w:lvl>
+    <w:lvl w:ilvl="5" w:tplc="0C090005" w:tentative="1">
+      <w:start w:val="1"/>
+      <w:numFmt w:val="bullet"/>
+      <w:lvlText w:val=""/>
+      <w:lvlJc w:val="left"/>
+      <w:pPr>
+        <w:ind w:left="4320" w:hanging="360"/>
+      </w:pPr>
+      <w:rPr>
+        <w:rFonts w:ascii="Wingdings" w:hAnsi="Wingdings" w:hint="default"/>
+      </w:rPr>
+    </w:lvl>
+    <w:lvl w:ilvl="6" w:tplc="0C090001" w:tentative="1">
+      <w:start w:val="1"/>
+      <w:numFmt w:val="bullet"/>
+      <w:lvlText w:val=""/>
+      <w:lvlJc w:val="left"/>
+      <w:pPr>
+        <w:ind w:left="5040" w:hanging="360"/>
+      </w:pPr>
+      <w:rPr>
+        <w:rFonts w:ascii="Symbol" w:hAnsi="Symbol" w:hint="default"/>
+      </w:rPr>
+    </w:lvl>
+    <w:lvl w:ilvl="7" w:tplc="0C090003" w:tentative="1">
+      <w:start w:val="1"/>
+      <w:numFmt w:val="bullet"/>
+      <w:lvlText w:val="o"/>
+      <w:lvlJc w:val="left"/>
+      <w:pPr>
+        <w:ind w:left="5760" w:hanging="360"/>
+      </w:pPr>
+      <w:rPr>
+        <w:rFonts w:ascii="Courier New" w:hAnsi="Courier New" w:cs="Courier New" w:hint="default"/>
+      </w:rPr>
+    </w:lvl>
+    <w:lvl w:ilvl="8" w:tplc="0C090005" w:tentative="1">
+      <w:start w:val="1"/>
+      <w:numFmt w:val="bullet"/>
+      <w:lvlText w:val=""/>
+      <w:lvlJc w:val="left"/>
+      <w:pPr>
+        <w:ind w:left="6480" w:hanging="360"/>
+      </w:pPr>
+      <w:rPr>
+        <w:rFonts w:ascii="Wingdings" w:hAnsi="Wingdings" w:hint="default"/>
+      </w:rPr>
+    </w:lvl>
+  </w:abstractNum>
+  <w:abstractNum w:abstractNumId="18">
     <w:nsid w:val="7D2411D1"/>
     <w:multiLevelType w:val="hybridMultilevel"/>
     <w:tmpl w:val="B97C6D60"/>
@@ -7289,10 +9066,10 @@
       </w:pPr>
     </w:lvl>
   </w:abstractNum>
-  <w:abstractNum w:abstractNumId="17">
+  <w:abstractNum w:abstractNumId="19">
     <w:nsid w:val="7F97119A"/>
     <w:multiLevelType w:val="multilevel"/>
-    <w:tmpl w:val="D6A8AA6E"/>
+    <w:tmpl w:val="A8F8D530"/>
     <w:lvl w:ilvl="0">
       <w:start w:val="1"/>
       <w:numFmt w:val="decimal"/>
@@ -7331,7 +9108,61 @@
         <w:ind w:left="720" w:hanging="720"/>
       </w:pPr>
       <w:rPr>
-        <w:rFonts w:asciiTheme="minorHAnsi" w:hAnsiTheme="minorHAnsi" w:cstheme="minorHAnsi" w:hint="default"/>
+        <w:rFonts w:ascii="Times New Roman" w:hAnsi="Times New Roman" w:cs="Times New Roman"/>
+        <w:b w:val="0"/>
+        <w:bCs w:val="0"/>
+        <w:i w:val="0"/>
+        <w:iCs w:val="0"/>
+        <w:caps w:val="0"/>
+        <w:smallCaps w:val="0"/>
+        <w:strike w:val="0"/>
+        <w:dstrike w:val="0"/>
+        <w:outline w:val="0"/>
+        <w:shadow w:val="0"/>
+        <w:emboss w:val="0"/>
+        <w:imprint w:val="0"/>
+        <w:noProof w:val="0"/>
+        <w:snapToGrid w:val="0"/>
+        <w:vanish w:val="0"/>
+        <w:color w:val="000000"/>
+        <w:spacing w:val="0"/>
+        <w:w w:val="0"/>
+        <w:kern w:val="0"/>
+        <w:position w:val="0"/>
+        <w:sz w:val="0"/>
+        <w:szCs w:val="0"/>
+        <w:u w:val="none" w:color="000000"/>
+        <w:effect w:val="none"/>
+        <w:bdr w:val="none" w:sz="0" w:space="0" w:color="000000"/>
+        <w:shd w:val="clear" w:color="000000" w:fill="000000"/>
+        <w:vertAlign w:val="baseline"/>
+        <w:em w:val="none"/>
+        <w:lang w:val="x-none" w:eastAsia="x-none" w:bidi="x-none"/>
+        <w:specVanish w:val="0"/>
+        <w14:glow w14:rad="0">
+          <w14:srgbClr w14:val="000000"/>
+        </w14:glow>
+        <w14:shadow w14:blurRad="0" w14:dist="0" w14:dir="0" w14:sx="0" w14:sy="0" w14:kx="0" w14:ky="0" w14:algn="none">
+          <w14:srgbClr w14:val="000000"/>
+        </w14:shadow>
+        <w14:reflection w14:blurRad="0" w14:stA="0" w14:stPos="0" w14:endA="0" w14:endPos="0" w14:dist="0" w14:dir="0" w14:fadeDir="0" w14:sx="0" w14:sy="0" w14:kx="0" w14:ky="0" w14:algn="none"/>
+        <w14:textOutline w14:w="0" w14:cap="rnd" w14:cmpd="sng" w14:algn="ctr">
+          <w14:noFill/>
+          <w14:prstDash w14:val="solid"/>
+          <w14:bevel/>
+        </w14:textOutline>
+        <w14:scene3d>
+          <w14:camera w14:prst="orthographicFront"/>
+          <w14:lightRig w14:rig="threePt" w14:dir="t">
+            <w14:rot w14:lat="0" w14:lon="0" w14:rev="0"/>
+          </w14:lightRig>
+        </w14:scene3d>
+        <w14:props3d w14:extrusionH="0" w14:contourW="0" w14:prstMaterial="none"/>
+        <w14:ligatures w14:val="none"/>
+        <w14:numForm w14:val="default"/>
+        <w14:numSpacing w14:val="default"/>
+        <w14:stylisticSets/>
+        <w14:cntxtAlts w14:val="0"/>
       </w:rPr>
     </w:lvl>
     <w:lvl w:ilvl="3">
@@ -7396,7 +9227,7 @@
     </w:lvl>
   </w:abstractNum>
   <w:num w:numId="1">
-    <w:abstractNumId w:val="14"/>
+    <w:abstractNumId w:val="15"/>
   </w:num>
   <w:num w:numId="2">
     <w:abstractNumId w:val="8"/>
@@ -7429,16 +9260,16 @@
     <w:abstractNumId w:val="11"/>
   </w:num>
   <w:num w:numId="12">
-    <w:abstractNumId w:val="17"/>
+    <w:abstractNumId w:val="19"/>
   </w:num>
   <w:num w:numId="13">
-    <w:abstractNumId w:val="16"/>
+    <w:abstractNumId w:val="18"/>
   </w:num>
   <w:num w:numId="14">
     <w:abstractNumId w:val="10"/>
   </w:num>
   <w:num w:numId="15">
-    <w:abstractNumId w:val="15"/>
+    <w:abstractNumId w:val="16"/>
   </w:num>
   <w:num w:numId="16">
     <w:abstractNumId w:val="4"/>
@@ -7448,6 +9279,12 @@
   </w:num>
   <w:num w:numId="18">
     <w:abstractNumId w:val="9"/>
+  </w:num>
+  <w:num w:numId="19">
+    <w:abstractNumId w:val="14"/>
+  </w:num>
+  <w:num w:numId="20">
+    <w:abstractNumId w:val="17"/>
   </w:num>
 </w:numbering>
 </file>
@@ -7860,6 +9697,7 @@
   <w:style w:type="character" w:default="1" w:styleId="DefaultParagraphFont">
     <w:name w:val="Default Paragraph Font"/>
     <w:uiPriority w:val="1"/>
+    <w:semiHidden/>
     <w:unhideWhenUsed/>
   </w:style>
   <w:style w:type="table" w:default="1" w:styleId="TableNormal">
@@ -8232,6 +10070,32 @@
     <w:pPr>
       <w:spacing w:after="0"/>
     </w:pPr>
+  </w:style>
+  <w:style w:type="table" w:styleId="TableGrid">
+    <w:name w:val="Table Grid"/>
+    <w:basedOn w:val="TableNormal"/>
+    <w:uiPriority w:val="59"/>
+    <w:rsid w:val="00BA2BAA"/>
+    <w:pPr>
+      <w:spacing w:after="0" w:line="240" w:lineRule="auto"/>
+    </w:pPr>
+    <w:tblPr>
+      <w:tblInd w:w="0" w:type="dxa"/>
+      <w:tblBorders>
+        <w:top w:val="single" w:sz="4" w:space="0" w:color="auto"/>
+        <w:left w:val="single" w:sz="4" w:space="0" w:color="auto"/>
+        <w:bottom w:val="single" w:sz="4" w:space="0" w:color="auto"/>
+        <w:right w:val="single" w:sz="4" w:space="0" w:color="auto"/>
+        <w:insideH w:val="single" w:sz="4" w:space="0" w:color="auto"/>
+        <w:insideV w:val="single" w:sz="4" w:space="0" w:color="auto"/>
+      </w:tblBorders>
+      <w:tblCellMar>
+        <w:top w:w="0" w:type="dxa"/>
+        <w:left w:w="108" w:type="dxa"/>
+        <w:bottom w:w="0" w:type="dxa"/>
+        <w:right w:w="108" w:type="dxa"/>
+      </w:tblCellMar>
+    </w:tblPr>
   </w:style>
 </w:styles>
 </file>
@@ -8644,6 +10508,7 @@
   <w:style w:type="character" w:default="1" w:styleId="DefaultParagraphFont">
     <w:name w:val="Default Paragraph Font"/>
     <w:uiPriority w:val="1"/>
+    <w:semiHidden/>
     <w:unhideWhenUsed/>
   </w:style>
   <w:style w:type="table" w:default="1" w:styleId="TableNormal">
@@ -9017,6 +10882,32 @@
       <w:spacing w:after="0"/>
     </w:pPr>
   </w:style>
+  <w:style w:type="table" w:styleId="TableGrid">
+    <w:name w:val="Table Grid"/>
+    <w:basedOn w:val="TableNormal"/>
+    <w:uiPriority w:val="59"/>
+    <w:rsid w:val="00BA2BAA"/>
+    <w:pPr>
+      <w:spacing w:after="0" w:line="240" w:lineRule="auto"/>
+    </w:pPr>
+    <w:tblPr>
+      <w:tblInd w:w="0" w:type="dxa"/>
+      <w:tblBorders>
+        <w:top w:val="single" w:sz="4" w:space="0" w:color="auto"/>
+        <w:left w:val="single" w:sz="4" w:space="0" w:color="auto"/>
+        <w:bottom w:val="single" w:sz="4" w:space="0" w:color="auto"/>
+        <w:right w:val="single" w:sz="4" w:space="0" w:color="auto"/>
+        <w:insideH w:val="single" w:sz="4" w:space="0" w:color="auto"/>
+        <w:insideV w:val="single" w:sz="4" w:space="0" w:color="auto"/>
+      </w:tblBorders>
+      <w:tblCellMar>
+        <w:top w:w="0" w:type="dxa"/>
+        <w:left w:w="108" w:type="dxa"/>
+        <w:bottom w:w="0" w:type="dxa"/>
+        <w:right w:w="108" w:type="dxa"/>
+      </w:tblCellMar>
+    </w:tblPr>
+  </w:style>
 </w:styles>
 </file>
 
@@ -9115,36 +11006,6 @@
         </w:p>
       </w:docPartBody>
     </w:docPart>
-    <w:docPart>
-      <w:docPartPr>
-        <w:name w:val="99D7FFFFA54C4B4FAE71146C66152B67"/>
-        <w:category>
-          <w:name w:val="General"/>
-          <w:gallery w:val="placeholder"/>
-        </w:category>
-        <w:types>
-          <w:type w:val="bbPlcHdr"/>
-        </w:types>
-        <w:behaviors>
-          <w:behavior w:val="content"/>
-        </w:behaviors>
-        <w:guid w:val="{58D580B4-55D0-474A-9C26-D254FD803E86}"/>
-      </w:docPartPr>
-      <w:docPartBody>
-        <w:p>
-          <w:pPr>
-            <w:pStyle w:val="99D7FFFFA54C4B4FAE71146C66152B67"/>
-          </w:pPr>
-          <w:r>
-            <w:rPr>
-              <w:b/>
-              <w:bCs/>
-            </w:rPr>
-            <w:t>[Pick the date]</w:t>
-          </w:r>
-        </w:p>
-      </w:docPartBody>
-    </w:docPart>
   </w:docParts>
 </w:glossaryDocument>
 </file>
@@ -9219,6 +11080,7 @@
     <w:rsidRoot w:val="00085547"/>
     <w:rsid w:val="00085547"/>
     <w:rsid w:val="00264EF4"/>
+    <w:rsid w:val="007E58F8"/>
   </w:rsids>
   <m:mathPr>
     <m:mathFont m:val="Cambria Math"/>
@@ -10008,7 +11870,7 @@
 </file>
 
 <file path=customXml/itemProps2.xml><?xml version="1.0" encoding="utf-8"?>
-<ds:datastoreItem xmlns:ds="http://schemas.openxmlformats.org/officeDocument/2006/customXml" ds:itemID="{75689E55-B629-4224-9E0E-80B0FB2DA6AB}">
+<ds:datastoreItem xmlns:ds="http://schemas.openxmlformats.org/officeDocument/2006/customXml" ds:itemID="{E9F3CF9F-F1FA-479E-8F12-382F3F1B37C5}">
   <ds:schemaRefs>
     <ds:schemaRef ds:uri="http://schemas.openxmlformats.org/officeDocument/2006/bibliography"/>
   </ds:schemaRefs>

</xml_diff>

<commit_message>
*converted all telemetry filenames to standard and updated ListOfDocuments.xls
git-svn-id: svn+ssh://localhost/home/pcb/svn@46 265e18a8-33ca-405d-8757-c40a9e3cabe4
</commit_message>
<xml_diff>
--- a/Overview Documentaiton/BLUE2011.1.0 BLUEsat Primer.docx
+++ b/Overview Documentaiton/BLUE2011.1.0 BLUEsat Primer.docx
@@ -137,23 +137,13 @@
                         <w:szCs w:val="80"/>
                       </w:rPr>
                     </w:pPr>
-                    <w:proofErr w:type="spellStart"/>
                     <w:r>
                       <w:rPr>
                         <w:rFonts w:eastAsiaTheme="majorEastAsia" w:cstheme="minorHAnsi"/>
                         <w:sz w:val="80"/>
                         <w:szCs w:val="80"/>
                       </w:rPr>
-                      <w:t>BLUEsat</w:t>
-                    </w:r>
-                    <w:proofErr w:type="spellEnd"/>
-                    <w:r>
-                      <w:rPr>
-                        <w:rFonts w:eastAsiaTheme="majorEastAsia" w:cstheme="minorHAnsi"/>
-                        <w:sz w:val="80"/>
-                        <w:szCs w:val="80"/>
-                      </w:rPr>
-                      <w:t xml:space="preserve"> Primer</w:t>
+                      <w:t>BLUEsat Primer</w:t>
                     </w:r>
                   </w:p>
                 </w:tc>
@@ -213,25 +203,7 @@
                         <w:sz w:val="44"/>
                         <w:szCs w:val="44"/>
                       </w:rPr>
-                      <w:t xml:space="preserve">introduction to the </w:t>
-                    </w:r>
-                    <w:proofErr w:type="spellStart"/>
-                    <w:r>
-                      <w:rPr>
-                        <w:rFonts w:eastAsiaTheme="majorEastAsia" w:cstheme="minorHAnsi"/>
-                        <w:sz w:val="44"/>
-                        <w:szCs w:val="44"/>
-                      </w:rPr>
-                      <w:t>BLUEsat</w:t>
-                    </w:r>
-                    <w:proofErr w:type="spellEnd"/>
-                    <w:r>
-                      <w:rPr>
-                        <w:rFonts w:eastAsiaTheme="majorEastAsia" w:cstheme="minorHAnsi"/>
-                        <w:sz w:val="44"/>
-                        <w:szCs w:val="44"/>
-                      </w:rPr>
-                      <w:t xml:space="preserve">  Student Satellite Project</w:t>
+                      <w:t>introduction to the BLUEsat  Student Satellite Project</w:t>
                     </w:r>
                   </w:p>
                 </w:tc>
@@ -304,23 +276,13 @@
                     <w:szCs w:val="32"/>
                   </w:rPr>
                 </w:pPr>
-                <w:proofErr w:type="spellStart"/>
                 <w:r>
                   <w:rPr>
                     <w:rFonts w:eastAsiaTheme="majorEastAsia" w:cstheme="minorHAnsi"/>
                     <w:sz w:val="32"/>
                     <w:szCs w:val="32"/>
                   </w:rPr>
-                  <w:t>Thien</w:t>
-                </w:r>
-                <w:proofErr w:type="spellEnd"/>
-                <w:r>
-                  <w:rPr>
-                    <w:rFonts w:eastAsiaTheme="majorEastAsia" w:cstheme="minorHAnsi"/>
-                    <w:sz w:val="32"/>
-                    <w:szCs w:val="32"/>
-                  </w:rPr>
-                  <w:t xml:space="preserve"> Nguyen</w:t>
+                  <w:t>Thien Nguyen</w:t>
                 </w:r>
                 <w:r>
                   <w:rPr>
@@ -347,18 +309,8 @@
                     <w:sz w:val="32"/>
                     <w:szCs w:val="32"/>
                   </w:rPr>
-                  <w:t xml:space="preserve">Mitch </w:t>
+                  <w:t>Mitch Wenke</w:t>
                 </w:r>
-                <w:proofErr w:type="spellStart"/>
-                <w:r>
-                  <w:rPr>
-                    <w:rFonts w:eastAsiaTheme="majorEastAsia" w:cstheme="minorHAnsi"/>
-                    <w:sz w:val="32"/>
-                    <w:szCs w:val="32"/>
-                  </w:rPr>
-                  <w:t>Wenke</w:t>
-                </w:r>
-                <w:proofErr w:type="spellEnd"/>
               </w:p>
               <w:p>
                 <w:pPr>
@@ -524,41 +476,13 @@
         <w:rPr>
           <w:lang w:eastAsia="en-AU"/>
         </w:rPr>
-        <w:t xml:space="preserve">The purpose of this report is to consolidate the design of </w:t>
-      </w:r>
-      <w:proofErr w:type="spellStart"/>
-      <w:r>
-        <w:rPr>
-          <w:lang w:eastAsia="en-AU"/>
-        </w:rPr>
-        <w:t>BLUEsat</w:t>
-      </w:r>
-      <w:proofErr w:type="spellEnd"/>
-      <w:r>
-        <w:rPr>
-          <w:lang w:eastAsia="en-AU"/>
-        </w:rPr>
-        <w:t xml:space="preserve"> into a single document. The intention is that, by reading this particular report, the reader will be able to gain an overview of </w:t>
-      </w:r>
-      <w:r>
-        <w:rPr>
-          <w:lang w:eastAsia="en-AU"/>
-        </w:rPr>
-        <w:t xml:space="preserve">the nature of the </w:t>
-      </w:r>
-      <w:proofErr w:type="spellStart"/>
-      <w:r>
-        <w:rPr>
-          <w:lang w:eastAsia="en-AU"/>
-        </w:rPr>
-        <w:t>BLUEsat</w:t>
-      </w:r>
-      <w:proofErr w:type="spellEnd"/>
-      <w:r>
-        <w:rPr>
-          <w:lang w:eastAsia="en-AU"/>
-        </w:rPr>
-        <w:t xml:space="preserve"> project, its mission, project management philosophy and a brief technical overview of the design of the satellite itself.</w:t>
+        <w:t xml:space="preserve">The purpose of this report is to consolidate the design of BLUEsat into a single document. The intention is that, by reading this particular report, the reader will be able to gain an overview of </w:t>
+      </w:r>
+      <w:r>
+        <w:rPr>
+          <w:lang w:eastAsia="en-AU"/>
+        </w:rPr>
+        <w:t>the nature of the BLUEsat project, its mission, project management philosophy and a brief technical overview of the design of the satellite itself.</w:t>
       </w:r>
     </w:p>
     <w:p>
@@ -589,21 +513,7 @@
         <w:rPr>
           <w:lang w:eastAsia="en-AU"/>
         </w:rPr>
-        <w:t xml:space="preserve">r. For a fully detailed technical report regarding the design of the satellite and current development progress, please consult document BLUE.2011.2.0 – </w:t>
-      </w:r>
-      <w:proofErr w:type="spellStart"/>
-      <w:r>
-        <w:rPr>
-          <w:lang w:eastAsia="en-AU"/>
-        </w:rPr>
-        <w:t>BLUEsat</w:t>
-      </w:r>
-      <w:proofErr w:type="spellEnd"/>
-      <w:r>
-        <w:rPr>
-          <w:lang w:eastAsia="en-AU"/>
-        </w:rPr>
-        <w:t xml:space="preserve"> Technical Design Report.</w:t>
+        <w:t>r. For a fully detailed technical report regarding the design of the satellite and current development progress, please consult document BLUE.2011.2.0 – BLUEsat Technical Design Report.</w:t>
       </w:r>
     </w:p>
     <w:p>
@@ -2622,19 +2532,11 @@
           <w:lang w:eastAsia="en-AU"/>
         </w:rPr>
       </w:pPr>
-      <w:proofErr w:type="spellStart"/>
-      <w:r>
-        <w:rPr>
-          <w:lang w:eastAsia="en-AU"/>
-        </w:rPr>
-        <w:t>BLUEsat’s</w:t>
-      </w:r>
-      <w:proofErr w:type="spellEnd"/>
-      <w:r>
-        <w:rPr>
-          <w:lang w:eastAsia="en-AU"/>
-        </w:rPr>
-        <w:t xml:space="preserve"> intended purpose is to service the Amateur Radio community whilst being a vehicle for experimental payloads. That is, the satellite is to assist in communications between members of the Amateur Radio Community worldwide, whilst also allowing simple payloads to conduct experiments in space.</w:t>
+      <w:r>
+        <w:rPr>
+          <w:lang w:eastAsia="en-AU"/>
+        </w:rPr>
+        <w:t>BLUEsat’s intended purpose is to service the Amateur Radio community whilst being a vehicle for experimental payloads. That is, the satellite is to assist in communications between members of the Amateur Radio Community worldwide, whilst also allowing simple payloads to conduct experiments in space.</w:t>
       </w:r>
     </w:p>
     <w:p>
@@ -2650,21 +2552,7 @@
         <w:rPr>
           <w:lang w:eastAsia="en-AU"/>
         </w:rPr>
-        <w:t xml:space="preserve">To that end, the satellite is physically designed much like other Amateur Radio Microsatellites - with much inspiration taken from </w:t>
-      </w:r>
-      <w:proofErr w:type="spellStart"/>
-      <w:r>
-        <w:rPr>
-          <w:lang w:eastAsia="en-AU"/>
-        </w:rPr>
-        <w:t>ECHOsat</w:t>
-      </w:r>
-      <w:proofErr w:type="spellEnd"/>
-      <w:r>
-        <w:rPr>
-          <w:lang w:eastAsia="en-AU"/>
-        </w:rPr>
-        <w:t xml:space="preserve"> (AO-51). The satellite is composed of trays in which will contain communications peripherals and the processing units which are responsible for the (relatively) autonomous operation of the satellite.</w:t>
+        <w:t>To that end, the satellite is physically designed much like other Amateur Radio Microsatellites - with much inspiration taken from ECHOsat (AO-51). The satellite is composed of trays in which will contain communications peripherals and the processing units which are responsible for the (relatively) autonomous operation of the satellite.</w:t>
       </w:r>
     </w:p>
     <w:p>
@@ -2754,21 +2642,7 @@
         <w:rPr>
           <w:lang w:eastAsia="en-AU"/>
         </w:rPr>
-        <w:t>Be able to store and forward Data (</w:t>
-      </w:r>
-      <w:proofErr w:type="spellStart"/>
-      <w:r>
-        <w:rPr>
-          <w:lang w:eastAsia="en-AU"/>
-        </w:rPr>
-        <w:t>PACsat</w:t>
-      </w:r>
-      <w:proofErr w:type="spellEnd"/>
-      <w:r>
-        <w:rPr>
-          <w:lang w:eastAsia="en-AU"/>
-        </w:rPr>
-        <w:t>)</w:t>
+        <w:t>Be able to store and forward Data (PACsat)</w:t>
       </w:r>
     </w:p>
     <w:p>
@@ -3050,52 +2924,28 @@
       <w:bookmarkStart w:id="15" w:name="_Ref304642842"/>
       <w:bookmarkStart w:id="16" w:name="_Ref304642835"/>
       <w:bookmarkStart w:id="17" w:name="_Toc305237716"/>
-      <w:proofErr w:type="gramStart"/>
       <w:r>
         <w:t xml:space="preserve">Figure </w:t>
       </w:r>
-      <w:proofErr w:type="gramEnd"/>
-      <w:r>
-        <w:fldChar w:fldCharType="begin"/>
-      </w:r>
-      <w:r>
-        <w:instrText xml:space="preserve"> STYLEREF 1 \s </w:instrText>
-      </w:r>
-      <w:r>
-        <w:fldChar w:fldCharType="separate"/>
-      </w:r>
-      <w:r>
-        <w:rPr>
-          <w:noProof/>
-        </w:rPr>
-        <w:t>6</w:t>
-      </w:r>
-      <w:r>
-        <w:fldChar w:fldCharType="end"/>
-      </w:r>
-      <w:proofErr w:type="gramStart"/>
+      <w:fldSimple w:instr=" STYLEREF 1 \s ">
+        <w:r>
+          <w:rPr>
+            <w:noProof/>
+          </w:rPr>
+          <w:t>6</w:t>
+        </w:r>
+      </w:fldSimple>
       <w:r>
         <w:t>.</w:t>
       </w:r>
-      <w:proofErr w:type="gramEnd"/>
-      <w:r>
-        <w:fldChar w:fldCharType="begin"/>
-      </w:r>
-      <w:r>
-        <w:instrText xml:space="preserve"> SEQ Figure \* ARABIC \s 1 </w:instrText>
-      </w:r>
-      <w:r>
-        <w:fldChar w:fldCharType="separate"/>
-      </w:r>
-      <w:r>
-        <w:rPr>
-          <w:noProof/>
-        </w:rPr>
-        <w:t>1</w:t>
-      </w:r>
-      <w:r>
-        <w:fldChar w:fldCharType="end"/>
-      </w:r>
+      <w:fldSimple w:instr=" SEQ Figure \* ARABIC \s 1 ">
+        <w:r>
+          <w:rPr>
+            <w:noProof/>
+          </w:rPr>
+          <w:t>1</w:t>
+        </w:r>
+      </w:fldSimple>
       <w:bookmarkEnd w:id="15"/>
       <w:r>
         <w:t xml:space="preserve"> – Satellite Systems Overview</w:t>
@@ -3273,27 +3123,13 @@
         <w:rPr>
           <w:lang w:eastAsia="en-AU"/>
         </w:rPr>
-        <w:t xml:space="preserve"> speed communications with the </w:t>
-      </w:r>
-      <w:proofErr w:type="spellStart"/>
-      <w:r>
-        <w:rPr>
-          <w:lang w:eastAsia="en-AU"/>
-        </w:rPr>
-        <w:t>G</w:t>
-      </w:r>
-      <w:r>
-        <w:rPr>
-          <w:lang w:eastAsia="en-AU"/>
-        </w:rPr>
-        <w:t>roundstation</w:t>
-      </w:r>
-      <w:proofErr w:type="spellEnd"/>
-      <w:r>
-        <w:rPr>
-          <w:lang w:eastAsia="en-AU"/>
-        </w:rPr>
-        <w:t xml:space="preserve">. </w:t>
+        <w:t xml:space="preserve"> speed communications with the G</w:t>
+      </w:r>
+      <w:r>
+        <w:rPr>
+          <w:lang w:eastAsia="en-AU"/>
+        </w:rPr>
+        <w:t xml:space="preserve">roundstation. </w:t>
       </w:r>
     </w:p>
     <w:p>
@@ -3375,21 +3211,7 @@
         <w:rPr>
           <w:lang w:eastAsia="en-AU"/>
         </w:rPr>
-        <w:t xml:space="preserve">The Satellite’s Mechanical design is based off of other similarly sized Amateur Radio Microsatellites, with particular inspiration taken from </w:t>
-      </w:r>
-      <w:proofErr w:type="spellStart"/>
-      <w:r>
-        <w:rPr>
-          <w:lang w:eastAsia="en-AU"/>
-        </w:rPr>
-        <w:t>ECHOsat</w:t>
-      </w:r>
-      <w:proofErr w:type="spellEnd"/>
-      <w:r>
-        <w:rPr>
-          <w:lang w:eastAsia="en-AU"/>
-        </w:rPr>
-        <w:t xml:space="preserve"> (AO-51). The satellite is composed of five square trays stacked vertically to create a 250x250x250mm cube with a Solar Panel on each of the 6 sides. </w:t>
+        <w:t xml:space="preserve">The Satellite’s Mechanical design is based off of other similarly sized Amateur Radio Microsatellites, with particular inspiration taken from ECHOsat (AO-51). The satellite is composed of five square trays stacked vertically to create a 250x250x250mm cube with a Solar Panel on each of the 6 sides. </w:t>
       </w:r>
     </w:p>
     <w:p>
@@ -3630,52 +3452,28 @@
       </w:pPr>
       <w:bookmarkStart w:id="21" w:name="_Ref304643543"/>
       <w:bookmarkStart w:id="22" w:name="_Toc305237717"/>
-      <w:proofErr w:type="gramStart"/>
       <w:r>
         <w:t xml:space="preserve">Figure </w:t>
       </w:r>
-      <w:proofErr w:type="gramEnd"/>
-      <w:r>
-        <w:fldChar w:fldCharType="begin"/>
-      </w:r>
-      <w:r>
-        <w:instrText xml:space="preserve"> STYLEREF 1 \s </w:instrText>
-      </w:r>
-      <w:r>
-        <w:fldChar w:fldCharType="separate"/>
-      </w:r>
-      <w:r>
-        <w:rPr>
-          <w:noProof/>
-        </w:rPr>
-        <w:t>6</w:t>
-      </w:r>
-      <w:r>
-        <w:fldChar w:fldCharType="end"/>
-      </w:r>
-      <w:proofErr w:type="gramStart"/>
+      <w:fldSimple w:instr=" STYLEREF 1 \s ">
+        <w:r>
+          <w:rPr>
+            <w:noProof/>
+          </w:rPr>
+          <w:t>6</w:t>
+        </w:r>
+      </w:fldSimple>
       <w:r>
         <w:t>.</w:t>
       </w:r>
-      <w:proofErr w:type="gramEnd"/>
-      <w:r>
-        <w:fldChar w:fldCharType="begin"/>
-      </w:r>
-      <w:r>
-        <w:instrText xml:space="preserve"> SEQ Figure \* ARABIC \s 1 </w:instrText>
-      </w:r>
-      <w:r>
-        <w:fldChar w:fldCharType="separate"/>
-      </w:r>
-      <w:r>
-        <w:rPr>
-          <w:noProof/>
-        </w:rPr>
-        <w:t>2</w:t>
-      </w:r>
-      <w:r>
-        <w:fldChar w:fldCharType="end"/>
-      </w:r>
+      <w:fldSimple w:instr=" SEQ Figure \* ARABIC \s 1 ">
+        <w:r>
+          <w:rPr>
+            <w:noProof/>
+          </w:rPr>
+          <w:t>2</w:t>
+        </w:r>
+      </w:fldSimple>
       <w:bookmarkEnd w:id="21"/>
       <w:r>
         <w:rPr>
@@ -3740,21 +3538,7 @@
         <w:rPr>
           <w:lang w:eastAsia="en-AU"/>
         </w:rPr>
-        <w:t xml:space="preserve">BLUE.2011.2.0 – </w:t>
-      </w:r>
-      <w:proofErr w:type="spellStart"/>
-      <w:r>
-        <w:rPr>
-          <w:lang w:eastAsia="en-AU"/>
-        </w:rPr>
-        <w:t>BLUEsat</w:t>
-      </w:r>
-      <w:proofErr w:type="spellEnd"/>
-      <w:r>
-        <w:rPr>
-          <w:lang w:eastAsia="en-AU"/>
-        </w:rPr>
-        <w:t xml:space="preserve"> Technical Design Report.</w:t>
+        <w:t>BLUE.2011.2.0 – BLUEsat Technical Design Report.</w:t>
       </w:r>
     </w:p>
     <w:p>
@@ -3841,21 +3625,7 @@
         <w:rPr>
           <w:lang w:eastAsia="en-AU"/>
         </w:rPr>
-        <w:t xml:space="preserve"> </w:t>
-      </w:r>
-      <w:proofErr w:type="spellStart"/>
-      <w:r>
-        <w:rPr>
-          <w:lang w:eastAsia="en-AU"/>
-        </w:rPr>
-        <w:t>BLUEsat’s</w:t>
-      </w:r>
-      <w:proofErr w:type="spellEnd"/>
-      <w:r>
-        <w:rPr>
-          <w:lang w:eastAsia="en-AU"/>
-        </w:rPr>
-        <w:t xml:space="preserve"> payloads.</w:t>
+        <w:t xml:space="preserve"> BLUEsat’s payloads.</w:t>
       </w:r>
     </w:p>
     <w:p>
@@ -4340,54 +4110,36 @@
           <w:lang w:eastAsia="en-AU"/>
         </w:rPr>
       </w:pPr>
-      <w:proofErr w:type="spellStart"/>
       <w:r>
         <w:rPr>
           <w:lang w:eastAsia="en-AU"/>
         </w:rPr>
         <w:t>FreeRTOS</w:t>
       </w:r>
-      <w:proofErr w:type="spellEnd"/>
-    </w:p>
-    <w:p>
-      <w:pPr>
-        <w:rPr>
-          <w:lang w:eastAsia="en-AU"/>
-        </w:rPr>
-      </w:pPr>
-      <w:r>
-        <w:rPr>
-          <w:lang w:eastAsia="en-AU"/>
-        </w:rPr>
-        <w:t xml:space="preserve">On this microcontroller, </w:t>
-      </w:r>
-      <w:proofErr w:type="spellStart"/>
-      <w:r>
-        <w:rPr>
-          <w:lang w:eastAsia="en-AU"/>
-        </w:rPr>
-        <w:t>BLUEsat</w:t>
-      </w:r>
-      <w:proofErr w:type="spellEnd"/>
+    </w:p>
+    <w:p>
+      <w:pPr>
+        <w:rPr>
+          <w:lang w:eastAsia="en-AU"/>
+        </w:rPr>
+      </w:pPr>
+      <w:r>
+        <w:rPr>
+          <w:lang w:eastAsia="en-AU"/>
+        </w:rPr>
+        <w:t>On this microcontroller, BLUEsat</w:t>
+      </w:r>
       <w:r>
         <w:rPr>
           <w:lang w:eastAsia="en-AU"/>
         </w:rPr>
         <w:t xml:space="preserve"> will run a distribution of </w:t>
       </w:r>
-      <w:proofErr w:type="spellStart"/>
-      <w:r>
-        <w:rPr>
-          <w:lang w:eastAsia="en-AU"/>
-        </w:rPr>
-        <w:t>FreeRTOS</w:t>
-      </w:r>
-      <w:proofErr w:type="spellEnd"/>
-      <w:r>
-        <w:rPr>
-          <w:lang w:eastAsia="en-AU"/>
-        </w:rPr>
-        <w:t xml:space="preserve"> (Free Real-Time Operating System), modified for the specific operational needs of the satellite.</w:t>
+      <w:r>
+        <w:rPr>
+          <w:lang w:eastAsia="en-AU"/>
+        </w:rPr>
+        <w:t>FreeRTOS (Free Real-Time Operating System), modified for the specific operational needs of the satellite.</w:t>
       </w:r>
     </w:p>
     <w:p>
@@ -4503,52 +4255,28 @@
       </w:pPr>
       <w:bookmarkStart w:id="26" w:name="_Ref305237177"/>
       <w:bookmarkStart w:id="27" w:name="_Toc305237718"/>
-      <w:proofErr w:type="gramStart"/>
       <w:r>
         <w:t xml:space="preserve">Figure </w:t>
       </w:r>
-      <w:proofErr w:type="gramEnd"/>
-      <w:r>
-        <w:fldChar w:fldCharType="begin"/>
-      </w:r>
-      <w:r>
-        <w:instrText xml:space="preserve"> STYLEREF 1 \s </w:instrText>
-      </w:r>
-      <w:r>
-        <w:fldChar w:fldCharType="separate"/>
-      </w:r>
-      <w:r>
-        <w:rPr>
-          <w:noProof/>
-        </w:rPr>
-        <w:t>6</w:t>
-      </w:r>
-      <w:r>
-        <w:fldChar w:fldCharType="end"/>
-      </w:r>
-      <w:proofErr w:type="gramStart"/>
+      <w:fldSimple w:instr=" STYLEREF 1 \s ">
+        <w:r>
+          <w:rPr>
+            <w:noProof/>
+          </w:rPr>
+          <w:t>6</w:t>
+        </w:r>
+      </w:fldSimple>
       <w:r>
         <w:t>.</w:t>
       </w:r>
-      <w:proofErr w:type="gramEnd"/>
-      <w:r>
-        <w:fldChar w:fldCharType="begin"/>
-      </w:r>
-      <w:r>
-        <w:instrText xml:space="preserve"> SEQ Figure \* ARABIC \s 1 </w:instrText>
-      </w:r>
-      <w:r>
-        <w:fldChar w:fldCharType="separate"/>
-      </w:r>
-      <w:r>
-        <w:rPr>
-          <w:noProof/>
-        </w:rPr>
-        <w:t>3</w:t>
-      </w:r>
-      <w:r>
-        <w:fldChar w:fldCharType="end"/>
-      </w:r>
+      <w:fldSimple w:instr=" SEQ Figure \* ARABIC \s 1 ">
+        <w:r>
+          <w:rPr>
+            <w:noProof/>
+          </w:rPr>
+          <w:t>3</w:t>
+        </w:r>
+      </w:fldSimple>
       <w:r>
         <w:t>: CSC OS Structure</w:t>
       </w:r>
@@ -4696,52 +4424,28 @@
         <w:keepNext/>
       </w:pPr>
       <w:bookmarkStart w:id="28" w:name="_Ref305237610"/>
-      <w:proofErr w:type="gramStart"/>
       <w:r>
         <w:t xml:space="preserve">Table </w:t>
       </w:r>
-      <w:proofErr w:type="gramEnd"/>
-      <w:r>
-        <w:fldChar w:fldCharType="begin"/>
-      </w:r>
-      <w:r>
-        <w:instrText xml:space="preserve"> STYLEREF 1 \s </w:instrText>
-      </w:r>
-      <w:r>
-        <w:fldChar w:fldCharType="separate"/>
-      </w:r>
-      <w:r>
-        <w:rPr>
-          <w:noProof/>
-        </w:rPr>
-        <w:t>6</w:t>
-      </w:r>
-      <w:r>
-        <w:fldChar w:fldCharType="end"/>
-      </w:r>
-      <w:proofErr w:type="gramStart"/>
+      <w:fldSimple w:instr=" STYLEREF 1 \s ">
+        <w:r>
+          <w:rPr>
+            <w:noProof/>
+          </w:rPr>
+          <w:t>6</w:t>
+        </w:r>
+      </w:fldSimple>
       <w:r>
         <w:t>.</w:t>
       </w:r>
-      <w:proofErr w:type="gramEnd"/>
-      <w:r>
-        <w:fldChar w:fldCharType="begin"/>
-      </w:r>
-      <w:r>
-        <w:instrText xml:space="preserve"> SEQ Table \* ARABIC \s 1 </w:instrText>
-      </w:r>
-      <w:r>
-        <w:fldChar w:fldCharType="separate"/>
-      </w:r>
-      <w:r>
-        <w:rPr>
-          <w:noProof/>
-        </w:rPr>
-        <w:t>1</w:t>
-      </w:r>
-      <w:r>
-        <w:fldChar w:fldCharType="end"/>
-      </w:r>
+      <w:fldSimple w:instr=" SEQ Table \* ARABIC \s 1 ">
+        <w:r>
+          <w:rPr>
+            <w:noProof/>
+          </w:rPr>
+          <w:t>1</w:t>
+        </w:r>
+      </w:fldSimple>
       <w:r>
         <w:t>: CSC Task responsibilities</w:t>
       </w:r>
@@ -5143,21 +4847,7 @@
         <w:rPr>
           <w:lang w:eastAsia="en-AU"/>
         </w:rPr>
-        <w:t xml:space="preserve">DTMF Commands (nine digit codes to be transmitted from a </w:t>
-      </w:r>
-      <w:proofErr w:type="spellStart"/>
-      <w:r>
-        <w:rPr>
-          <w:lang w:eastAsia="en-AU"/>
-        </w:rPr>
-        <w:t>Groundstation</w:t>
-      </w:r>
-      <w:proofErr w:type="spellEnd"/>
-      <w:r>
-        <w:rPr>
-          <w:lang w:eastAsia="en-AU"/>
-        </w:rPr>
-        <w:t>)</w:t>
+        <w:t>DTMF Commands (nine digit codes to be transmitted from a Groundstation)</w:t>
       </w:r>
     </w:p>
     <w:p>
@@ -5344,21 +5034,7 @@
         <w:rPr>
           <w:lang w:eastAsia="en-AU"/>
         </w:rPr>
-        <w:t xml:space="preserve">The </w:t>
-      </w:r>
-      <w:proofErr w:type="spellStart"/>
-      <w:r>
-        <w:rPr>
-          <w:lang w:eastAsia="en-AU"/>
-        </w:rPr>
-        <w:t>BLUEsat</w:t>
-      </w:r>
-      <w:proofErr w:type="spellEnd"/>
-      <w:r>
-        <w:rPr>
-          <w:lang w:eastAsia="en-AU"/>
-        </w:rPr>
-        <w:t xml:space="preserve"> Power system is divided into three sub-systems, the Solar Array, the Battery Charge Regulator and Voltage Regulators.  </w:t>
+        <w:t>The BLUEsat Power system is divided into three sub-systems, the Solar Array, the Battery Charge Regulator and Voltage Regulators.  </w:t>
       </w:r>
     </w:p>
     <w:p>
@@ -5518,7 +5194,6 @@
       </w:pPr>
       <w:bookmarkStart w:id="32" w:name="_Ref304651787"/>
       <w:bookmarkStart w:id="33" w:name="_Toc305237720"/>
-      <w:proofErr w:type="gramStart"/>
       <w:r>
         <w:t xml:space="preserve">Figure </w:t>
       </w:r>
@@ -5543,7 +5218,6 @@
       <w:r>
         <w:t>.</w:t>
       </w:r>
-      <w:proofErr w:type="gramEnd"/>
       <w:r>
         <w:fldChar w:fldCharType="begin"/>
       </w:r>
@@ -5798,52 +5472,28 @@
       </w:pPr>
       <w:bookmarkStart w:id="34" w:name="_Ref304649908"/>
       <w:bookmarkStart w:id="35" w:name="_Toc305237719"/>
-      <w:proofErr w:type="gramStart"/>
       <w:r>
         <w:t xml:space="preserve">Figure </w:t>
       </w:r>
-      <w:proofErr w:type="gramEnd"/>
-      <w:r>
-        <w:fldChar w:fldCharType="begin"/>
-      </w:r>
-      <w:r>
-        <w:instrText xml:space="preserve"> STYLEREF 1 \s </w:instrText>
-      </w:r>
-      <w:r>
-        <w:fldChar w:fldCharType="separate"/>
-      </w:r>
-      <w:r>
-        <w:rPr>
-          <w:noProof/>
-        </w:rPr>
-        <w:t>6</w:t>
-      </w:r>
-      <w:r>
-        <w:fldChar w:fldCharType="end"/>
-      </w:r>
-      <w:proofErr w:type="gramStart"/>
+      <w:fldSimple w:instr=" STYLEREF 1 \s ">
+        <w:r>
+          <w:rPr>
+            <w:noProof/>
+          </w:rPr>
+          <w:t>6</w:t>
+        </w:r>
+      </w:fldSimple>
       <w:r>
         <w:t>.</w:t>
       </w:r>
-      <w:proofErr w:type="gramEnd"/>
-      <w:r>
-        <w:fldChar w:fldCharType="begin"/>
-      </w:r>
-      <w:r>
-        <w:instrText xml:space="preserve"> SEQ Figure \* ARABIC \s 1 </w:instrText>
-      </w:r>
-      <w:r>
-        <w:fldChar w:fldCharType="separate"/>
-      </w:r>
-      <w:r>
-        <w:rPr>
-          <w:noProof/>
-        </w:rPr>
-        <w:t>4</w:t>
-      </w:r>
-      <w:r>
-        <w:fldChar w:fldCharType="end"/>
-      </w:r>
+      <w:fldSimple w:instr=" SEQ Figure \* ARABIC \s 1 ">
+        <w:r>
+          <w:rPr>
+            <w:noProof/>
+          </w:rPr>
+          <w:t>4</w:t>
+        </w:r>
+      </w:fldSimple>
       <w:bookmarkEnd w:id="34"/>
       <w:r>
         <w:t xml:space="preserve"> -</w:t>
@@ -5881,33 +5531,11 @@
           <w:rFonts w:cstheme="minorHAnsi"/>
         </w:rPr>
       </w:pPr>
-      <w:proofErr w:type="spellStart"/>
       <w:r>
         <w:rPr>
           <w:rFonts w:cstheme="minorHAnsi"/>
         </w:rPr>
-        <w:t>BLUEsat</w:t>
-      </w:r>
-      <w:proofErr w:type="spellEnd"/>
-      <w:r>
-        <w:rPr>
-          <w:rFonts w:cstheme="minorHAnsi"/>
-        </w:rPr>
-        <w:t xml:space="preserve"> currently has about 200 electrically functioning gallium arsenide solar cells and about 48 electrically non-functioning cells which are intended for use in mechanical testing. These cells are from </w:t>
-      </w:r>
-      <w:proofErr w:type="spellStart"/>
-      <w:r>
-        <w:rPr>
-          <w:rFonts w:cstheme="minorHAnsi"/>
-        </w:rPr>
-        <w:t>Spectrolabs</w:t>
-      </w:r>
-      <w:proofErr w:type="spellEnd"/>
-      <w:r>
-        <w:rPr>
-          <w:rFonts w:cstheme="minorHAnsi"/>
-        </w:rPr>
-        <w:t xml:space="preserve"> and are specifically designed for space, many being already used in space </w:t>
+        <w:t xml:space="preserve">BLUEsat currently has about 200 electrically functioning gallium arsenide solar cells and about 48 electrically non-functioning cells which are intended for use in mechanical testing. These cells are from Spectrolabs and are specifically designed for space, many being already used in space </w:t>
       </w:r>
       <w:r>
         <w:rPr>
@@ -5939,19 +5567,11 @@
       </w:r>
     </w:p>
     <w:p>
-      <w:proofErr w:type="spellStart"/>
       <w:r>
         <w:rPr>
           <w:rFonts w:cstheme="minorHAnsi"/>
         </w:rPr>
-        <w:t>BLUEsat</w:t>
-      </w:r>
-      <w:proofErr w:type="spellEnd"/>
-      <w:r>
-        <w:rPr>
-          <w:rFonts w:cstheme="minorHAnsi"/>
-        </w:rPr>
-        <w:t xml:space="preserve"> will need to</w:t>
+        <w:t>BLUEsat will need to</w:t>
       </w:r>
       <w:r>
         <w:t xml:space="preserve"> </w:t>
@@ -5965,15 +5585,7 @@
     </w:p>
     <w:p>
       <w:r>
-        <w:t xml:space="preserve">If possible </w:t>
-      </w:r>
-      <w:proofErr w:type="spellStart"/>
-      <w:r>
-        <w:t>BLUEsat</w:t>
-      </w:r>
-      <w:proofErr w:type="spellEnd"/>
-      <w:r>
-        <w:t xml:space="preserve"> will obtain cells which already have their own cover glass in order to boost the overall efficiency and lifetime of the system. Before putting together the cells for the satellite’s solar panels members will have to undertake a course which teaches space grade soldering which will help ensure the panels last for the lifetime of the satellite.</w:t>
+        <w:t>If possible BLUEsat will obtain cells which already have their own cover glass in order to boost the overall efficiency and lifetime of the system. Before putting together the cells for the satellite’s solar panels members will have to undertake a course which teaches space grade soldering which will help ensure the panels last for the lifetime of the satellite.</w:t>
       </w:r>
     </w:p>
     <w:p>
@@ -6022,24 +5634,17 @@
       </w:r>
     </w:p>
     <w:p>
-      <w:proofErr w:type="spellStart"/>
       <w:r>
         <w:t>B</w:t>
       </w:r>
       <w:r>
-        <w:t>LUEsat</w:t>
-      </w:r>
-      <w:proofErr w:type="spellEnd"/>
-      <w:r>
-        <w:t xml:space="preserve"> will have four strings of 11 </w:t>
-      </w:r>
-      <w:proofErr w:type="spellStart"/>
-      <w:r>
-        <w:t>NiMh</w:t>
-      </w:r>
-      <w:proofErr w:type="spellEnd"/>
-      <w:r>
-        <w:t xml:space="preserve"> battery cells, totalling a specified supply voltage of 13.2V.</w:t>
+        <w:t xml:space="preserve">LUEsat will have four strings of </w:t>
+      </w:r>
+      <w:r>
+        <w:t xml:space="preserve"> eleven</w:t>
+      </w:r>
+      <w:r>
+        <w:t xml:space="preserve"> NiMh battery cells, totalling a specified supply voltage of 13.2V.</w:t>
       </w:r>
     </w:p>
     <w:p>
@@ -6116,21 +5721,7 @@
         <w:rPr>
           <w:lang w:eastAsia="en-AU"/>
         </w:rPr>
-        <w:t xml:space="preserve">The Battery Charge Regulator was implemented onto a prototype printed circuit board as part of William </w:t>
-      </w:r>
-      <w:proofErr w:type="spellStart"/>
-      <w:r>
-        <w:rPr>
-          <w:lang w:eastAsia="en-AU"/>
-        </w:rPr>
-        <w:t>Du’s</w:t>
-      </w:r>
-      <w:proofErr w:type="spellEnd"/>
-      <w:r>
-        <w:rPr>
-          <w:lang w:eastAsia="en-AU"/>
-        </w:rPr>
-        <w:t xml:space="preserve"> thesis on Peak Power Point Tracking (2011). However, when this circuit was recreated, it was found </w:t>
+        <w:t xml:space="preserve">The Battery Charge Regulator was implemented onto a prototype printed circuit board as part of William Du’s thesis on Peak Power Point Tracking (2011). However, when this circuit was recreated, it was found </w:t>
       </w:r>
       <w:r>
         <w:rPr>
@@ -6299,19 +5890,11 @@
           <w:lang w:eastAsia="en-AU"/>
         </w:rPr>
       </w:pPr>
-      <w:proofErr w:type="spellStart"/>
-      <w:r>
-        <w:rPr>
-          <w:lang w:eastAsia="en-AU"/>
-        </w:rPr>
-        <w:t>BLUEsat</w:t>
-      </w:r>
-      <w:proofErr w:type="spellEnd"/>
-      <w:r>
-        <w:rPr>
-          <w:lang w:eastAsia="en-AU"/>
-        </w:rPr>
-        <w:t xml:space="preserve"> will communicate with Earth via VHF radio transmitters and UHF radio receivers. Digital data from the Critical Systems Computer and Payload Computer will be modulated by AFSK (Audio Frequency Shift Keying) and GMSK (Gaussian-Minimum Shift-Keying) modems, respectively, for transmission or reception by the radios.</w:t>
+      <w:r>
+        <w:rPr>
+          <w:lang w:eastAsia="en-AU"/>
+        </w:rPr>
+        <w:t>BLUEsat will communicate with Earth via VHF radio transmitters and UHF radio receivers. Digital data from the Critical Systems Computer and Payload Computer will be modulated by AFSK (Audio Frequency Shift Keying) and GMSK (Gaussian-Minimum Shift-Keying) modems, respectively, for transmission or reception by the radios.</w:t>
       </w:r>
     </w:p>
     <w:p>
@@ -6373,8 +5956,6 @@
         </w:rPr>
         <w:fldChar w:fldCharType="end"/>
       </w:r>
-      <w:bookmarkStart w:id="39" w:name="_GoBack"/>
-      <w:bookmarkEnd w:id="39"/>
     </w:p>
     <w:p>
       <w:pPr>
@@ -6435,113 +6016,89 @@
           <w:lang w:eastAsia="en-AU"/>
         </w:rPr>
       </w:pPr>
-      <w:bookmarkStart w:id="40" w:name="_Ref304655857"/>
-      <w:bookmarkStart w:id="41" w:name="_Toc305237721"/>
-      <w:proofErr w:type="gramStart"/>
+      <w:bookmarkStart w:id="39" w:name="_Ref304655857"/>
+      <w:bookmarkStart w:id="40" w:name="_Toc305237721"/>
       <w:r>
         <w:t xml:space="preserve">Figure </w:t>
       </w:r>
-      <w:proofErr w:type="gramEnd"/>
-      <w:r>
-        <w:fldChar w:fldCharType="begin"/>
-      </w:r>
-      <w:r>
-        <w:instrText xml:space="preserve"> STYLEREF 1 \s </w:instrText>
-      </w:r>
-      <w:r>
-        <w:fldChar w:fldCharType="separate"/>
-      </w:r>
-      <w:r>
-        <w:rPr>
-          <w:noProof/>
-        </w:rPr>
-        <w:t>6</w:t>
-      </w:r>
-      <w:r>
-        <w:fldChar w:fldCharType="end"/>
-      </w:r>
-      <w:proofErr w:type="gramStart"/>
+      <w:fldSimple w:instr=" STYLEREF 1 \s ">
+        <w:r>
+          <w:rPr>
+            <w:noProof/>
+          </w:rPr>
+          <w:t>6</w:t>
+        </w:r>
+      </w:fldSimple>
       <w:r>
         <w:t>.</w:t>
       </w:r>
-      <w:proofErr w:type="gramEnd"/>
-      <w:r>
-        <w:fldChar w:fldCharType="begin"/>
-      </w:r>
-      <w:r>
-        <w:instrText xml:space="preserve"> SEQ Figure \* ARABIC \s 1 </w:instrText>
-      </w:r>
-      <w:r>
-        <w:fldChar w:fldCharType="separate"/>
-      </w:r>
-      <w:r>
-        <w:rPr>
-          <w:noProof/>
-        </w:rPr>
-        <w:t>6</w:t>
-      </w:r>
-      <w:r>
-        <w:fldChar w:fldCharType="end"/>
+      <w:fldSimple w:instr=" SEQ Figure \* ARABIC \s 1 ">
+        <w:r>
+          <w:rPr>
+            <w:noProof/>
+          </w:rPr>
+          <w:t>6</w:t>
+        </w:r>
+      </w:fldSimple>
+      <w:bookmarkEnd w:id="39"/>
+      <w:r>
+        <w:t xml:space="preserve"> - Communications Layout</w:t>
       </w:r>
       <w:bookmarkEnd w:id="40"/>
-      <w:r>
-        <w:t xml:space="preserve"> - Communications Layout</w:t>
+    </w:p>
+    <w:p>
+      <w:pPr>
+        <w:rPr>
+          <w:lang w:eastAsia="en-AU"/>
+        </w:rPr>
+      </w:pPr>
+      <w:r>
+        <w:rPr>
+          <w:lang w:eastAsia="en-AU"/>
+        </w:rPr>
+        <w:t>In addition to this the satellite will also process commands in the form of nine digit numbers, transmitted in DTMF (Dual-Tone Multi-Frequency) form. These commands will be decoded by a DTMF decoder for processing by the Critical Systems computer.</w:t>
+      </w:r>
+      <w:r>
+        <w:rPr>
+          <w:lang w:eastAsia="en-AU"/>
+        </w:rPr>
+        <w:t xml:space="preserve"> The DTMF decoders bypass the switching circuit and are directly connected to each of the Radio Receivers (illustrated in XXXX).</w:t>
+      </w:r>
+    </w:p>
+    <w:p>
+      <w:pPr>
+        <w:rPr>
+          <w:lang w:eastAsia="en-AU"/>
+        </w:rPr>
+      </w:pPr>
+      <w:r>
+        <w:rPr>
+          <w:lang w:eastAsia="en-AU"/>
+        </w:rPr>
+        <w:t>The DTMF circuits are designed such that they will be constantly ‘listening’ for commands, and will alert the Critical Systems Computer wh</w:t>
+      </w:r>
+      <w:r>
+        <w:rPr>
+          <w:lang w:eastAsia="en-AU"/>
+        </w:rPr>
+        <w:t>en a valid command is received.</w:t>
+      </w:r>
+    </w:p>
+    <w:p>
+      <w:pPr>
+        <w:pStyle w:val="Heading3"/>
+        <w:rPr>
+          <w:lang w:eastAsia="en-AU"/>
+        </w:rPr>
+      </w:pPr>
+      <w:bookmarkStart w:id="41" w:name="_Ref305238056"/>
+      <w:r>
+        <w:rPr>
+          <w:lang w:eastAsia="en-AU"/>
+        </w:rPr>
+        <w:t>DTMF</w:t>
       </w:r>
       <w:bookmarkEnd w:id="41"/>
-    </w:p>
-    <w:p>
-      <w:pPr>
-        <w:rPr>
-          <w:lang w:eastAsia="en-AU"/>
-        </w:rPr>
-      </w:pPr>
-      <w:r>
-        <w:rPr>
-          <w:lang w:eastAsia="en-AU"/>
-        </w:rPr>
-        <w:t>In addition to this the satellite will also process commands in the form of nine digit numbers, transmitted in DTMF (Dual-Tone Multi-Frequency) form. These commands will be decoded by a DTMF decoder for processing by the Critical Systems computer.</w:t>
-      </w:r>
-      <w:r>
-        <w:rPr>
-          <w:lang w:eastAsia="en-AU"/>
-        </w:rPr>
-        <w:t xml:space="preserve"> The DTMF decoders bypass the switching circuit and are directly connected to each of the Radio Receivers (illustrated in XXXX).</w:t>
-      </w:r>
-    </w:p>
-    <w:p>
-      <w:pPr>
-        <w:rPr>
-          <w:lang w:eastAsia="en-AU"/>
-        </w:rPr>
-      </w:pPr>
-      <w:r>
-        <w:rPr>
-          <w:lang w:eastAsia="en-AU"/>
-        </w:rPr>
-        <w:t>The DTMF circuits are designed such that they will be constantly ‘listening’ for commands, and will alert the Critical Systems Computer wh</w:t>
-      </w:r>
-      <w:r>
-        <w:rPr>
-          <w:lang w:eastAsia="en-AU"/>
-        </w:rPr>
-        <w:t>en a valid command is received.</w:t>
-      </w:r>
-    </w:p>
-    <w:p>
-      <w:pPr>
-        <w:pStyle w:val="Heading3"/>
-        <w:rPr>
-          <w:lang w:eastAsia="en-AU"/>
-        </w:rPr>
-      </w:pPr>
-      <w:bookmarkStart w:id="42" w:name="_Ref305238056"/>
-      <w:r>
-        <w:rPr>
-          <w:lang w:eastAsia="en-AU"/>
-        </w:rPr>
-        <w:t>DTMF</w:t>
-      </w:r>
-      <w:bookmarkEnd w:id="42"/>
     </w:p>
     <w:p>
       <w:pPr>
@@ -6577,9 +6134,9 @@
           <w:lang w:eastAsia="en-AU"/>
         </w:rPr>
       </w:pPr>
-      <w:bookmarkStart w:id="43" w:name="_Toc304639904"/>
-      <w:bookmarkStart w:id="44" w:name="_Toc304642603"/>
-      <w:bookmarkStart w:id="45" w:name="_Toc305237714"/>
+      <w:bookmarkStart w:id="42" w:name="_Toc304639904"/>
+      <w:bookmarkStart w:id="43" w:name="_Toc304642603"/>
+      <w:bookmarkStart w:id="44" w:name="_Toc305237714"/>
       <w:r>
         <w:rPr>
           <w:rFonts w:eastAsia="Times New Roman"/>
@@ -6595,9 +6152,9 @@
         </w:rPr>
         <w:t>Telemetry</w:t>
       </w:r>
+      <w:bookmarkEnd w:id="42"/>
       <w:bookmarkEnd w:id="43"/>
       <w:bookmarkEnd w:id="44"/>
-      <w:bookmarkEnd w:id="45"/>
     </w:p>
     <w:p>
       <w:pPr>
@@ -6615,21 +6172,7 @@
         <w:rPr>
           <w:lang w:eastAsia="en-AU"/>
         </w:rPr>
-        <w:t xml:space="preserve">critical systems computer. This data is then transmitted to Earth for analysis and action by </w:t>
-      </w:r>
-      <w:proofErr w:type="spellStart"/>
-      <w:r>
-        <w:rPr>
-          <w:lang w:eastAsia="en-AU"/>
-        </w:rPr>
-        <w:t>Groundstation</w:t>
-      </w:r>
-      <w:proofErr w:type="spellEnd"/>
-      <w:r>
-        <w:rPr>
-          <w:lang w:eastAsia="en-AU"/>
-        </w:rPr>
-        <w:t xml:space="preserve"> Operators.</w:t>
+        <w:t>critical systems computer. This data is then transmitted to Earth for analysis and action by Groundstation Operators.</w:t>
       </w:r>
     </w:p>
     <w:p>
@@ -6768,36 +6311,22 @@
       <w:pPr>
         <w:pStyle w:val="Caption"/>
       </w:pPr>
-      <w:bookmarkStart w:id="46" w:name="_Ref304655050"/>
-      <w:bookmarkStart w:id="47" w:name="_Toc305237722"/>
-      <w:proofErr w:type="gramStart"/>
+      <w:bookmarkStart w:id="45" w:name="_Ref304655050"/>
+      <w:bookmarkStart w:id="46" w:name="_Toc305237722"/>
       <w:r>
         <w:t xml:space="preserve">Figure </w:t>
       </w:r>
-      <w:proofErr w:type="gramEnd"/>
-      <w:r>
-        <w:fldChar w:fldCharType="begin"/>
-      </w:r>
-      <w:r>
-        <w:instrText xml:space="preserve"> STYLEREF 1 \s </w:instrText>
-      </w:r>
-      <w:r>
-        <w:fldChar w:fldCharType="separate"/>
-      </w:r>
-      <w:r>
-        <w:rPr>
-          <w:noProof/>
-        </w:rPr>
-        <w:t>6</w:t>
-      </w:r>
-      <w:r>
-        <w:fldChar w:fldCharType="end"/>
-      </w:r>
-      <w:proofErr w:type="gramStart"/>
+      <w:fldSimple w:instr=" STYLEREF 1 \s ">
+        <w:r>
+          <w:rPr>
+            <w:noProof/>
+          </w:rPr>
+          <w:t>6</w:t>
+        </w:r>
+      </w:fldSimple>
       <w:r>
         <w:t>.</w:t>
       </w:r>
-      <w:proofErr w:type="gramEnd"/>
       <w:fldSimple w:instr=" SEQ Figure \* ARABIC \s 1 ">
         <w:r>
           <w:rPr>
@@ -6806,14 +6335,21 @@
           <w:t>7</w:t>
         </w:r>
       </w:fldSimple>
+      <w:bookmarkEnd w:id="45"/>
+      <w:r>
+        <w:t xml:space="preserve"> - Telemetry System Overview</w:t>
+      </w:r>
       <w:bookmarkEnd w:id="46"/>
       <w:r>
-        <w:t xml:space="preserve"> - Telemetry System Overview</w:t>
-      </w:r>
+        <w:t xml:space="preserve"> </w:t>
+      </w:r>
+    </w:p>
+    <w:p>
+      <w:r>
+        <w:t>For further detail on the Telemetry system and component circuitry, consult the TELM family of drawings.</w:t>
+      </w:r>
+      <w:bookmarkStart w:id="47" w:name="_GoBack"/>
       <w:bookmarkEnd w:id="47"/>
-      <w:r>
-        <w:t xml:space="preserve"> </w:t>
-      </w:r>
     </w:p>
     <w:p>
       <w:pPr>
@@ -6839,7 +6375,14 @@
         <w:rPr>
           <w:lang w:eastAsia="en-AU"/>
         </w:rPr>
-        <w:t>The satellite utilises AD590 temperature sensors connected to a Current-Sense Amplifier. The AD590 outputs the current temperature in micro-amps, independent of voltage source. This current is amplified such that the MAX127 is able to take an accurate reading for analysis by the Critical Systems Computer</w:t>
+        <w:t xml:space="preserve">The satellite utilises AD590 temperature sensors connected to a Current-Sense Amplifier. The AD590 outputs the current temperature in micro-amps, independent of voltage source. This current is </w:t>
+      </w:r>
+      <w:r>
+        <w:rPr>
+          <w:lang w:eastAsia="en-AU"/>
+        </w:rPr>
+        <w:lastRenderedPageBreak/>
+        <w:t>amplified such that the MAX127 is able to take an accurate reading for analysis by the Critical Systems Computer</w:t>
       </w:r>
     </w:p>
     <w:p>
@@ -6858,7 +6401,6 @@
           <w:rFonts w:eastAsia="Times New Roman"/>
           <w:lang w:eastAsia="en-AU"/>
         </w:rPr>
-        <w:lastRenderedPageBreak/>
         <w:t xml:space="preserve"> </w:t>
       </w:r>
       <w:r>
@@ -6937,7 +6479,6 @@
         </w:rPr>
       </w:pPr>
       <w:bookmarkStart w:id="53" w:name="_Toc304639908"/>
-      <w:proofErr w:type="spellStart"/>
       <w:r>
         <w:rPr>
           <w:rFonts w:eastAsia="Times New Roman"/>
@@ -6946,7 +6487,6 @@
         <w:t>Namuru</w:t>
       </w:r>
       <w:bookmarkEnd w:id="53"/>
-      <w:proofErr w:type="spellEnd"/>
     </w:p>
     <w:p/>
     <w:sectPr>
@@ -7018,24 +6558,14 @@
     <w:pPr>
       <w:pStyle w:val="Header"/>
     </w:pPr>
-    <w:proofErr w:type="spellStart"/>
     <w:r>
-      <w:t>BLUEsat</w:t>
-    </w:r>
-    <w:proofErr w:type="spellEnd"/>
-    <w:r>
-      <w:t xml:space="preserve"> Project</w:t>
+      <w:t>BLUEsat Project</w:t>
     </w:r>
     <w:r>
       <w:ptab w:relativeTo="margin" w:alignment="center" w:leader="none"/>
     </w:r>
-    <w:proofErr w:type="spellStart"/>
     <w:r>
-      <w:t>BLUEsat</w:t>
-    </w:r>
-    <w:proofErr w:type="spellEnd"/>
-    <w:r>
-      <w:t xml:space="preserve"> Primer</w:t>
+      <w:t>BLUEsat Primer</w:t>
     </w:r>
     <w:r>
       <w:ptab w:relativeTo="margin" w:alignment="right" w:leader="none"/>
@@ -11870,7 +11400,7 @@
 </file>
 
 <file path=customXml/itemProps2.xml><?xml version="1.0" encoding="utf-8"?>
-<ds:datastoreItem xmlns:ds="http://schemas.openxmlformats.org/officeDocument/2006/customXml" ds:itemID="{E9F3CF9F-F1FA-479E-8F12-382F3F1B37C5}">
+<ds:datastoreItem xmlns:ds="http://schemas.openxmlformats.org/officeDocument/2006/customXml" ds:itemID="{DB65A1CA-8C6C-41EB-9FF9-08D53BBA0675}">
   <ds:schemaRefs>
     <ds:schemaRef ds:uri="http://schemas.openxmlformats.org/officeDocument/2006/bibliography"/>
   </ds:schemaRefs>

</xml_diff>